<commit_message>
Finito il documento API
</commit_message>
<xml_diff>
--- a/docs/API.docx
+++ b/docs/API.docx
@@ -12,11 +12,17 @@
       </w:r>
     </w:p>
     <w:p>
+      <w:pPr>
+        <w:pStyle w:val="Heading1"/>
+      </w:pPr>
       <w:r>
         <w:t>STRUTTURE DATI</w:t>
       </w:r>
     </w:p>
     <w:p>
+      <w:pPr>
+        <w:pStyle w:val="Heading2"/>
+      </w:pPr>
       <w:r>
         <w:t xml:space="preserve">Frequency: </w:t>
       </w:r>
@@ -35,7 +41,15 @@
         </w:numPr>
       </w:pPr>
       <w:r>
-        <w:t>“once”</w:t>
+        <w:t>“</w:t>
+      </w:r>
+      <w:proofErr w:type="spellStart"/>
+      <w:r>
+        <w:t>monday</w:t>
+      </w:r>
+      <w:proofErr w:type="spellEnd"/>
+      <w:r>
+        <w:t>”</w:t>
       </w:r>
     </w:p>
     <w:p>
@@ -51,7 +65,7 @@
       </w:r>
       <w:proofErr w:type="spellStart"/>
       <w:r>
-        <w:t>daily</w:t>
+        <w:t>tuesday</w:t>
       </w:r>
       <w:proofErr w:type="spellEnd"/>
       <w:r>
@@ -71,7 +85,7 @@
       </w:r>
       <w:proofErr w:type="spellStart"/>
       <w:r>
-        <w:t>weekly</w:t>
+        <w:t>wednesday</w:t>
       </w:r>
       <w:proofErr w:type="spellEnd"/>
       <w:r>
@@ -91,7 +105,7 @@
       </w:r>
       <w:proofErr w:type="spellStart"/>
       <w:r>
-        <w:t>monthly</w:t>
+        <w:t>thursday</w:t>
       </w:r>
       <w:proofErr w:type="spellEnd"/>
       <w:r>
@@ -99,8 +113,219 @@
       </w:r>
     </w:p>
     <w:p>
-      <w:r>
-        <w:t xml:space="preserve">User: </w:t>
+      <w:pPr>
+        <w:pStyle w:val="ListParagraph"/>
+        <w:numPr>
+          <w:ilvl w:val="0"/>
+          <w:numId w:val="6"/>
+        </w:numPr>
+      </w:pPr>
+      <w:r>
+        <w:t>“</w:t>
+      </w:r>
+      <w:proofErr w:type="spellStart"/>
+      <w:r>
+        <w:t>friday</w:t>
+      </w:r>
+      <w:proofErr w:type="spellEnd"/>
+      <w:r>
+        <w:t>”</w:t>
+      </w:r>
+    </w:p>
+    <w:p>
+      <w:pPr>
+        <w:pStyle w:val="ListParagraph"/>
+        <w:numPr>
+          <w:ilvl w:val="0"/>
+          <w:numId w:val="6"/>
+        </w:numPr>
+      </w:pPr>
+      <w:r>
+        <w:t>“</w:t>
+      </w:r>
+      <w:proofErr w:type="spellStart"/>
+      <w:r>
+        <w:t>saturday</w:t>
+      </w:r>
+      <w:proofErr w:type="spellEnd"/>
+      <w:r>
+        <w:t>”</w:t>
+      </w:r>
+    </w:p>
+    <w:p>
+      <w:pPr>
+        <w:pStyle w:val="ListParagraph"/>
+        <w:numPr>
+          <w:ilvl w:val="0"/>
+          <w:numId w:val="6"/>
+        </w:numPr>
+      </w:pPr>
+      <w:r>
+        <w:t>“Sunday”</w:t>
+      </w:r>
+    </w:p>
+    <w:p>
+      <w:pPr>
+        <w:pStyle w:val="ListParagraph"/>
+        <w:numPr>
+          <w:ilvl w:val="0"/>
+          <w:numId w:val="6"/>
+        </w:numPr>
+      </w:pPr>
+      <w:r>
+        <w:t>“</w:t>
+      </w:r>
+      <w:proofErr w:type="spellStart"/>
+      <w:r>
+        <w:t>every</w:t>
+      </w:r>
+      <w:proofErr w:type="spellEnd"/>
+      <w:r>
+        <w:t xml:space="preserve"> day”</w:t>
+      </w:r>
+    </w:p>
+    <w:p>
+      <w:pPr>
+        <w:pStyle w:val="ListParagraph"/>
+        <w:numPr>
+          <w:ilvl w:val="0"/>
+          <w:numId w:val="6"/>
+        </w:numPr>
+      </w:pPr>
+      <w:r>
+        <w:t>“</w:t>
+      </w:r>
+      <w:proofErr w:type="spellStart"/>
+      <w:r>
+        <w:t>every</w:t>
+      </w:r>
+      <w:proofErr w:type="spellEnd"/>
+      <w:r>
+        <w:t xml:space="preserve"> X </w:t>
+      </w:r>
+      <w:proofErr w:type="spellStart"/>
+      <w:r>
+        <w:t>month</w:t>
+      </w:r>
+      <w:proofErr w:type="spellEnd"/>
+      <w:r>
+        <w:t>” (?)</w:t>
+      </w:r>
+    </w:p>
+    <w:p>
+      <w:pPr>
+        <w:pStyle w:val="ListParagraph"/>
+        <w:numPr>
+          <w:ilvl w:val="0"/>
+          <w:numId w:val="6"/>
+        </w:numPr>
+        <w:rPr>
+          <w:lang w:val="en-US"/>
+        </w:rPr>
+      </w:pPr>
+      <w:r>
+        <w:rPr>
+          <w:lang w:val="en-US"/>
+        </w:rPr>
+        <w:t>“</w:t>
+      </w:r>
+      <w:proofErr w:type="gramStart"/>
+      <w:r>
+        <w:rPr>
+          <w:lang w:val="en-US"/>
+        </w:rPr>
+        <w:t>every</w:t>
+      </w:r>
+      <w:proofErr w:type="gramEnd"/>
+      <w:r>
+        <w:rPr>
+          <w:lang w:val="en-US"/>
+        </w:rPr>
+        <w:t xml:space="preserve"> Y of the mont</w:t>
+      </w:r>
+      <w:r>
+        <w:rPr>
+          <w:lang w:val="en-US"/>
+        </w:rPr>
+        <w:t>h” (?)</w:t>
+      </w:r>
+    </w:p>
+    <w:p>
+      <w:pPr>
+        <w:pStyle w:val="Heading2"/>
+      </w:pPr>
+      <w:r>
+        <w:t>Repetition</w:t>
+      </w:r>
+      <w:r>
+        <w:t>: enumerable</w:t>
+      </w:r>
+    </w:p>
+    <w:p>
+      <w:pPr>
+        <w:pStyle w:val="ListParagraph"/>
+        <w:numPr>
+          <w:ilvl w:val="0"/>
+          <w:numId w:val="6"/>
+        </w:numPr>
+      </w:pPr>
+      <w:r>
+        <w:t>“</w:t>
+      </w:r>
+      <w:r>
+        <w:t>indefinite</w:t>
+      </w:r>
+      <w:r>
+        <w:t>”</w:t>
+      </w:r>
+      <w:r>
+        <w:t xml:space="preserve"> (???)</w:t>
+      </w:r>
+    </w:p>
+    <w:p>
+      <w:pPr>
+        <w:pStyle w:val="ListParagraph"/>
+        <w:numPr>
+          <w:ilvl w:val="0"/>
+          <w:numId w:val="6"/>
+        </w:numPr>
+      </w:pPr>
+      <w:r>
+        <w:t>“</w:t>
+      </w:r>
+      <w:r>
+        <w:t>N times</w:t>
+      </w:r>
+      <w:r>
+        <w:t>”</w:t>
+      </w:r>
+    </w:p>
+    <w:p>
+      <w:pPr>
+        <w:pStyle w:val="ListParagraph"/>
+        <w:numPr>
+          <w:ilvl w:val="0"/>
+          <w:numId w:val="6"/>
+        </w:numPr>
+      </w:pPr>
+      <w:r>
+        <w:t>“</w:t>
+      </w:r>
+      <w:proofErr w:type="spellStart"/>
+      <w:r>
+        <w:t>until</w:t>
+      </w:r>
+      <w:proofErr w:type="spellEnd"/>
+      <w:r>
+        <w:t>”</w:t>
+      </w:r>
+    </w:p>
+    <w:p>
+      <w:pPr>
+        <w:pStyle w:val="Heading2"/>
+      </w:pPr>
+      <w:r>
+        <w:t>User:</w:t>
       </w:r>
     </w:p>
     <w:p>
@@ -139,6 +364,14 @@
       <w:r>
         <w:t>,</w:t>
       </w:r>
+      <w:r>
+        <w:t xml:space="preserve"> </w:t>
+      </w:r>
+      <w:proofErr w:type="spellStart"/>
+      <w:r>
+        <w:t>Unique</w:t>
+      </w:r>
+      <w:proofErr w:type="spellEnd"/>
     </w:p>
     <w:p>
       <w:pPr>
@@ -164,6 +397,26 @@
     </w:p>
     <w:p>
       <w:r>
+        <w:t xml:space="preserve">Validazione: </w:t>
+      </w:r>
+    </w:p>
+    <w:p>
+      <w:pPr>
+        <w:pStyle w:val="ListParagraph"/>
+        <w:numPr>
+          <w:ilvl w:val="0"/>
+          <w:numId w:val="5"/>
+        </w:numPr>
+      </w:pPr>
+      <w:r>
+        <w:t>username: lettere e numeri, unico nel database</w:t>
+      </w:r>
+    </w:p>
+    <w:p>
+      <w:pPr>
+        <w:pStyle w:val="Heading2"/>
+      </w:pPr>
+      <w:r>
         <w:t xml:space="preserve">Event: </w:t>
       </w:r>
     </w:p>
@@ -234,7 +487,23 @@
       </w:r>
       <w:proofErr w:type="spellEnd"/>
       <w:r>
-        <w:t>: User</w:t>
+        <w:t xml:space="preserve">: </w:t>
+      </w:r>
+      <w:proofErr w:type="spellStart"/>
+      <w:r>
+        <w:t>reference</w:t>
+      </w:r>
+      <w:proofErr w:type="spellEnd"/>
+      <w:r>
+        <w:t xml:space="preserve"> </w:t>
+      </w:r>
+      <w:proofErr w:type="spellStart"/>
+      <w:r>
+        <w:t>ObjectId</w:t>
+      </w:r>
+      <w:proofErr w:type="spellEnd"/>
+      <w:r>
+        <w:t xml:space="preserve"> User</w:t>
       </w:r>
     </w:p>
     <w:p>
@@ -274,17 +543,17 @@
           <w:numId w:val="4"/>
         </w:numPr>
       </w:pPr>
-      <w:proofErr w:type="gramStart"/>
-      <w:r>
-        <w:t>location</w:t>
-      </w:r>
-      <w:proofErr w:type="gramEnd"/>
+      <w:proofErr w:type="spellStart"/>
+      <w:r>
+        <w:t>repetitions</w:t>
+      </w:r>
+      <w:proofErr w:type="spellEnd"/>
       <w:r>
         <w:t xml:space="preserve">: </w:t>
       </w:r>
       <w:proofErr w:type="spellStart"/>
       <w:r>
-        <w:t>String</w:t>
+        <w:t>Repetition</w:t>
       </w:r>
       <w:proofErr w:type="spellEnd"/>
     </w:p>
@@ -296,14 +565,19 @@
           <w:numId w:val="4"/>
         </w:numPr>
       </w:pPr>
-      <w:proofErr w:type="spellStart"/>
-      <w:r>
-        <w:t>startTime</w:t>
-      </w:r>
-      <w:proofErr w:type="spellEnd"/>
-      <w:r>
-        <w:t>: Date</w:t>
-      </w:r>
+      <w:proofErr w:type="gramStart"/>
+      <w:r>
+        <w:t>location</w:t>
+      </w:r>
+      <w:proofErr w:type="gramEnd"/>
+      <w:r>
+        <w:t xml:space="preserve">: </w:t>
+      </w:r>
+      <w:proofErr w:type="spellStart"/>
+      <w:r>
+        <w:t>String</w:t>
+      </w:r>
+      <w:proofErr w:type="spellEnd"/>
     </w:p>
     <w:p>
       <w:pPr>
@@ -315,6 +589,23 @@
       </w:pPr>
       <w:proofErr w:type="spellStart"/>
       <w:r>
+        <w:t>startTime</w:t>
+      </w:r>
+      <w:proofErr w:type="spellEnd"/>
+      <w:r>
+        <w:t>: Date</w:t>
+      </w:r>
+    </w:p>
+    <w:p>
+      <w:pPr>
+        <w:pStyle w:val="ListParagraph"/>
+        <w:numPr>
+          <w:ilvl w:val="0"/>
+          <w:numId w:val="4"/>
+        </w:numPr>
+      </w:pPr>
+      <w:proofErr w:type="spellStart"/>
+      <w:r>
         <w:t>endTime</w:t>
       </w:r>
       <w:proofErr w:type="spellEnd"/>
@@ -324,6 +615,589 @@
     </w:p>
     <w:p>
       <w:pPr>
+        <w:pStyle w:val="Heading2"/>
+      </w:pPr>
+      <w:proofErr w:type="spellStart"/>
+      <w:r>
+        <w:t>UserEvent</w:t>
+      </w:r>
+      <w:proofErr w:type="spellEnd"/>
+      <w:r>
+        <w:t xml:space="preserve"> (</w:t>
+      </w:r>
+      <w:proofErr w:type="spellStart"/>
+      <w:r>
+        <w:t>linkTable</w:t>
+      </w:r>
+      <w:proofErr w:type="spellEnd"/>
+      <w:r>
+        <w:t>)</w:t>
+      </w:r>
+    </w:p>
+    <w:p>
+      <w:pPr>
+        <w:pStyle w:val="ListParagraph"/>
+        <w:numPr>
+          <w:ilvl w:val="0"/>
+          <w:numId w:val="4"/>
+        </w:numPr>
+      </w:pPr>
+      <w:proofErr w:type="spellStart"/>
+      <w:r>
+        <w:t>userId</w:t>
+      </w:r>
+      <w:proofErr w:type="spellEnd"/>
+      <w:r>
+        <w:t xml:space="preserve">: </w:t>
+      </w:r>
+      <w:proofErr w:type="spellStart"/>
+      <w:r>
+        <w:t>reference</w:t>
+      </w:r>
+      <w:proofErr w:type="spellEnd"/>
+      <w:r>
+        <w:t xml:space="preserve"> User</w:t>
+      </w:r>
+    </w:p>
+    <w:p>
+      <w:pPr>
+        <w:pStyle w:val="ListParagraph"/>
+        <w:numPr>
+          <w:ilvl w:val="0"/>
+          <w:numId w:val="4"/>
+        </w:numPr>
+      </w:pPr>
+      <w:proofErr w:type="spellStart"/>
+      <w:r>
+        <w:t>eventId</w:t>
+      </w:r>
+      <w:proofErr w:type="spellEnd"/>
+      <w:r>
+        <w:t xml:space="preserve">: </w:t>
+      </w:r>
+      <w:proofErr w:type="spellStart"/>
+      <w:r>
+        <w:t>referenceEvent</w:t>
+      </w:r>
+      <w:proofErr w:type="spellEnd"/>
+    </w:p>
+    <w:p>
+      <w:pPr>
+        <w:pStyle w:val="ListParagraph"/>
+        <w:numPr>
+          <w:ilvl w:val="0"/>
+          <w:numId w:val="4"/>
+        </w:numPr>
+        <w:rPr>
+          <w:lang w:val="en-US"/>
+        </w:rPr>
+      </w:pPr>
+      <w:r>
+        <w:rPr>
+          <w:lang w:val="en-US"/>
+        </w:rPr>
+        <w:lastRenderedPageBreak/>
+        <w:t xml:space="preserve">status: </w:t>
+      </w:r>
+      <w:proofErr w:type="spellStart"/>
+      <w:r>
+        <w:rPr>
+          <w:lang w:val="en-US"/>
+        </w:rPr>
+        <w:t>enum</w:t>
+      </w:r>
+      <w:proofErr w:type="spellEnd"/>
+      <w:r>
+        <w:rPr>
+          <w:lang w:val="en-US"/>
+        </w:rPr>
+        <w:t xml:space="preserve"> [“accepted”, “unconfirmed”, “declined”</w:t>
+      </w:r>
+      <w:r>
+        <w:rPr>
+          <w:lang w:val="en-US"/>
+        </w:rPr>
+        <w:t>]</w:t>
+      </w:r>
+    </w:p>
+    <w:p>
+      <w:pPr>
+        <w:pStyle w:val="Heading2"/>
+      </w:pPr>
+      <w:r>
+        <w:t>Activity</w:t>
+      </w:r>
+    </w:p>
+    <w:p>
+      <w:pPr>
+        <w:pStyle w:val="ListParagraph"/>
+        <w:numPr>
+          <w:ilvl w:val="0"/>
+          <w:numId w:val="4"/>
+        </w:numPr>
+      </w:pPr>
+      <w:r>
+        <w:t xml:space="preserve">id: </w:t>
+      </w:r>
+      <w:proofErr w:type="spellStart"/>
+      <w:r>
+        <w:t>ObjectId</w:t>
+      </w:r>
+      <w:proofErr w:type="spellEnd"/>
+    </w:p>
+    <w:p>
+      <w:pPr>
+        <w:pStyle w:val="ListParagraph"/>
+        <w:numPr>
+          <w:ilvl w:val="0"/>
+          <w:numId w:val="4"/>
+        </w:numPr>
+      </w:pPr>
+      <w:proofErr w:type="spellStart"/>
+      <w:r>
+        <w:t>title</w:t>
+      </w:r>
+      <w:proofErr w:type="spellEnd"/>
+      <w:r>
+        <w:t xml:space="preserve">: </w:t>
+      </w:r>
+      <w:proofErr w:type="spellStart"/>
+      <w:r>
+        <w:t>String</w:t>
+      </w:r>
+      <w:proofErr w:type="spellEnd"/>
+      <w:r>
+        <w:t xml:space="preserve">, </w:t>
+      </w:r>
+    </w:p>
+    <w:p>
+      <w:pPr>
+        <w:pStyle w:val="ListParagraph"/>
+        <w:numPr>
+          <w:ilvl w:val="0"/>
+          <w:numId w:val="4"/>
+        </w:numPr>
+      </w:pPr>
+      <w:proofErr w:type="spellStart"/>
+      <w:r>
+        <w:t>dueTime</w:t>
+      </w:r>
+      <w:proofErr w:type="spellEnd"/>
+      <w:r>
+        <w:t xml:space="preserve">: Date, </w:t>
+      </w:r>
+    </w:p>
+    <w:p>
+      <w:pPr>
+        <w:pStyle w:val="ListParagraph"/>
+        <w:numPr>
+          <w:ilvl w:val="0"/>
+          <w:numId w:val="4"/>
+        </w:numPr>
+      </w:pPr>
+      <w:r>
+        <w:t xml:space="preserve">status: </w:t>
+      </w:r>
+      <w:proofErr w:type="spellStart"/>
+      <w:r>
+        <w:t>ActivityStatus</w:t>
+      </w:r>
+      <w:proofErr w:type="spellEnd"/>
+    </w:p>
+    <w:p>
+      <w:pPr>
+        <w:pStyle w:val="ListParagraph"/>
+        <w:numPr>
+          <w:ilvl w:val="0"/>
+          <w:numId w:val="4"/>
+        </w:numPr>
+      </w:pPr>
+      <w:proofErr w:type="spellStart"/>
+      <w:r>
+        <w:t>content</w:t>
+      </w:r>
+      <w:proofErr w:type="spellEnd"/>
+      <w:r>
+        <w:t xml:space="preserve">: </w:t>
+      </w:r>
+      <w:proofErr w:type="spellStart"/>
+      <w:r>
+        <w:t>String</w:t>
+      </w:r>
+      <w:proofErr w:type="spellEnd"/>
+    </w:p>
+    <w:p>
+      <w:pPr>
+        <w:pStyle w:val="ListParagraph"/>
+        <w:numPr>
+          <w:ilvl w:val="0"/>
+          <w:numId w:val="4"/>
+        </w:numPr>
+      </w:pPr>
+      <w:proofErr w:type="spellStart"/>
+      <w:r>
+        <w:t>owner</w:t>
+      </w:r>
+      <w:proofErr w:type="spellEnd"/>
+      <w:r>
+        <w:t xml:space="preserve">: </w:t>
+      </w:r>
+      <w:proofErr w:type="spellStart"/>
+      <w:r>
+        <w:t>reference</w:t>
+      </w:r>
+      <w:proofErr w:type="spellEnd"/>
+      <w:r>
+        <w:t xml:space="preserve"> </w:t>
+      </w:r>
+      <w:proofErr w:type="spellStart"/>
+      <w:r>
+        <w:t>ObjectId</w:t>
+      </w:r>
+      <w:proofErr w:type="spellEnd"/>
+      <w:r>
+        <w:t xml:space="preserve"> User</w:t>
+      </w:r>
+    </w:p>
+    <w:p>
+      <w:pPr>
+        <w:pStyle w:val="Heading2"/>
+      </w:pPr>
+      <w:r>
+        <w:t>Pomodoro</w:t>
+      </w:r>
+    </w:p>
+    <w:p>
+      <w:pPr>
+        <w:pStyle w:val="ListParagraph"/>
+        <w:numPr>
+          <w:ilvl w:val="0"/>
+          <w:numId w:val="4"/>
+        </w:numPr>
+      </w:pPr>
+      <w:r>
+        <w:t xml:space="preserve">id: </w:t>
+      </w:r>
+      <w:proofErr w:type="spellStart"/>
+      <w:r>
+        <w:t>ObjectId</w:t>
+      </w:r>
+      <w:proofErr w:type="spellEnd"/>
+    </w:p>
+    <w:p>
+      <w:pPr>
+        <w:pStyle w:val="ListParagraph"/>
+        <w:numPr>
+          <w:ilvl w:val="0"/>
+          <w:numId w:val="4"/>
+        </w:numPr>
+      </w:pPr>
+      <w:proofErr w:type="spellStart"/>
+      <w:r>
+        <w:t>owner</w:t>
+      </w:r>
+      <w:proofErr w:type="spellEnd"/>
+      <w:r>
+        <w:t xml:space="preserve">: </w:t>
+      </w:r>
+      <w:proofErr w:type="spellStart"/>
+      <w:r>
+        <w:t>reference</w:t>
+      </w:r>
+      <w:proofErr w:type="spellEnd"/>
+      <w:r>
+        <w:t xml:space="preserve"> </w:t>
+      </w:r>
+      <w:proofErr w:type="spellStart"/>
+      <w:r>
+        <w:t>ObjectId</w:t>
+      </w:r>
+      <w:proofErr w:type="spellEnd"/>
+      <w:r>
+        <w:t xml:space="preserve"> User</w:t>
+      </w:r>
+    </w:p>
+    <w:p>
+      <w:pPr>
+        <w:pStyle w:val="ListParagraph"/>
+        <w:numPr>
+          <w:ilvl w:val="0"/>
+          <w:numId w:val="4"/>
+        </w:numPr>
+      </w:pPr>
+      <w:proofErr w:type="spellStart"/>
+      <w:r>
+        <w:t>studyTime</w:t>
+      </w:r>
+      <w:proofErr w:type="spellEnd"/>
+      <w:r>
+        <w:t xml:space="preserve">: </w:t>
+      </w:r>
+      <w:proofErr w:type="spellStart"/>
+      <w:r>
+        <w:t>Number</w:t>
+      </w:r>
+      <w:proofErr w:type="spellEnd"/>
+      <w:r>
+        <w:t xml:space="preserve">, </w:t>
+      </w:r>
+    </w:p>
+    <w:p>
+      <w:pPr>
+        <w:pStyle w:val="ListParagraph"/>
+        <w:numPr>
+          <w:ilvl w:val="0"/>
+          <w:numId w:val="4"/>
+        </w:numPr>
+      </w:pPr>
+      <w:proofErr w:type="spellStart"/>
+      <w:r>
+        <w:t>pauseTime</w:t>
+      </w:r>
+      <w:proofErr w:type="spellEnd"/>
+      <w:r>
+        <w:t xml:space="preserve">: </w:t>
+      </w:r>
+      <w:proofErr w:type="spellStart"/>
+      <w:r>
+        <w:t>Number</w:t>
+      </w:r>
+      <w:proofErr w:type="spellEnd"/>
+      <w:r>
+        <w:t>,</w:t>
+      </w:r>
+    </w:p>
+    <w:p>
+      <w:pPr>
+        <w:pStyle w:val="ListParagraph"/>
+        <w:numPr>
+          <w:ilvl w:val="0"/>
+          <w:numId w:val="4"/>
+        </w:numPr>
+      </w:pPr>
+      <w:proofErr w:type="spellStart"/>
+      <w:r>
+        <w:t>cycles</w:t>
+      </w:r>
+      <w:proofErr w:type="spellEnd"/>
+      <w:r>
+        <w:t xml:space="preserve">: </w:t>
+      </w:r>
+      <w:proofErr w:type="spellStart"/>
+      <w:r>
+        <w:t>Number</w:t>
+      </w:r>
+      <w:proofErr w:type="spellEnd"/>
+    </w:p>
+    <w:p>
+      <w:r>
+        <w:t>Note</w:t>
+      </w:r>
+    </w:p>
+    <w:p>
+      <w:pPr>
+        <w:pStyle w:val="ListParagraph"/>
+        <w:numPr>
+          <w:ilvl w:val="0"/>
+          <w:numId w:val="4"/>
+        </w:numPr>
+      </w:pPr>
+      <w:r>
+        <w:t xml:space="preserve">id: </w:t>
+      </w:r>
+      <w:proofErr w:type="spellStart"/>
+      <w:r>
+        <w:t>objectId</w:t>
+      </w:r>
+      <w:proofErr w:type="spellEnd"/>
+    </w:p>
+    <w:p>
+      <w:pPr>
+        <w:pStyle w:val="ListParagraph"/>
+        <w:numPr>
+          <w:ilvl w:val="0"/>
+          <w:numId w:val="4"/>
+        </w:numPr>
+      </w:pPr>
+      <w:proofErr w:type="spellStart"/>
+      <w:r>
+        <w:t>owner</w:t>
+      </w:r>
+      <w:proofErr w:type="spellEnd"/>
+      <w:r>
+        <w:t xml:space="preserve">: </w:t>
+      </w:r>
+      <w:proofErr w:type="spellStart"/>
+      <w:r>
+        <w:t>reference</w:t>
+      </w:r>
+      <w:proofErr w:type="spellEnd"/>
+      <w:r>
+        <w:t xml:space="preserve"> </w:t>
+      </w:r>
+      <w:proofErr w:type="spellStart"/>
+      <w:r>
+        <w:t>ObjectId</w:t>
+      </w:r>
+      <w:proofErr w:type="spellEnd"/>
+      <w:r>
+        <w:t xml:space="preserve"> User</w:t>
+      </w:r>
+    </w:p>
+    <w:p>
+      <w:pPr>
+        <w:pStyle w:val="ListParagraph"/>
+        <w:numPr>
+          <w:ilvl w:val="0"/>
+          <w:numId w:val="4"/>
+        </w:numPr>
+      </w:pPr>
+      <w:proofErr w:type="spellStart"/>
+      <w:r>
+        <w:t>title</w:t>
+      </w:r>
+      <w:proofErr w:type="spellEnd"/>
+      <w:r>
+        <w:t xml:space="preserve">: </w:t>
+      </w:r>
+      <w:proofErr w:type="spellStart"/>
+      <w:r>
+        <w:t>String</w:t>
+      </w:r>
+      <w:proofErr w:type="spellEnd"/>
+    </w:p>
+    <w:p>
+      <w:pPr>
+        <w:pStyle w:val="ListParagraph"/>
+        <w:numPr>
+          <w:ilvl w:val="0"/>
+          <w:numId w:val="4"/>
+        </w:numPr>
+      </w:pPr>
+      <w:r>
+        <w:t xml:space="preserve">text: </w:t>
+      </w:r>
+      <w:proofErr w:type="spellStart"/>
+      <w:r>
+        <w:t>String</w:t>
+      </w:r>
+      <w:proofErr w:type="spellEnd"/>
+    </w:p>
+    <w:p>
+      <w:pPr>
+        <w:pStyle w:val="ListParagraph"/>
+        <w:numPr>
+          <w:ilvl w:val="0"/>
+          <w:numId w:val="4"/>
+        </w:numPr>
+      </w:pPr>
+      <w:r>
+        <w:t>tags: [</w:t>
+      </w:r>
+      <w:proofErr w:type="spellStart"/>
+      <w:r>
+        <w:t>String</w:t>
+      </w:r>
+      <w:proofErr w:type="spellEnd"/>
+      <w:r>
+        <w:t>]</w:t>
+      </w:r>
+    </w:p>
+    <w:p>
+      <w:pPr>
+        <w:pStyle w:val="ListParagraph"/>
+        <w:numPr>
+          <w:ilvl w:val="0"/>
+          <w:numId w:val="4"/>
+        </w:numPr>
+        <w:rPr>
+          <w:highlight w:val="red"/>
+        </w:rPr>
+      </w:pPr>
+      <w:proofErr w:type="spellStart"/>
+      <w:r>
+        <w:rPr>
+          <w:highlight w:val="red"/>
+        </w:rPr>
+        <w:t>accessList</w:t>
+      </w:r>
+      <w:proofErr w:type="spellEnd"/>
+      <w:r>
+        <w:rPr>
+          <w:highlight w:val="red"/>
+        </w:rPr>
+        <w:t>: [</w:t>
+      </w:r>
+      <w:proofErr w:type="spellStart"/>
+      <w:r>
+        <w:rPr>
+          <w:highlight w:val="red"/>
+        </w:rPr>
+        <w:t>reference</w:t>
+      </w:r>
+      <w:proofErr w:type="spellEnd"/>
+      <w:r>
+        <w:rPr>
+          <w:highlight w:val="red"/>
+        </w:rPr>
+        <w:t xml:space="preserve"> User]</w:t>
+      </w:r>
+    </w:p>
+    <w:p>
+      <w:pPr>
+        <w:pStyle w:val="ListParagraph"/>
+        <w:numPr>
+          <w:ilvl w:val="0"/>
+          <w:numId w:val="4"/>
+        </w:numPr>
+        <w:rPr>
+          <w:highlight w:val="red"/>
+        </w:rPr>
+      </w:pPr>
+      <w:proofErr w:type="spellStart"/>
+      <w:r>
+        <w:rPr>
+          <w:highlight w:val="red"/>
+        </w:rPr>
+        <w:t>toDoList</w:t>
+      </w:r>
+      <w:proofErr w:type="spellEnd"/>
+      <w:r>
+        <w:rPr>
+          <w:highlight w:val="red"/>
+        </w:rPr>
+        <w:t>: [</w:t>
+      </w:r>
+      <w:proofErr w:type="spellStart"/>
+      <w:r>
+        <w:rPr>
+          <w:highlight w:val="red"/>
+        </w:rPr>
+        <w:t>ToDO</w:t>
+      </w:r>
+      <w:proofErr w:type="spellEnd"/>
+      <w:r>
+        <w:rPr>
+          <w:highlight w:val="red"/>
+        </w:rPr>
+        <w:t>]</w:t>
+      </w:r>
+    </w:p>
+    <w:p>
+      <w:pPr>
+        <w:rPr>
+          <w:highlight w:val="red"/>
+        </w:rPr>
+      </w:pPr>
+      <w:r>
+        <w:rPr>
+          <w:highlight w:val="red"/>
+        </w:rPr>
+        <w:t>(per ora no)</w:t>
+      </w:r>
+    </w:p>
+    <w:p>
+      <w:pPr>
         <w:pStyle w:val="Heading1"/>
       </w:pPr>
       <w:r>
@@ -544,6 +1418,7 @@
     </w:p>
     <w:p>
       <w:r>
+        <w:lastRenderedPageBreak/>
         <w:t>Ritorna l’evento con id = param</w:t>
       </w:r>
       <w:r>
@@ -570,31 +1445,1386 @@
         <w:rPr>
           <w:lang w:val="en-US"/>
         </w:rPr>
+        <w:t xml:space="preserve">id = id </w:t>
+      </w:r>
+      <w:proofErr w:type="spellStart"/>
+      <w:r>
+        <w:rPr>
+          <w:lang w:val="en-US"/>
+        </w:rPr>
+        <w:t>dell’evento</w:t>
+      </w:r>
+      <w:proofErr w:type="spellEnd"/>
+      <w:r>
+        <w:rPr>
+          <w:lang w:val="en-US"/>
+        </w:rPr>
+        <w:t xml:space="preserve"> da </w:t>
+      </w:r>
+      <w:proofErr w:type="spellStart"/>
+      <w:r>
+        <w:rPr>
+          <w:lang w:val="en-US"/>
+        </w:rPr>
+        <w:t>ritrovare</w:t>
+      </w:r>
+      <w:proofErr w:type="spellEnd"/>
+    </w:p>
+    <w:p>
+      <w:pPr>
+        <w:pStyle w:val="Heading3"/>
+      </w:pPr>
+      <w:proofErr w:type="spellStart"/>
+      <w:r>
+        <w:t>Req</w:t>
+      </w:r>
+      <w:proofErr w:type="spellEnd"/>
+    </w:p>
+    <w:p>
+      <w:pPr>
+        <w:rPr>
+          <w:lang w:val="en-US"/>
+        </w:rPr>
+      </w:pPr>
+      <w:proofErr w:type="spellStart"/>
+      <w:proofErr w:type="gramStart"/>
+      <w:r>
+        <w:rPr>
+          <w:lang w:val="en-US"/>
+        </w:rPr>
+        <w:t>req.body</w:t>
+      </w:r>
+      <w:proofErr w:type="spellEnd"/>
+      <w:proofErr w:type="gramEnd"/>
+      <w:r>
+        <w:rPr>
+          <w:lang w:val="en-US"/>
+        </w:rPr>
+        <w:t xml:space="preserve"> = {}</w:t>
+      </w:r>
+    </w:p>
+    <w:p>
+      <w:pPr>
+        <w:pStyle w:val="Heading3"/>
+      </w:pPr>
+      <w:r>
+        <w:t>Res</w:t>
+      </w:r>
+    </w:p>
+    <w:p>
+      <w:pPr>
+        <w:rPr>
+          <w:lang w:val="en-US"/>
+        </w:rPr>
+      </w:pPr>
+      <w:proofErr w:type="spellStart"/>
+      <w:proofErr w:type="gramStart"/>
+      <w:r>
+        <w:rPr>
+          <w:lang w:val="en-US"/>
+        </w:rPr>
+        <w:t>res.body</w:t>
+      </w:r>
+      <w:proofErr w:type="spellEnd"/>
+      <w:proofErr w:type="gramEnd"/>
+      <w:r>
+        <w:rPr>
+          <w:lang w:val="en-US"/>
+        </w:rPr>
+        <w:t xml:space="preserve"> =</w:t>
+      </w:r>
+      <w:r>
+        <w:rPr>
+          <w:lang w:val="en-US"/>
+        </w:rPr>
+        <w:t xml:space="preserve"> </w:t>
+      </w:r>
+      <w:r>
+        <w:rPr>
+          <w:lang w:val="en-US"/>
+        </w:rPr>
+        <w:t>[</w:t>
+      </w:r>
+      <w:proofErr w:type="spellStart"/>
+      <w:r>
+        <w:rPr>
+          <w:lang w:val="en-US"/>
+        </w:rPr>
+        <w:t>Event</w:t>
+      </w:r>
+      <w:r>
+        <w:rPr>
+          <w:lang w:val="en-US"/>
+        </w:rPr>
+        <w:t>i</w:t>
+      </w:r>
+      <w:proofErr w:type="spellEnd"/>
+      <w:r>
+        <w:rPr>
+          <w:lang w:val="en-US"/>
+        </w:rPr>
+        <w:t>]</w:t>
+      </w:r>
+    </w:p>
+    <w:p>
+      <w:pPr>
+        <w:pStyle w:val="Heading2"/>
+        <w:rPr>
+          <w:lang w:val="it-IT"/>
+        </w:rPr>
+      </w:pPr>
+      <w:r>
+        <w:rPr>
+          <w:lang w:val="it-IT"/>
+        </w:rPr>
+        <w:t>POST /events/</w:t>
+      </w:r>
+    </w:p>
+    <w:p>
+      <w:r>
+        <w:t>Inserisce un</w:t>
+      </w:r>
+      <w:r>
+        <w:t>o o più nuovi</w:t>
+      </w:r>
+      <w:r>
+        <w:t xml:space="preserve"> event</w:t>
+      </w:r>
+      <w:r>
+        <w:t>i</w:t>
+      </w:r>
+      <w:r>
+        <w:t xml:space="preserve"> per l’utente loggato.</w:t>
+      </w:r>
+    </w:p>
+    <w:p>
+      <w:proofErr w:type="spellStart"/>
+      <w:r>
+        <w:t>Req</w:t>
+      </w:r>
+      <w:proofErr w:type="spellEnd"/>
+    </w:p>
+    <w:p>
+      <w:r>
+        <w:t>body: Event</w:t>
+      </w:r>
+    </w:p>
+    <w:p>
+      <w:r>
+        <w:t>Res</w:t>
+      </w:r>
+    </w:p>
+    <w:p>
+      <w:r>
+        <w:t xml:space="preserve">{status: ok, </w:t>
+      </w:r>
+      <w:proofErr w:type="spellStart"/>
+      <w:r>
+        <w:t>value</w:t>
+      </w:r>
+      <w:proofErr w:type="spellEnd"/>
+      <w:r>
+        <w:t>: 1}</w:t>
+      </w:r>
+    </w:p>
+    <w:p>
+      <w:pPr>
+        <w:pStyle w:val="Heading2"/>
+        <w:rPr>
+          <w:lang w:val="it-IT"/>
+        </w:rPr>
+      </w:pPr>
+      <w:r>
+        <w:rPr>
+          <w:lang w:val="it-IT"/>
+        </w:rPr>
+        <w:t>PUT /events/:id</w:t>
+      </w:r>
+    </w:p>
+    <w:p>
+      <w:r>
+        <w:t>Modifica l’evento con id = params.id, se è dell’utente autenticato.</w:t>
+      </w:r>
+    </w:p>
+    <w:p>
+      <w:pPr>
+        <w:rPr>
+          <w:lang w:val="en-US"/>
+        </w:rPr>
+      </w:pPr>
+      <w:r>
+        <w:rPr>
+          <w:lang w:val="en-US"/>
+        </w:rPr>
+        <w:t>Req</w:t>
+      </w:r>
+    </w:p>
+    <w:p>
+      <w:pPr>
+        <w:rPr>
+          <w:lang w:val="en-US"/>
+        </w:rPr>
+      </w:pPr>
+      <w:r>
+        <w:rPr>
+          <w:lang w:val="en-US"/>
+        </w:rPr>
+        <w:t>body: Event</w:t>
+      </w:r>
+      <w:r>
+        <w:rPr>
+          <w:lang w:val="en-US"/>
+        </w:rPr>
+        <w:t xml:space="preserve"> </w:t>
+      </w:r>
+      <w:proofErr w:type="spellStart"/>
+      <w:r>
+        <w:rPr>
+          <w:lang w:val="en-US"/>
+        </w:rPr>
+        <w:t>modificato</w:t>
+      </w:r>
+      <w:proofErr w:type="spellEnd"/>
+    </w:p>
+    <w:p>
+      <w:pPr>
+        <w:rPr>
+          <w:lang w:val="en-US"/>
+        </w:rPr>
+      </w:pPr>
+      <w:r>
+        <w:rPr>
+          <w:lang w:val="en-US"/>
+        </w:rPr>
+        <w:t>Res</w:t>
+      </w:r>
+    </w:p>
+    <w:p>
+      <w:pPr>
+        <w:rPr>
+          <w:lang w:val="en-US"/>
+        </w:rPr>
+      </w:pPr>
+      <w:r>
+        <w:rPr>
+          <w:lang w:val="en-US"/>
+        </w:rPr>
+        <w:t>{status: ok, value: 1}</w:t>
+      </w:r>
+    </w:p>
+    <w:p>
+      <w:pPr>
+        <w:rPr>
+          <w:lang w:val="en-US"/>
+        </w:rPr>
+      </w:pPr>
+    </w:p>
+    <w:p>
+      <w:pPr>
+        <w:pStyle w:val="Heading2"/>
+      </w:pPr>
+      <w:r>
+        <w:t>DELETE /events/:id</w:t>
+      </w:r>
+    </w:p>
+    <w:p>
+      <w:r>
+        <w:t>Elimina l’evento con id = params.id, se è l’utente autenticato è l’</w:t>
+      </w:r>
+      <w:proofErr w:type="spellStart"/>
+      <w:r>
+        <w:t>owner</w:t>
+      </w:r>
+      <w:proofErr w:type="spellEnd"/>
+    </w:p>
+    <w:p>
+      <w:pPr>
+        <w:rPr>
+          <w:lang w:val="en-US"/>
+        </w:rPr>
+      </w:pPr>
+      <w:r>
+        <w:rPr>
+          <w:lang w:val="en-US"/>
+        </w:rPr>
+        <w:t>Req</w:t>
+      </w:r>
+    </w:p>
+    <w:p>
+      <w:pPr>
+        <w:rPr>
+          <w:lang w:val="en-US"/>
+        </w:rPr>
+      </w:pPr>
+      <w:r>
+        <w:rPr>
+          <w:lang w:val="en-US"/>
+        </w:rPr>
+        <w:t>{}</w:t>
+      </w:r>
+    </w:p>
+    <w:p>
+      <w:pPr>
+        <w:rPr>
+          <w:lang w:val="en-US"/>
+        </w:rPr>
+      </w:pPr>
+      <w:r>
+        <w:rPr>
+          <w:lang w:val="en-US"/>
+        </w:rPr>
+        <w:t>Res</w:t>
+      </w:r>
+    </w:p>
+    <w:p>
+      <w:pPr>
+        <w:rPr>
+          <w:lang w:val="en-US"/>
+        </w:rPr>
+      </w:pPr>
+      <w:r>
+        <w:rPr>
+          <w:lang w:val="en-US"/>
+        </w:rPr>
+        <w:t>{status: ok, value: 1}</w:t>
+      </w:r>
+    </w:p>
+    <w:p>
+      <w:pPr>
+        <w:rPr>
+          <w:lang w:val="en-US"/>
+        </w:rPr>
+      </w:pPr>
+    </w:p>
+    <w:p>
+      <w:pPr>
+        <w:pStyle w:val="Heading1"/>
+      </w:pPr>
+      <w:r>
+        <w:t>UTENTI</w:t>
+      </w:r>
+      <w:r>
+        <w:t xml:space="preserve"> (/</w:t>
+      </w:r>
+      <w:r>
+        <w:t>users</w:t>
+      </w:r>
+      <w:r>
+        <w:t>)</w:t>
+      </w:r>
+    </w:p>
+    <w:p>
+      <w:r>
+        <w:t xml:space="preserve">Tutti i </w:t>
+      </w:r>
+      <w:proofErr w:type="spellStart"/>
+      <w:r>
+        <w:t>path</w:t>
+      </w:r>
+      <w:proofErr w:type="spellEnd"/>
+      <w:r>
+        <w:t xml:space="preserve"> devono essere autenticati</w:t>
+      </w:r>
+      <w:r>
+        <w:t xml:space="preserve">. Tutti gli input devono essere validati (query, </w:t>
+      </w:r>
+      <w:proofErr w:type="spellStart"/>
+      <w:r>
+        <w:t>params</w:t>
+      </w:r>
+      <w:proofErr w:type="spellEnd"/>
+      <w:r>
+        <w:t>, body).</w:t>
+      </w:r>
+    </w:p>
+    <w:p>
+      <w:proofErr w:type="spellStart"/>
+      <w:r>
+        <w:t>Res.status</w:t>
+      </w:r>
+      <w:proofErr w:type="spellEnd"/>
+      <w:r>
+        <w:t xml:space="preserve"> = 402 se non autorizzato</w:t>
+      </w:r>
+    </w:p>
+    <w:p>
+      <w:proofErr w:type="spellStart"/>
+      <w:r>
+        <w:t>Res.message</w:t>
+      </w:r>
+      <w:proofErr w:type="spellEnd"/>
+      <w:r>
+        <w:t xml:space="preserve"> = “Non autorizzato”</w:t>
+      </w:r>
+    </w:p>
+    <w:p>
+      <w:pPr>
+        <w:pStyle w:val="Heading2"/>
+        <w:rPr>
+          <w:lang w:val="it-IT"/>
+        </w:rPr>
+      </w:pPr>
+      <w:r>
+        <w:rPr>
+          <w:lang w:val="it-IT"/>
+        </w:rPr>
+        <w:t>GET /</w:t>
+      </w:r>
+      <w:r>
+        <w:rPr>
+          <w:lang w:val="it-IT"/>
+        </w:rPr>
+        <w:t>users/</w:t>
+      </w:r>
+    </w:p>
+    <w:p>
+      <w:r>
+        <w:t xml:space="preserve">Ritorna </w:t>
+      </w:r>
+      <w:r>
+        <w:t>i dati del</w:t>
+      </w:r>
+      <w:r>
+        <w:t>l’utente autenticato.</w:t>
+      </w:r>
+    </w:p>
+    <w:p>
+      <w:pPr>
+        <w:pStyle w:val="Heading3"/>
+        <w:rPr>
+          <w:lang w:val="en-US"/>
+        </w:rPr>
+      </w:pPr>
+      <w:r>
+        <w:rPr>
+          <w:lang w:val="en-US"/>
+        </w:rPr>
+        <w:t>Req</w:t>
+      </w:r>
+    </w:p>
+    <w:p>
+      <w:pPr>
+        <w:rPr>
+          <w:lang w:val="en-US"/>
+        </w:rPr>
+      </w:pPr>
+      <w:r>
+        <w:rPr>
+          <w:lang w:val="en-US"/>
+        </w:rPr>
+        <w:t>{}</w:t>
+      </w:r>
+    </w:p>
+    <w:p>
+      <w:pPr>
+        <w:pStyle w:val="Heading3"/>
+        <w:rPr>
+          <w:lang w:val="en-US"/>
+        </w:rPr>
+      </w:pPr>
+      <w:r>
+        <w:rPr>
+          <w:lang w:val="en-US"/>
+        </w:rPr>
+        <w:t>Res</w:t>
+      </w:r>
+      <w:r>
+        <w:rPr>
+          <w:lang w:val="en-US"/>
+        </w:rPr>
+        <w:t xml:space="preserve"> 200</w:t>
+      </w:r>
+    </w:p>
+    <w:p>
+      <w:pPr>
+        <w:rPr>
+          <w:lang w:val="en-US"/>
+        </w:rPr>
+      </w:pPr>
+      <w:r>
+        <w:rPr>
+          <w:lang w:val="en-US"/>
+        </w:rPr>
+        <w:t xml:space="preserve"> </w:t>
+      </w:r>
+      <w:r>
+        <w:rPr>
+          <w:lang w:val="en-US"/>
+        </w:rPr>
+        <w:t xml:space="preserve">{status: “ok”, value: </w:t>
+      </w:r>
+      <w:r>
+        <w:rPr>
+          <w:lang w:val="en-US"/>
+        </w:rPr>
+        <w:t>User</w:t>
+      </w:r>
+      <w:r>
+        <w:rPr>
+          <w:lang w:val="en-US"/>
+        </w:rPr>
+        <w:t>}</w:t>
+      </w:r>
+    </w:p>
+    <w:p>
+      <w:pPr>
+        <w:pStyle w:val="Heading2"/>
+        <w:rPr>
+          <w:lang w:val="it-IT"/>
+        </w:rPr>
+      </w:pPr>
+      <w:r>
+        <w:rPr>
+          <w:lang w:val="it-IT"/>
+        </w:rPr>
         <w:lastRenderedPageBreak/>
+        <w:t>POST /</w:t>
+      </w:r>
+      <w:r>
+        <w:rPr>
+          <w:lang w:val="it-IT"/>
+        </w:rPr>
+        <w:t>users</w:t>
+      </w:r>
+      <w:r>
+        <w:rPr>
+          <w:lang w:val="it-IT"/>
+        </w:rPr>
+        <w:t>/</w:t>
+      </w:r>
+    </w:p>
+    <w:p>
+      <w:r>
+        <w:t xml:space="preserve">Inserisce un nuovo </w:t>
+      </w:r>
+      <w:r>
+        <w:t>utente</w:t>
+      </w:r>
+      <w:r>
+        <w:t>.</w:t>
+      </w:r>
+    </w:p>
+    <w:p>
+      <w:pPr>
+        <w:pStyle w:val="Heading3"/>
+        <w:rPr>
+          <w:lang w:val="en-US"/>
+        </w:rPr>
+      </w:pPr>
+      <w:r>
+        <w:rPr>
+          <w:lang w:val="en-US"/>
+        </w:rPr>
+        <w:t>Req</w:t>
+      </w:r>
+    </w:p>
+    <w:p>
+      <w:pPr>
+        <w:rPr>
+          <w:lang w:val="en-US"/>
+        </w:rPr>
+      </w:pPr>
+      <w:r>
+        <w:rPr>
+          <w:lang w:val="en-US"/>
+        </w:rPr>
+        <w:t>body: Event</w:t>
+      </w:r>
+    </w:p>
+    <w:p>
+      <w:pPr>
+        <w:pStyle w:val="Heading3"/>
+        <w:rPr>
+          <w:lang w:val="en-US"/>
+        </w:rPr>
+      </w:pPr>
+      <w:r>
+        <w:rPr>
+          <w:lang w:val="en-US"/>
+        </w:rPr>
+        <w:t>Res</w:t>
+      </w:r>
+    </w:p>
+    <w:p>
+      <w:pPr>
+        <w:rPr>
+          <w:lang w:val="en-US"/>
+        </w:rPr>
+      </w:pPr>
+      <w:r>
+        <w:rPr>
+          <w:lang w:val="en-US"/>
+        </w:rPr>
+        <w:t>{status: ok, value: 1}</w:t>
+      </w:r>
+    </w:p>
+    <w:p>
+      <w:pPr>
+        <w:pStyle w:val="Heading2"/>
+        <w:rPr>
+          <w:lang w:val="it-IT"/>
+        </w:rPr>
+      </w:pPr>
+      <w:r>
+        <w:rPr>
+          <w:lang w:val="it-IT"/>
+        </w:rPr>
+        <w:t>POST /users/</w:t>
+      </w:r>
+      <w:r>
+        <w:rPr>
+          <w:lang w:val="it-IT"/>
+        </w:rPr>
+        <w:t>login</w:t>
+      </w:r>
+    </w:p>
+    <w:p>
+      <w:r>
+        <w:t>Esegue il login dell’utente.</w:t>
+      </w:r>
+    </w:p>
+    <w:p>
+      <w:pPr>
+        <w:pStyle w:val="Heading3"/>
+        <w:rPr>
+          <w:lang w:val="en-US"/>
+        </w:rPr>
+      </w:pPr>
+      <w:r>
+        <w:rPr>
+          <w:lang w:val="en-US"/>
+        </w:rPr>
+        <w:t>Req</w:t>
+      </w:r>
+    </w:p>
+    <w:p>
+      <w:pPr>
+        <w:rPr>
+          <w:lang w:val="en-US"/>
+        </w:rPr>
+      </w:pPr>
+      <w:r>
+        <w:rPr>
+          <w:lang w:val="en-US"/>
+        </w:rPr>
+        <w:t xml:space="preserve">body: </w:t>
+      </w:r>
+      <w:r>
+        <w:rPr>
+          <w:lang w:val="en-US"/>
+        </w:rPr>
+        <w:t>{username, password}</w:t>
+      </w:r>
+    </w:p>
+    <w:p>
+      <w:pPr>
+        <w:pStyle w:val="Heading3"/>
+        <w:rPr>
+          <w:lang w:val="en-US"/>
+        </w:rPr>
+      </w:pPr>
+      <w:r>
+        <w:rPr>
+          <w:lang w:val="en-US"/>
+        </w:rPr>
+        <w:t>Res</w:t>
+      </w:r>
+      <w:r>
+        <w:rPr>
+          <w:lang w:val="en-US"/>
+        </w:rPr>
+        <w:t xml:space="preserve"> (</w:t>
+      </w:r>
+      <w:proofErr w:type="spellStart"/>
+      <w:r>
+        <w:rPr>
+          <w:lang w:val="en-US"/>
+        </w:rPr>
+        <w:t>autenticazione</w:t>
+      </w:r>
+      <w:proofErr w:type="spellEnd"/>
+      <w:r>
+        <w:rPr>
+          <w:lang w:val="en-US"/>
+        </w:rPr>
+        <w:t xml:space="preserve"> ok)</w:t>
+      </w:r>
+    </w:p>
+    <w:p>
+      <w:pPr>
+        <w:rPr>
+          <w:lang w:val="en-US"/>
+        </w:rPr>
+      </w:pPr>
+      <w:r>
+        <w:rPr>
+          <w:lang w:val="en-US"/>
+        </w:rPr>
+        <w:t xml:space="preserve">{status: ok, value: </w:t>
+      </w:r>
+      <w:r>
+        <w:rPr>
+          <w:lang w:val="en-US"/>
+        </w:rPr>
+        <w:t>true</w:t>
+      </w:r>
+      <w:r>
+        <w:rPr>
+          <w:lang w:val="en-US"/>
+        </w:rPr>
+        <w:t>}</w:t>
+      </w:r>
+    </w:p>
+    <w:p>
+      <w:pPr>
+        <w:pStyle w:val="Heading3"/>
+      </w:pPr>
+      <w:r>
+        <w:t>Res (autenticazione fallita)</w:t>
+      </w:r>
+    </w:p>
+    <w:p>
+      <w:r>
+        <w:t xml:space="preserve">{status: ko, </w:t>
+      </w:r>
+      <w:proofErr w:type="spellStart"/>
+      <w:r>
+        <w:t>value</w:t>
+      </w:r>
+      <w:proofErr w:type="spellEnd"/>
+      <w:r>
+        <w:t>: false}</w:t>
+      </w:r>
+    </w:p>
+    <w:p>
+      <w:pPr>
+        <w:pStyle w:val="Heading2"/>
+        <w:rPr>
+          <w:lang w:val="it-IT"/>
+        </w:rPr>
+      </w:pPr>
+      <w:r>
+        <w:rPr>
+          <w:lang w:val="it-IT"/>
+        </w:rPr>
+        <w:t>POST /users/</w:t>
+      </w:r>
+      <w:proofErr w:type="spellStart"/>
+      <w:r>
+        <w:rPr>
+          <w:lang w:val="it-IT"/>
+        </w:rPr>
+        <w:t>signup</w:t>
+      </w:r>
+      <w:proofErr w:type="spellEnd"/>
+    </w:p>
+    <w:p>
+      <w:r>
+        <w:t xml:space="preserve">Esegue </w:t>
+      </w:r>
+      <w:r>
+        <w:t xml:space="preserve">la registrazione di un nuovo </w:t>
+      </w:r>
+      <w:r>
+        <w:t>utente.</w:t>
+      </w:r>
+    </w:p>
+    <w:p>
+      <w:pPr>
+        <w:pStyle w:val="Heading3"/>
+        <w:rPr>
+          <w:lang w:val="en-US"/>
+        </w:rPr>
+      </w:pPr>
+      <w:r>
+        <w:rPr>
+          <w:lang w:val="en-US"/>
+        </w:rPr>
+        <w:t>Req</w:t>
+      </w:r>
+    </w:p>
+    <w:p>
+      <w:pPr>
+        <w:rPr>
+          <w:lang w:val="en-US"/>
+        </w:rPr>
+      </w:pPr>
+      <w:r>
+        <w:rPr>
+          <w:lang w:val="en-US"/>
+        </w:rPr>
+        <w:t xml:space="preserve">body: </w:t>
+      </w:r>
+      <w:r>
+        <w:rPr>
+          <w:lang w:val="en-US"/>
+        </w:rPr>
+        <w:t>{username, password}</w:t>
+      </w:r>
+    </w:p>
+    <w:p>
+      <w:pPr>
+        <w:pStyle w:val="Heading3"/>
+        <w:rPr>
+          <w:lang w:val="en-US"/>
+        </w:rPr>
+      </w:pPr>
+      <w:r>
+        <w:rPr>
+          <w:lang w:val="en-US"/>
+        </w:rPr>
+        <w:t>Res</w:t>
+      </w:r>
+    </w:p>
+    <w:p>
+      <w:pPr>
+        <w:rPr>
+          <w:lang w:val="en-US"/>
+        </w:rPr>
+      </w:pPr>
+      <w:r>
+        <w:rPr>
+          <w:lang w:val="en-US"/>
+        </w:rPr>
+        <w:t xml:space="preserve">{status: ok, value: </w:t>
+      </w:r>
+      <w:r>
+        <w:rPr>
+          <w:lang w:val="en-US"/>
+        </w:rPr>
+        <w:t>true</w:t>
+      </w:r>
+      <w:r>
+        <w:rPr>
+          <w:lang w:val="en-US"/>
+        </w:rPr>
+        <w:t>}</w:t>
+      </w:r>
+    </w:p>
+    <w:p>
+      <w:pPr>
+        <w:pStyle w:val="Heading3"/>
+        <w:rPr>
+          <w:lang w:val="en-US"/>
+        </w:rPr>
+      </w:pPr>
+      <w:r>
+        <w:rPr>
+          <w:lang w:val="en-US"/>
+        </w:rPr>
+        <w:t xml:space="preserve">Vincolo: </w:t>
+      </w:r>
+    </w:p>
+    <w:p>
+      <w:pPr>
+        <w:pStyle w:val="ListParagraph"/>
+        <w:numPr>
+          <w:ilvl w:val="0"/>
+          <w:numId w:val="4"/>
+        </w:numPr>
+      </w:pPr>
+      <w:r>
+        <w:t>username non già presente nel database: ritorna status: 400 + body: {status: “ko”, messaggio: “Username non disponibile”}</w:t>
+      </w:r>
+    </w:p>
+    <w:p>
+      <w:pPr>
+        <w:pStyle w:val="Heading2"/>
+        <w:rPr>
+          <w:lang w:val="it-IT"/>
+        </w:rPr>
+      </w:pPr>
+      <w:r>
+        <w:rPr>
+          <w:lang w:val="it-IT"/>
+        </w:rPr>
+        <w:t>PUT /</w:t>
+      </w:r>
+      <w:r>
+        <w:rPr>
+          <w:lang w:val="it-IT"/>
+        </w:rPr>
+        <w:t>users</w:t>
+      </w:r>
+      <w:r>
+        <w:rPr>
+          <w:lang w:val="it-IT"/>
+        </w:rPr>
+        <w:t>/</w:t>
+      </w:r>
+    </w:p>
+    <w:p>
+      <w:r>
+        <w:t xml:space="preserve">Modifica </w:t>
+      </w:r>
+      <w:r>
+        <w:t>i dati dell’utente attualmente</w:t>
+      </w:r>
+      <w:r>
+        <w:t xml:space="preserve"> autenticato.</w:t>
+      </w:r>
+    </w:p>
+    <w:p>
+      <w:pPr>
+        <w:pStyle w:val="Heading3"/>
+        <w:rPr>
+          <w:lang w:val="en-US"/>
+        </w:rPr>
+      </w:pPr>
+      <w:r>
+        <w:rPr>
+          <w:lang w:val="en-US"/>
+        </w:rPr>
+        <w:t>Req</w:t>
+      </w:r>
+    </w:p>
+    <w:p>
+      <w:pPr>
+        <w:rPr>
+          <w:lang w:val="en-US"/>
+        </w:rPr>
+      </w:pPr>
+      <w:r>
+        <w:rPr>
+          <w:lang w:val="en-US"/>
+        </w:rPr>
+        <w:t xml:space="preserve">body: </w:t>
+      </w:r>
+      <w:r>
+        <w:rPr>
+          <w:lang w:val="en-US"/>
+        </w:rPr>
+        <w:t>User</w:t>
+      </w:r>
+      <w:r>
+        <w:rPr>
+          <w:lang w:val="en-US"/>
+        </w:rPr>
+        <w:t xml:space="preserve"> </w:t>
+      </w:r>
+      <w:proofErr w:type="spellStart"/>
+      <w:r>
+        <w:rPr>
+          <w:lang w:val="en-US"/>
+        </w:rPr>
+        <w:t>modificato</w:t>
+      </w:r>
+      <w:proofErr w:type="spellEnd"/>
+    </w:p>
+    <w:p>
+      <w:pPr>
+        <w:pStyle w:val="Heading3"/>
+        <w:rPr>
+          <w:lang w:val="en-US"/>
+        </w:rPr>
+      </w:pPr>
+      <w:r>
+        <w:rPr>
+          <w:lang w:val="en-US"/>
+        </w:rPr>
+        <w:t>Res</w:t>
+      </w:r>
+    </w:p>
+    <w:p>
+      <w:pPr>
+        <w:rPr>
+          <w:lang w:val="en-US"/>
+        </w:rPr>
+      </w:pPr>
+      <w:r>
+        <w:rPr>
+          <w:lang w:val="en-US"/>
+        </w:rPr>
+        <w:t>{status: ok, value: 1}</w:t>
+      </w:r>
+    </w:p>
+    <w:p>
+      <w:pPr>
+        <w:pStyle w:val="Heading2"/>
+        <w:rPr>
+          <w:lang w:val="it-IT"/>
+        </w:rPr>
+      </w:pPr>
+      <w:r>
+        <w:rPr>
+          <w:lang w:val="it-IT"/>
+        </w:rPr>
+        <w:t>DELETE /</w:t>
+      </w:r>
+      <w:r>
+        <w:rPr>
+          <w:lang w:val="it-IT"/>
+        </w:rPr>
+        <w:t>users/</w:t>
+      </w:r>
+    </w:p>
+    <w:p>
+      <w:r>
+        <w:t xml:space="preserve">Elimina </w:t>
+      </w:r>
+      <w:r>
+        <w:t>l’utente</w:t>
+      </w:r>
+      <w:r>
+        <w:t xml:space="preserve"> autenticato</w:t>
+      </w:r>
+      <w:r>
+        <w:t>.</w:t>
+      </w:r>
+    </w:p>
+    <w:p>
+      <w:pPr>
+        <w:pStyle w:val="Heading3"/>
+        <w:rPr>
+          <w:lang w:val="en-US"/>
+        </w:rPr>
+      </w:pPr>
+      <w:r>
+        <w:rPr>
+          <w:lang w:val="en-US"/>
+        </w:rPr>
+        <w:t>Req</w:t>
+      </w:r>
+    </w:p>
+    <w:p>
+      <w:pPr>
+        <w:rPr>
+          <w:lang w:val="en-US"/>
+        </w:rPr>
+      </w:pPr>
+      <w:r>
+        <w:rPr>
+          <w:lang w:val="en-US"/>
+        </w:rPr>
+        <w:t>{}</w:t>
+      </w:r>
+    </w:p>
+    <w:p>
+      <w:pPr>
+        <w:pStyle w:val="Heading3"/>
+        <w:rPr>
+          <w:lang w:val="en-US"/>
+        </w:rPr>
+      </w:pPr>
+      <w:r>
+        <w:rPr>
+          <w:lang w:val="en-US"/>
+        </w:rPr>
+        <w:t>Res</w:t>
+      </w:r>
+    </w:p>
+    <w:p>
+      <w:pPr>
+        <w:rPr>
+          <w:lang w:val="en-US"/>
+        </w:rPr>
+      </w:pPr>
+      <w:r>
+        <w:rPr>
+          <w:lang w:val="en-US"/>
+        </w:rPr>
+        <w:t>{status: ok, value: 1}</w:t>
+      </w:r>
+    </w:p>
+    <w:p>
+      <w:pPr>
+        <w:pStyle w:val="Heading3"/>
+        <w:rPr>
+          <w:lang w:val="en-US"/>
+        </w:rPr>
+      </w:pPr>
+      <w:proofErr w:type="spellStart"/>
+      <w:r>
+        <w:rPr>
+          <w:lang w:val="en-US"/>
+        </w:rPr>
+        <w:t>Vincoli</w:t>
+      </w:r>
+      <w:proofErr w:type="spellEnd"/>
+    </w:p>
+    <w:p>
+      <w:r>
+        <w:lastRenderedPageBreak/>
+        <w:t>Se l’utente è eliminato, si devono eliminare tutti gli e</w:t>
+      </w:r>
+      <w:r>
+        <w:t>venti associati all’utente, tutte le attività associate all’utente, tutte le sessioni pomodoro e tutte le note dell’utente dal database. (Possiamo scegliere di non farlo).</w:t>
+      </w:r>
+    </w:p>
+    <w:p/>
+    <w:p>
+      <w:pPr>
+        <w:pStyle w:val="Heading1"/>
+      </w:pPr>
+      <w:r>
+        <w:t>ATTIVITÀ</w:t>
+      </w:r>
+      <w:r>
+        <w:t xml:space="preserve"> (/</w:t>
+      </w:r>
+      <w:r>
+        <w:t>activities</w:t>
+      </w:r>
+      <w:r>
+        <w:t>)</w:t>
+      </w:r>
+    </w:p>
+    <w:p>
+      <w:r>
+        <w:t xml:space="preserve">Tutti i </w:t>
+      </w:r>
+      <w:proofErr w:type="spellStart"/>
+      <w:r>
+        <w:t>path</w:t>
+      </w:r>
+      <w:proofErr w:type="spellEnd"/>
+      <w:r>
+        <w:t xml:space="preserve"> devono essere autenticati</w:t>
+      </w:r>
+      <w:r>
+        <w:t xml:space="preserve">. Tutti gli input devono essere validati (query, </w:t>
+      </w:r>
+      <w:proofErr w:type="spellStart"/>
+      <w:r>
+        <w:t>params</w:t>
+      </w:r>
+      <w:proofErr w:type="spellEnd"/>
+      <w:r>
+        <w:t>, body).</w:t>
+      </w:r>
+    </w:p>
+    <w:p>
+      <w:proofErr w:type="spellStart"/>
+      <w:r>
+        <w:t>Res.status</w:t>
+      </w:r>
+      <w:proofErr w:type="spellEnd"/>
+      <w:r>
+        <w:t xml:space="preserve"> = 402 se non autorizzato</w:t>
+      </w:r>
+    </w:p>
+    <w:p>
+      <w:proofErr w:type="spellStart"/>
+      <w:r>
+        <w:t>Res.message</w:t>
+      </w:r>
+      <w:proofErr w:type="spellEnd"/>
+      <w:r>
+        <w:t xml:space="preserve"> = “Non autorizzato”</w:t>
+      </w:r>
+    </w:p>
+    <w:p>
+      <w:pPr>
+        <w:pStyle w:val="Heading2"/>
+      </w:pPr>
+      <w:r>
+        <w:t>GET /</w:t>
+      </w:r>
+      <w:r>
+        <w:t>activities</w:t>
+      </w:r>
+      <w:r>
+        <w:t>/?from</w:t>
+      </w:r>
+      <w:proofErr w:type="gramStart"/>
+      <w:r>
+        <w:t>=:</w:t>
+      </w:r>
+      <w:proofErr w:type="spellStart"/>
+      <w:r>
+        <w:t>from</w:t>
+      </w:r>
+      <w:proofErr w:type="gramEnd"/>
+      <w:r>
+        <w:t>&amp;to</w:t>
+      </w:r>
+      <w:proofErr w:type="spellEnd"/>
+      <w:r>
+        <w:t>=:to</w:t>
+      </w:r>
+    </w:p>
+    <w:p>
+      <w:r>
+        <w:t xml:space="preserve">Ritorna </w:t>
+      </w:r>
+      <w:r>
+        <w:t xml:space="preserve">le attività </w:t>
+      </w:r>
+      <w:r>
+        <w:t>dove l’utente autenticato è l’</w:t>
+      </w:r>
+      <w:proofErr w:type="spellStart"/>
+      <w:r>
+        <w:t>owner</w:t>
+      </w:r>
+      <w:proofErr w:type="spellEnd"/>
+      <w:r>
+        <w:t xml:space="preserve"> o uno dei partecipanti, filtrati per il range di data (nessun range di date -&gt; ritorna tutti).</w:t>
+      </w:r>
+    </w:p>
+    <w:p>
+      <w:pPr>
+        <w:pStyle w:val="Heading3"/>
+      </w:pPr>
+      <w:r>
+        <w:t>Query</w:t>
+      </w:r>
+    </w:p>
+    <w:p>
+      <w:proofErr w:type="spellStart"/>
+      <w:proofErr w:type="gramStart"/>
+      <w:r>
+        <w:t>query.from</w:t>
+      </w:r>
+      <w:proofErr w:type="spellEnd"/>
+      <w:proofErr w:type="gramEnd"/>
+      <w:r>
+        <w:t xml:space="preserve"> = data iniziale dove fare la </w:t>
+      </w:r>
+      <w:r>
+        <w:t>ricerca degli eventi</w:t>
+      </w:r>
+    </w:p>
+    <w:p>
+      <w:r>
+        <w:t xml:space="preserve">query.to = data finale </w:t>
+      </w:r>
+      <w:r>
+        <w:t>di filtro degli eventi</w:t>
+      </w:r>
+    </w:p>
+    <w:p>
+      <w:pPr>
+        <w:pStyle w:val="Heading3"/>
+        <w:rPr>
+          <w:lang w:val="en-US"/>
+        </w:rPr>
+      </w:pPr>
+      <w:r>
+        <w:rPr>
+          <w:lang w:val="en-US"/>
+        </w:rPr>
+        <w:t>Req</w:t>
+      </w:r>
+    </w:p>
+    <w:p>
+      <w:pPr>
+        <w:rPr>
+          <w:lang w:val="en-US"/>
+        </w:rPr>
+      </w:pPr>
+      <w:r>
+        <w:rPr>
+          <w:lang w:val="en-US"/>
+        </w:rPr>
+        <w:t>{}</w:t>
+      </w:r>
+    </w:p>
+    <w:p>
+      <w:pPr>
+        <w:pStyle w:val="Heading3"/>
+        <w:rPr>
+          <w:lang w:val="en-US"/>
+        </w:rPr>
+      </w:pPr>
+      <w:r>
+        <w:rPr>
+          <w:lang w:val="en-US"/>
+        </w:rPr>
+        <w:t>Res</w:t>
+      </w:r>
+      <w:r>
+        <w:rPr>
+          <w:lang w:val="en-US"/>
+        </w:rPr>
+        <w:t xml:space="preserve"> 200</w:t>
+      </w:r>
+    </w:p>
+    <w:p>
+      <w:pPr>
+        <w:rPr>
+          <w:lang w:val="en-US"/>
+        </w:rPr>
+      </w:pPr>
+      <w:r>
+        <w:rPr>
+          <w:lang w:val="en-US"/>
+        </w:rPr>
+        <w:t xml:space="preserve"> </w:t>
+      </w:r>
+      <w:r>
+        <w:rPr>
+          <w:lang w:val="en-US"/>
+        </w:rPr>
+        <w:t>{status: “ok”, value: [</w:t>
+      </w:r>
+      <w:r>
+        <w:rPr>
+          <w:lang w:val="en-US"/>
+        </w:rPr>
+        <w:t>Activity</w:t>
+      </w:r>
+      <w:r>
+        <w:rPr>
+          <w:lang w:val="en-US"/>
+        </w:rPr>
+        <w:t>]}</w:t>
+      </w:r>
+    </w:p>
+    <w:p>
+      <w:pPr>
+        <w:pStyle w:val="Heading2"/>
+        <w:rPr>
+          <w:lang w:val="it-IT"/>
+        </w:rPr>
+      </w:pPr>
+      <w:r>
+        <w:rPr>
+          <w:lang w:val="it-IT"/>
+        </w:rPr>
+        <w:t>GET /activities/:id</w:t>
+      </w:r>
+    </w:p>
+    <w:p>
+      <w:r>
+        <w:t xml:space="preserve">Ritorna </w:t>
+      </w:r>
+      <w:r>
+        <w:t>l</w:t>
+      </w:r>
+      <w:r>
+        <w:t>’</w:t>
+      </w:r>
+      <w:r>
+        <w:t xml:space="preserve">attività </w:t>
+      </w:r>
+      <w:r>
+        <w:t>con id = param</w:t>
+      </w:r>
+      <w:r>
+        <w:t>s.id, se l’evento è dell’utente</w:t>
+      </w:r>
+    </w:p>
+    <w:p>
+      <w:pPr>
+        <w:pStyle w:val="Heading3"/>
+      </w:pPr>
+      <w:proofErr w:type="spellStart"/>
+      <w:r>
+        <w:t>Params</w:t>
+      </w:r>
+      <w:proofErr w:type="spellEnd"/>
+    </w:p>
+    <w:p>
+      <w:r>
         <w:t xml:space="preserve">id = id </w:t>
       </w:r>
-      <w:proofErr w:type="spellStart"/>
-      <w:r>
-        <w:rPr>
-          <w:lang w:val="en-US"/>
-        </w:rPr>
-        <w:t>dell’evento</w:t>
-      </w:r>
-      <w:proofErr w:type="spellEnd"/>
-      <w:r>
-        <w:rPr>
-          <w:lang w:val="en-US"/>
-        </w:rPr>
-        <w:t xml:space="preserve"> da </w:t>
-      </w:r>
-      <w:proofErr w:type="spellStart"/>
-      <w:r>
-        <w:rPr>
-          <w:lang w:val="en-US"/>
-        </w:rPr>
-        <w:t>ritrovare</w:t>
-      </w:r>
-      <w:proofErr w:type="spellEnd"/>
+      <w:r>
+        <w:t xml:space="preserve">attività </w:t>
+      </w:r>
+      <w:r>
+        <w:t>da ritrovare</w:t>
+      </w:r>
     </w:p>
     <w:p>
       <w:pPr>
@@ -607,14 +2837,717 @@
       <w:proofErr w:type="spellEnd"/>
     </w:p>
     <w:p>
-      <w:pPr>
-        <w:rPr>
-          <w:lang w:val="en-US"/>
-        </w:rPr>
-      </w:pPr>
-      <w:proofErr w:type="spellStart"/>
+      <w:r>
+        <w:t>{}</w:t>
+      </w:r>
+    </w:p>
+    <w:p>
+      <w:pPr>
+        <w:pStyle w:val="Heading3"/>
+      </w:pPr>
+      <w:r>
+        <w:t>Res</w:t>
+      </w:r>
+    </w:p>
+    <w:p>
+      <w:pPr>
+        <w:rPr>
+          <w:lang w:val="en-US"/>
+        </w:rPr>
+      </w:pPr>
+      <w:r>
+        <w:rPr>
+          <w:lang w:val="en-US"/>
+        </w:rPr>
+        <w:t>{status: “ok”, value: [A</w:t>
+      </w:r>
+      <w:r>
+        <w:rPr>
+          <w:lang w:val="en-US"/>
+        </w:rPr>
+        <w:t>c</w:t>
+      </w:r>
+      <w:r>
+        <w:rPr>
+          <w:lang w:val="en-US"/>
+        </w:rPr>
+        <w:t>tivity]}</w:t>
+      </w:r>
+    </w:p>
+    <w:p>
+      <w:pPr>
+        <w:pStyle w:val="Heading2"/>
+      </w:pPr>
+      <w:r>
+        <w:t>POST /</w:t>
+      </w:r>
+      <w:r>
+        <w:t>activities</w:t>
+      </w:r>
+      <w:r>
+        <w:t>/</w:t>
+      </w:r>
+    </w:p>
+    <w:p>
+      <w:r>
+        <w:t>Inserisce un</w:t>
+      </w:r>
+      <w:r>
+        <w:t>a</w:t>
+      </w:r>
+      <w:r>
+        <w:t xml:space="preserve"> o più nuov</w:t>
+      </w:r>
+      <w:r>
+        <w:t>e attività</w:t>
+      </w:r>
+      <w:r>
+        <w:t xml:space="preserve"> per l’utente loggato.</w:t>
+      </w:r>
+    </w:p>
+    <w:p>
+      <w:pPr>
+        <w:rPr>
+          <w:lang w:val="en-US"/>
+        </w:rPr>
+      </w:pPr>
+      <w:r>
+        <w:rPr>
+          <w:lang w:val="en-US"/>
+        </w:rPr>
+        <w:t>Req</w:t>
+      </w:r>
+    </w:p>
+    <w:p>
+      <w:pPr>
+        <w:rPr>
+          <w:lang w:val="en-US"/>
+        </w:rPr>
+      </w:pPr>
+      <w:r>
+        <w:rPr>
+          <w:lang w:val="en-US"/>
+        </w:rPr>
+        <w:t xml:space="preserve">body: </w:t>
+      </w:r>
+      <w:r>
+        <w:rPr>
+          <w:lang w:val="en-US"/>
+        </w:rPr>
+        <w:t>Activity</w:t>
+      </w:r>
+    </w:p>
+    <w:p>
+      <w:pPr>
+        <w:rPr>
+          <w:lang w:val="en-US"/>
+        </w:rPr>
+      </w:pPr>
+      <w:r>
+        <w:rPr>
+          <w:lang w:val="en-US"/>
+        </w:rPr>
+        <w:t>Res</w:t>
+      </w:r>
+    </w:p>
+    <w:p>
+      <w:pPr>
+        <w:rPr>
+          <w:lang w:val="en-US"/>
+        </w:rPr>
+      </w:pPr>
+      <w:r>
+        <w:rPr>
+          <w:lang w:val="en-US"/>
+        </w:rPr>
+        <w:t>{status: ok, value: 1}</w:t>
+      </w:r>
+    </w:p>
+    <w:p>
+      <w:pPr>
+        <w:pStyle w:val="Heading2"/>
+        <w:rPr>
+          <w:lang w:val="it-IT"/>
+        </w:rPr>
+      </w:pPr>
+      <w:r>
+        <w:rPr>
+          <w:lang w:val="it-IT"/>
+        </w:rPr>
+        <w:t>PUT /</w:t>
+      </w:r>
+      <w:r>
+        <w:rPr>
+          <w:lang w:val="it-IT"/>
+        </w:rPr>
+        <w:t>activities</w:t>
+      </w:r>
+      <w:r>
+        <w:rPr>
+          <w:lang w:val="it-IT"/>
+        </w:rPr>
+        <w:t>/:id</w:t>
+      </w:r>
+    </w:p>
+    <w:p>
+      <w:r>
+        <w:t>Modifica l’attività</w:t>
+      </w:r>
+      <w:r>
+        <w:t xml:space="preserve"> </w:t>
+      </w:r>
+      <w:r>
+        <w:t>con id = params.id, se è dell’utente autenticato.</w:t>
+      </w:r>
+    </w:p>
+    <w:p>
+      <w:pPr>
+        <w:rPr>
+          <w:lang w:val="en-US"/>
+        </w:rPr>
+      </w:pPr>
+      <w:r>
+        <w:rPr>
+          <w:lang w:val="en-US"/>
+        </w:rPr>
+        <w:t>Req</w:t>
+      </w:r>
+    </w:p>
+    <w:p>
+      <w:pPr>
+        <w:rPr>
+          <w:lang w:val="en-US"/>
+        </w:rPr>
+      </w:pPr>
+      <w:r>
+        <w:rPr>
+          <w:lang w:val="en-US"/>
+        </w:rPr>
+        <w:t xml:space="preserve">body: </w:t>
+      </w:r>
+      <w:r>
+        <w:rPr>
+          <w:lang w:val="en-US"/>
+        </w:rPr>
+        <w:t>Activity</w:t>
+      </w:r>
+      <w:r>
+        <w:rPr>
+          <w:lang w:val="en-US"/>
+        </w:rPr>
+        <w:t xml:space="preserve"> </w:t>
+      </w:r>
+      <w:proofErr w:type="spellStart"/>
+      <w:r>
+        <w:rPr>
+          <w:lang w:val="en-US"/>
+        </w:rPr>
+        <w:t>modificat</w:t>
+      </w:r>
+      <w:r>
+        <w:rPr>
+          <w:lang w:val="en-US"/>
+        </w:rPr>
+        <w:t>a</w:t>
+      </w:r>
+      <w:proofErr w:type="spellEnd"/>
+    </w:p>
+    <w:p>
+      <w:pPr>
+        <w:rPr>
+          <w:lang w:val="en-US"/>
+        </w:rPr>
+      </w:pPr>
+      <w:r>
+        <w:rPr>
+          <w:lang w:val="en-US"/>
+        </w:rPr>
+        <w:t>Res</w:t>
+      </w:r>
+    </w:p>
+    <w:p>
+      <w:pPr>
+        <w:rPr>
+          <w:lang w:val="en-US"/>
+        </w:rPr>
+      </w:pPr>
+      <w:r>
+        <w:rPr>
+          <w:lang w:val="en-US"/>
+        </w:rPr>
+        <w:lastRenderedPageBreak/>
+        <w:t>{status: ok, value: 1}</w:t>
+      </w:r>
+    </w:p>
+    <w:p>
+      <w:pPr>
+        <w:rPr>
+          <w:lang w:val="en-US"/>
+        </w:rPr>
+      </w:pPr>
+    </w:p>
+    <w:p>
+      <w:pPr>
+        <w:pStyle w:val="Heading2"/>
+        <w:rPr>
+          <w:lang w:val="it-IT"/>
+        </w:rPr>
+      </w:pPr>
+      <w:r>
+        <w:rPr>
+          <w:lang w:val="it-IT"/>
+        </w:rPr>
+        <w:t>DELETE /</w:t>
+      </w:r>
+      <w:r>
+        <w:rPr>
+          <w:lang w:val="it-IT"/>
+        </w:rPr>
+        <w:t>activities</w:t>
+      </w:r>
+      <w:r>
+        <w:rPr>
+          <w:lang w:val="it-IT"/>
+        </w:rPr>
+        <w:t>/:id</w:t>
+      </w:r>
+    </w:p>
+    <w:p>
+      <w:r>
+        <w:t>Elimina l’attività</w:t>
+      </w:r>
+      <w:r>
+        <w:t xml:space="preserve"> </w:t>
+      </w:r>
+      <w:r>
+        <w:t>con id = params.id, se è l’utente autenticato è l’</w:t>
+      </w:r>
+      <w:proofErr w:type="spellStart"/>
+      <w:r>
+        <w:t>owner</w:t>
+      </w:r>
+      <w:proofErr w:type="spellEnd"/>
+    </w:p>
+    <w:p>
+      <w:pPr>
+        <w:rPr>
+          <w:lang w:val="en-US"/>
+        </w:rPr>
+      </w:pPr>
+      <w:r>
+        <w:rPr>
+          <w:lang w:val="en-US"/>
+        </w:rPr>
+        <w:t>Req</w:t>
+      </w:r>
+    </w:p>
+    <w:p>
+      <w:pPr>
+        <w:rPr>
+          <w:lang w:val="en-US"/>
+        </w:rPr>
+      </w:pPr>
+      <w:r>
+        <w:rPr>
+          <w:lang w:val="en-US"/>
+        </w:rPr>
+        <w:t>{}</w:t>
+      </w:r>
+    </w:p>
+    <w:p>
+      <w:pPr>
+        <w:rPr>
+          <w:lang w:val="en-US"/>
+        </w:rPr>
+      </w:pPr>
+      <w:r>
+        <w:rPr>
+          <w:lang w:val="en-US"/>
+        </w:rPr>
+        <w:t>Res</w:t>
+      </w:r>
+    </w:p>
+    <w:p>
+      <w:pPr>
+        <w:rPr>
+          <w:lang w:val="en-US"/>
+        </w:rPr>
+      </w:pPr>
+      <w:r>
+        <w:rPr>
+          <w:lang w:val="en-US"/>
+        </w:rPr>
+        <w:t>{status: ok, value: 1}</w:t>
+      </w:r>
+    </w:p>
+    <w:p>
+      <w:pPr>
+        <w:rPr>
+          <w:lang w:val="en-US"/>
+        </w:rPr>
+      </w:pPr>
+    </w:p>
+    <w:p>
+      <w:pPr>
+        <w:pStyle w:val="Heading1"/>
+      </w:pPr>
+      <w:r>
+        <w:t>NOTE</w:t>
+      </w:r>
+      <w:r>
+        <w:t xml:space="preserve"> (/</w:t>
+      </w:r>
+      <w:r>
+        <w:t>notes</w:t>
+      </w:r>
+      <w:r>
+        <w:t>)</w:t>
+      </w:r>
+    </w:p>
+    <w:p>
+      <w:r>
+        <w:t xml:space="preserve">Tutti i </w:t>
+      </w:r>
+      <w:proofErr w:type="spellStart"/>
+      <w:r>
+        <w:t>path</w:t>
+      </w:r>
+      <w:proofErr w:type="spellEnd"/>
+      <w:r>
+        <w:t xml:space="preserve"> devono essere autenticati</w:t>
+      </w:r>
+      <w:r>
+        <w:t xml:space="preserve">. Tutti gli input devono essere validati (query, </w:t>
+      </w:r>
+      <w:proofErr w:type="spellStart"/>
+      <w:r>
+        <w:t>params</w:t>
+      </w:r>
+      <w:proofErr w:type="spellEnd"/>
+      <w:r>
+        <w:t>, body).</w:t>
+      </w:r>
+    </w:p>
+    <w:p>
+      <w:proofErr w:type="spellStart"/>
+      <w:r>
+        <w:t>Res.status</w:t>
+      </w:r>
+      <w:proofErr w:type="spellEnd"/>
+      <w:r>
+        <w:t xml:space="preserve"> = 402 se non autorizzato</w:t>
+      </w:r>
+    </w:p>
+    <w:p>
+      <w:proofErr w:type="spellStart"/>
+      <w:r>
+        <w:t>Res.message</w:t>
+      </w:r>
+      <w:proofErr w:type="spellEnd"/>
+      <w:r>
+        <w:t xml:space="preserve"> = “Non autorizzato”</w:t>
+      </w:r>
+    </w:p>
+    <w:p>
+      <w:pPr>
+        <w:pStyle w:val="Heading2"/>
+      </w:pPr>
+      <w:r>
+        <w:t>GET /</w:t>
+      </w:r>
+      <w:r>
+        <w:t>notes</w:t>
+      </w:r>
+      <w:r>
+        <w:t>/?from</w:t>
+      </w:r>
       <w:proofErr w:type="gramStart"/>
       <w:r>
+        <w:t>=:</w:t>
+      </w:r>
+      <w:proofErr w:type="spellStart"/>
+      <w:r>
+        <w:t>from</w:t>
+      </w:r>
+      <w:proofErr w:type="gramEnd"/>
+      <w:r>
+        <w:t>&amp;to</w:t>
+      </w:r>
+      <w:proofErr w:type="spellEnd"/>
+      <w:r>
+        <w:t>=:</w:t>
+      </w:r>
+      <w:proofErr w:type="spellStart"/>
+      <w:r>
+        <w:t>to</w:t>
+      </w:r>
+      <w:r>
+        <w:t>&amp;order</w:t>
+      </w:r>
+      <w:proofErr w:type="spellEnd"/>
+      <w:r>
+        <w:t>=:order</w:t>
+      </w:r>
+    </w:p>
+    <w:p>
+      <w:r>
+        <w:t xml:space="preserve">Ritorna </w:t>
+      </w:r>
+      <w:r>
+        <w:t xml:space="preserve">le </w:t>
+      </w:r>
+      <w:r>
+        <w:t>not</w:t>
+      </w:r>
+      <w:r>
+        <w:t>e</w:t>
+      </w:r>
+      <w:r>
+        <w:t xml:space="preserve"> </w:t>
+      </w:r>
+      <w:r>
+        <w:t>dove l’utente autenticato è l’</w:t>
+      </w:r>
+      <w:proofErr w:type="spellStart"/>
+      <w:r>
+        <w:t>owner</w:t>
+      </w:r>
+      <w:proofErr w:type="spellEnd"/>
+      <w:r>
+        <w:t xml:space="preserve"> o uno dei partecipanti, filtrati per il range </w:t>
+      </w:r>
+      <w:r>
+        <w:t>definito da [from, to] e tipo di ordine (</w:t>
+      </w:r>
+      <w:proofErr w:type="spellStart"/>
+      <w:r>
+        <w:t>order</w:t>
+      </w:r>
+      <w:proofErr w:type="spellEnd"/>
+      <w:proofErr w:type="gramStart"/>
+      <w:r>
+        <w:t>)</w:t>
+      </w:r>
+      <w:r>
+        <w:t>(</w:t>
+      </w:r>
+      <w:proofErr w:type="gramEnd"/>
+      <w:r>
+        <w:t>nessun range di date -&gt; ritorna tutti).</w:t>
+      </w:r>
+    </w:p>
+    <w:p>
+      <w:pPr>
+        <w:pStyle w:val="Heading3"/>
+      </w:pPr>
+      <w:r>
+        <w:t>Query</w:t>
+      </w:r>
+    </w:p>
+    <w:p>
+      <w:proofErr w:type="spellStart"/>
+      <w:proofErr w:type="gramStart"/>
+      <w:r>
+        <w:t>query.from</w:t>
+      </w:r>
+      <w:proofErr w:type="spellEnd"/>
+      <w:proofErr w:type="gramEnd"/>
+      <w:r>
+        <w:t xml:space="preserve"> = </w:t>
+      </w:r>
+      <w:r>
+        <w:t>indice elemento</w:t>
+      </w:r>
+      <w:r>
+        <w:t xml:space="preserve"> </w:t>
+      </w:r>
+      <w:r>
+        <w:t>iniziale lista ritornata</w:t>
+      </w:r>
+    </w:p>
+    <w:p>
+      <w:r>
+        <w:t xml:space="preserve">query.to = </w:t>
+      </w:r>
+      <w:r>
+        <w:t>indice elemento</w:t>
+      </w:r>
+      <w:r>
+        <w:t xml:space="preserve"> </w:t>
+      </w:r>
+      <w:r>
+        <w:t>iniziale lista ritornata</w:t>
+      </w:r>
+    </w:p>
+    <w:p>
+      <w:proofErr w:type="spellStart"/>
+      <w:proofErr w:type="gramStart"/>
+      <w:r>
+        <w:t>query.order</w:t>
+      </w:r>
+      <w:proofErr w:type="spellEnd"/>
+      <w:proofErr w:type="gramEnd"/>
+      <w:r>
+        <w:t xml:space="preserve"> = tipo di ordinamento delle note: [“name”, “date”, “</w:t>
+      </w:r>
+      <w:proofErr w:type="spellStart"/>
+      <w:r>
+        <w:t>length</w:t>
+      </w:r>
+      <w:proofErr w:type="spellEnd"/>
+      <w:r>
+        <w:t>”]</w:t>
+      </w:r>
+    </w:p>
+    <w:p>
+      <w:pPr>
+        <w:pStyle w:val="Heading3"/>
+        <w:rPr>
+          <w:lang w:val="en-US"/>
+        </w:rPr>
+      </w:pPr>
+      <w:r>
+        <w:rPr>
+          <w:lang w:val="en-US"/>
+        </w:rPr>
+        <w:t>Req</w:t>
+      </w:r>
+    </w:p>
+    <w:p>
+      <w:pPr>
+        <w:rPr>
+          <w:lang w:val="en-US"/>
+        </w:rPr>
+      </w:pPr>
+      <w:r>
+        <w:rPr>
+          <w:lang w:val="en-US"/>
+        </w:rPr>
+        <w:t>{}</w:t>
+      </w:r>
+    </w:p>
+    <w:p>
+      <w:pPr>
+        <w:pStyle w:val="Heading3"/>
+        <w:rPr>
+          <w:lang w:val="en-US"/>
+        </w:rPr>
+      </w:pPr>
+      <w:r>
+        <w:rPr>
+          <w:lang w:val="en-US"/>
+        </w:rPr>
+        <w:t>Res</w:t>
+      </w:r>
+      <w:r>
+        <w:rPr>
+          <w:lang w:val="en-US"/>
+        </w:rPr>
+        <w:t xml:space="preserve"> 200</w:t>
+      </w:r>
+    </w:p>
+    <w:p>
+      <w:pPr>
+        <w:rPr>
+          <w:lang w:val="en-US"/>
+        </w:rPr>
+      </w:pPr>
+      <w:r>
+        <w:rPr>
+          <w:lang w:val="en-US"/>
+        </w:rPr>
+        <w:t xml:space="preserve"> </w:t>
+      </w:r>
+      <w:r>
+        <w:rPr>
+          <w:lang w:val="en-US"/>
+        </w:rPr>
+        <w:t>{status: “ok”, value: [</w:t>
+      </w:r>
+      <w:r>
+        <w:rPr>
+          <w:lang w:val="en-US"/>
+        </w:rPr>
+        <w:t>Note</w:t>
+      </w:r>
+      <w:r>
+        <w:rPr>
+          <w:lang w:val="en-US"/>
+        </w:rPr>
+        <w:t>]}</w:t>
+      </w:r>
+    </w:p>
+    <w:p>
+      <w:pPr>
+        <w:pStyle w:val="Heading2"/>
+      </w:pPr>
+      <w:r>
+        <w:t>GET /</w:t>
+      </w:r>
+      <w:r>
+        <w:t>notes</w:t>
+      </w:r>
+      <w:r>
+        <w:t>/:id</w:t>
+      </w:r>
+    </w:p>
+    <w:p>
+      <w:r>
+        <w:t xml:space="preserve">Ritorna </w:t>
+      </w:r>
+      <w:r>
+        <w:t xml:space="preserve">la nota </w:t>
+      </w:r>
+      <w:r>
+        <w:t>con id = param</w:t>
+      </w:r>
+      <w:r>
+        <w:t>s.id, se l’evento è dell’utente</w:t>
+      </w:r>
+    </w:p>
+    <w:p>
+      <w:pPr>
+        <w:pStyle w:val="Heading3"/>
+      </w:pPr>
+      <w:proofErr w:type="spellStart"/>
+      <w:r>
+        <w:t>Params</w:t>
+      </w:r>
+      <w:proofErr w:type="spellEnd"/>
+    </w:p>
+    <w:p>
+      <w:r>
+        <w:t xml:space="preserve">id = id </w:t>
+      </w:r>
+      <w:r>
+        <w:t>del</w:t>
+      </w:r>
+      <w:r>
+        <w:t xml:space="preserve">la nota </w:t>
+      </w:r>
+      <w:r>
+        <w:t>da ritrovare</w:t>
+      </w:r>
+    </w:p>
+    <w:p>
+      <w:pPr>
+        <w:pStyle w:val="Heading3"/>
+      </w:pPr>
+      <w:proofErr w:type="spellStart"/>
+      <w:r>
+        <w:t>Req</w:t>
+      </w:r>
+      <w:proofErr w:type="spellEnd"/>
+    </w:p>
+    <w:p>
+      <w:pPr>
+        <w:rPr>
+          <w:lang w:val="en-US"/>
+        </w:rPr>
+      </w:pPr>
+      <w:proofErr w:type="spellStart"/>
+      <w:proofErr w:type="gramStart"/>
+      <w:r>
         <w:rPr>
           <w:lang w:val="en-US"/>
         </w:rPr>
@@ -632,8 +3565,14 @@
     <w:p>
       <w:pPr>
         <w:pStyle w:val="Heading3"/>
-      </w:pPr>
-      <w:r>
+        <w:rPr>
+          <w:lang w:val="en-US"/>
+        </w:rPr>
+      </w:pPr>
+      <w:r>
+        <w:rPr>
+          <w:lang w:val="en-US"/>
+        </w:rPr>
         <w:t>Res</w:t>
       </w:r>
     </w:p>
@@ -669,70 +3608,819 @@
         <w:rPr>
           <w:lang w:val="en-US"/>
         </w:rPr>
+        <w:t>[Note]</w:t>
+      </w:r>
+    </w:p>
+    <w:p>
+      <w:pPr>
+        <w:pStyle w:val="Heading2"/>
+      </w:pPr>
+      <w:r>
+        <w:t>POST /</w:t>
+      </w:r>
+      <w:r>
+        <w:t>notes</w:t>
+      </w:r>
+      <w:r>
+        <w:t>/</w:t>
+      </w:r>
+    </w:p>
+    <w:p>
+      <w:r>
+        <w:t>Inserisce un</w:t>
+      </w:r>
+      <w:r>
+        <w:t>a</w:t>
+      </w:r>
+      <w:r>
+        <w:t xml:space="preserve"> o più nuov</w:t>
+      </w:r>
+      <w:r>
+        <w:t xml:space="preserve">e </w:t>
+      </w:r>
+      <w:r>
+        <w:t>not</w:t>
+      </w:r>
+      <w:r>
+        <w:t>e</w:t>
+      </w:r>
+      <w:r>
+        <w:t xml:space="preserve"> per l’utente loggato.</w:t>
+      </w:r>
+    </w:p>
+    <w:p>
+      <w:pPr>
+        <w:rPr>
+          <w:lang w:val="en-US"/>
+        </w:rPr>
+      </w:pPr>
+      <w:r>
+        <w:rPr>
+          <w:lang w:val="en-US"/>
+        </w:rPr>
+        <w:t>Req</w:t>
+      </w:r>
+    </w:p>
+    <w:p>
+      <w:pPr>
+        <w:rPr>
+          <w:lang w:val="en-US"/>
+        </w:rPr>
+      </w:pPr>
+      <w:r>
+        <w:rPr>
+          <w:lang w:val="en-US"/>
+        </w:rPr>
+        <w:t xml:space="preserve">body: </w:t>
+      </w:r>
+      <w:r>
+        <w:rPr>
+          <w:lang w:val="en-US"/>
+        </w:rPr>
+        <w:t>Note</w:t>
+      </w:r>
+    </w:p>
+    <w:p>
+      <w:pPr>
+        <w:rPr>
+          <w:lang w:val="en-US"/>
+        </w:rPr>
+      </w:pPr>
+      <w:r>
+        <w:rPr>
+          <w:lang w:val="en-US"/>
+        </w:rPr>
+        <w:t>Res</w:t>
+      </w:r>
+    </w:p>
+    <w:p>
+      <w:pPr>
+        <w:rPr>
+          <w:lang w:val="en-US"/>
+        </w:rPr>
+      </w:pPr>
+      <w:r>
+        <w:rPr>
+          <w:lang w:val="en-US"/>
+        </w:rPr>
+        <w:lastRenderedPageBreak/>
+        <w:t>{status: ok, value: 1}</w:t>
+      </w:r>
+    </w:p>
+    <w:p>
+      <w:pPr>
+        <w:pStyle w:val="Heading2"/>
+        <w:rPr>
+          <w:lang w:val="it-IT"/>
+        </w:rPr>
+      </w:pPr>
+      <w:r>
+        <w:rPr>
+          <w:lang w:val="it-IT"/>
+        </w:rPr>
+        <w:t>PUT /</w:t>
+      </w:r>
+      <w:r>
+        <w:rPr>
+          <w:lang w:val="it-IT"/>
+        </w:rPr>
+        <w:t>notes</w:t>
+      </w:r>
+      <w:r>
+        <w:rPr>
+          <w:lang w:val="it-IT"/>
+        </w:rPr>
+        <w:t>/:id</w:t>
+      </w:r>
+    </w:p>
+    <w:p>
+      <w:r>
+        <w:t>Modifica la nota con id = params.id, se è dell’utente autenticato.</w:t>
+      </w:r>
+    </w:p>
+    <w:p>
+      <w:pPr>
+        <w:rPr>
+          <w:lang w:val="en-US"/>
+        </w:rPr>
+      </w:pPr>
+      <w:r>
+        <w:rPr>
+          <w:lang w:val="en-US"/>
+        </w:rPr>
+        <w:t>Req</w:t>
+      </w:r>
+    </w:p>
+    <w:p>
+      <w:pPr>
+        <w:rPr>
+          <w:lang w:val="en-US"/>
+        </w:rPr>
+      </w:pPr>
+      <w:r>
+        <w:rPr>
+          <w:lang w:val="en-US"/>
+        </w:rPr>
+        <w:t xml:space="preserve">body: </w:t>
+      </w:r>
+      <w:r>
+        <w:rPr>
+          <w:lang w:val="en-US"/>
+        </w:rPr>
+        <w:t>Note</w:t>
+      </w:r>
+      <w:r>
+        <w:rPr>
+          <w:lang w:val="en-US"/>
+        </w:rPr>
+        <w:t xml:space="preserve"> </w:t>
+      </w:r>
+      <w:proofErr w:type="spellStart"/>
+      <w:r>
+        <w:rPr>
+          <w:lang w:val="en-US"/>
+        </w:rPr>
+        <w:t>aggiornata</w:t>
+      </w:r>
+      <w:proofErr w:type="spellEnd"/>
+    </w:p>
+    <w:p>
+      <w:pPr>
+        <w:rPr>
+          <w:lang w:val="en-US"/>
+        </w:rPr>
+      </w:pPr>
+      <w:r>
+        <w:rPr>
+          <w:lang w:val="en-US"/>
+        </w:rPr>
+        <w:t>Res</w:t>
+      </w:r>
+    </w:p>
+    <w:p>
+      <w:pPr>
+        <w:rPr>
+          <w:lang w:val="en-US"/>
+        </w:rPr>
+      </w:pPr>
+      <w:r>
+        <w:rPr>
+          <w:lang w:val="en-US"/>
+        </w:rPr>
+        <w:t>{status: ok, value: 1}</w:t>
+      </w:r>
+    </w:p>
+    <w:p>
+      <w:pPr>
+        <w:pStyle w:val="Heading2"/>
+        <w:rPr>
+          <w:lang w:val="it-IT"/>
+        </w:rPr>
+      </w:pPr>
+      <w:r>
+        <w:rPr>
+          <w:lang w:val="it-IT"/>
+        </w:rPr>
+        <w:t>DELETE /</w:t>
+      </w:r>
+      <w:r>
+        <w:rPr>
+          <w:lang w:val="it-IT"/>
+        </w:rPr>
+        <w:t>notes</w:t>
+      </w:r>
+      <w:r>
+        <w:rPr>
+          <w:lang w:val="it-IT"/>
+        </w:rPr>
+        <w:t>/:id</w:t>
+      </w:r>
+    </w:p>
+    <w:p>
+      <w:r>
+        <w:t xml:space="preserve">Elimina </w:t>
+      </w:r>
+      <w:r>
+        <w:t xml:space="preserve">la nota </w:t>
+      </w:r>
+      <w:r>
+        <w:t>con id = params.id, se è l’utente autenticato è l’</w:t>
+      </w:r>
+      <w:proofErr w:type="spellStart"/>
+      <w:r>
+        <w:t>owner</w:t>
+      </w:r>
+      <w:proofErr w:type="spellEnd"/>
+    </w:p>
+    <w:p>
+      <w:pPr>
+        <w:rPr>
+          <w:lang w:val="en-US"/>
+        </w:rPr>
+      </w:pPr>
+      <w:r>
+        <w:rPr>
+          <w:lang w:val="en-US"/>
+        </w:rPr>
+        <w:t>Req</w:t>
+      </w:r>
+    </w:p>
+    <w:p>
+      <w:pPr>
+        <w:rPr>
+          <w:lang w:val="en-US"/>
+        </w:rPr>
+      </w:pPr>
+      <w:r>
+        <w:rPr>
+          <w:lang w:val="en-US"/>
+        </w:rPr>
+        <w:t>{}</w:t>
+      </w:r>
+    </w:p>
+    <w:p>
+      <w:pPr>
+        <w:rPr>
+          <w:lang w:val="en-US"/>
+        </w:rPr>
+      </w:pPr>
+      <w:r>
+        <w:rPr>
+          <w:lang w:val="en-US"/>
+        </w:rPr>
+        <w:t>Res</w:t>
+      </w:r>
+    </w:p>
+    <w:p>
+      <w:pPr>
+        <w:rPr>
+          <w:lang w:val="en-US"/>
+        </w:rPr>
+      </w:pPr>
+      <w:r>
+        <w:rPr>
+          <w:lang w:val="en-US"/>
+        </w:rPr>
+        <w:t>{status: ok, value: 1}</w:t>
+      </w:r>
+    </w:p>
+    <w:p>
+      <w:pPr>
+        <w:rPr>
+          <w:lang w:val="en-US"/>
+        </w:rPr>
+      </w:pPr>
+    </w:p>
+    <w:p>
+      <w:pPr>
+        <w:pStyle w:val="Heading1"/>
+      </w:pPr>
+      <w:r>
+        <w:t>POMODORO</w:t>
+      </w:r>
+      <w:r>
+        <w:t xml:space="preserve"> (/</w:t>
+      </w:r>
+      <w:r>
+        <w:t>pomodoro</w:t>
+      </w:r>
+      <w:r>
+        <w:t>)</w:t>
+      </w:r>
+    </w:p>
+    <w:p>
+      <w:r>
+        <w:t xml:space="preserve">Tutti i </w:t>
+      </w:r>
+      <w:proofErr w:type="spellStart"/>
+      <w:r>
+        <w:t>path</w:t>
+      </w:r>
+      <w:proofErr w:type="spellEnd"/>
+      <w:r>
+        <w:t xml:space="preserve"> devono essere autenticati</w:t>
+      </w:r>
+      <w:r>
+        <w:t xml:space="preserve">. Tutti gli input devono essere validati (query, </w:t>
+      </w:r>
+      <w:proofErr w:type="spellStart"/>
+      <w:r>
+        <w:t>params</w:t>
+      </w:r>
+      <w:proofErr w:type="spellEnd"/>
+      <w:r>
+        <w:t>, body).</w:t>
+      </w:r>
+    </w:p>
+    <w:p>
+      <w:proofErr w:type="spellStart"/>
+      <w:r>
+        <w:t>Res.status</w:t>
+      </w:r>
+      <w:proofErr w:type="spellEnd"/>
+      <w:r>
+        <w:t xml:space="preserve"> = 402 se non autorizzato</w:t>
+      </w:r>
+    </w:p>
+    <w:p>
+      <w:proofErr w:type="spellStart"/>
+      <w:r>
+        <w:t>Res.message</w:t>
+      </w:r>
+      <w:proofErr w:type="spellEnd"/>
+      <w:r>
+        <w:t xml:space="preserve"> = “Non autorizzato”</w:t>
+      </w:r>
+    </w:p>
+    <w:p>
+      <w:pPr>
+        <w:pStyle w:val="Heading2"/>
+      </w:pPr>
+      <w:r>
+        <w:t>GET /</w:t>
+      </w:r>
+      <w:r>
+        <w:t>pomodoro</w:t>
+      </w:r>
+      <w:r>
+        <w:t>/?from</w:t>
+      </w:r>
+      <w:proofErr w:type="gramStart"/>
+      <w:r>
+        <w:t>=:</w:t>
+      </w:r>
+      <w:proofErr w:type="spellStart"/>
+      <w:r>
+        <w:t>from</w:t>
+      </w:r>
+      <w:proofErr w:type="gramEnd"/>
+      <w:r>
+        <w:t>&amp;to</w:t>
+      </w:r>
+      <w:proofErr w:type="spellEnd"/>
+      <w:r>
+        <w:t>=:</w:t>
+      </w:r>
+      <w:proofErr w:type="spellStart"/>
+      <w:r>
+        <w:t>to</w:t>
+      </w:r>
+      <w:r>
+        <w:t>&amp;order</w:t>
+      </w:r>
+      <w:proofErr w:type="spellEnd"/>
+      <w:r>
+        <w:t>=:order</w:t>
+      </w:r>
+    </w:p>
+    <w:p>
+      <w:r>
+        <w:t xml:space="preserve">Ritorna </w:t>
+      </w:r>
+      <w:r>
+        <w:t>i pomodoro</w:t>
+      </w:r>
+      <w:r>
+        <w:t xml:space="preserve"> </w:t>
+      </w:r>
+      <w:r>
+        <w:t>dove l’utente autenticato è l’</w:t>
+      </w:r>
+      <w:proofErr w:type="spellStart"/>
+      <w:r>
+        <w:t>owner</w:t>
+      </w:r>
+      <w:proofErr w:type="spellEnd"/>
+      <w:r>
+        <w:t xml:space="preserve"> o uno dei partecipanti, filtrati per il range </w:t>
+      </w:r>
+      <w:r>
+        <w:t>definito da [from, to] e tipo di ordine (</w:t>
+      </w:r>
+      <w:proofErr w:type="spellStart"/>
+      <w:r>
+        <w:t>order</w:t>
+      </w:r>
+      <w:proofErr w:type="spellEnd"/>
+      <w:proofErr w:type="gramStart"/>
+      <w:r>
+        <w:t>)</w:t>
+      </w:r>
+      <w:r>
+        <w:t>(</w:t>
+      </w:r>
+      <w:proofErr w:type="gramEnd"/>
+      <w:r>
+        <w:t>nessun range di date -&gt; ritorna tutti).</w:t>
+      </w:r>
+    </w:p>
+    <w:p>
+      <w:pPr>
+        <w:pStyle w:val="Heading3"/>
+      </w:pPr>
+      <w:r>
+        <w:t>Query</w:t>
+      </w:r>
+    </w:p>
+    <w:p>
+      <w:proofErr w:type="spellStart"/>
+      <w:proofErr w:type="gramStart"/>
+      <w:r>
+        <w:t>query.from</w:t>
+      </w:r>
+      <w:proofErr w:type="spellEnd"/>
+      <w:proofErr w:type="gramEnd"/>
+      <w:r>
+        <w:t xml:space="preserve"> = </w:t>
+      </w:r>
+      <w:r>
+        <w:t>indice elemento</w:t>
+      </w:r>
+      <w:r>
+        <w:t xml:space="preserve"> </w:t>
+      </w:r>
+      <w:r>
+        <w:t>iniziale lista ritornata</w:t>
+      </w:r>
+    </w:p>
+    <w:p>
+      <w:r>
+        <w:t xml:space="preserve">query.to = </w:t>
+      </w:r>
+      <w:r>
+        <w:t>indice elemento</w:t>
+      </w:r>
+      <w:r>
+        <w:t xml:space="preserve"> </w:t>
+      </w:r>
+      <w:r>
+        <w:t>iniziale lista ritornata</w:t>
+      </w:r>
+    </w:p>
+    <w:p>
+      <w:proofErr w:type="spellStart"/>
+      <w:proofErr w:type="gramStart"/>
+      <w:r>
+        <w:t>query.order</w:t>
+      </w:r>
+      <w:proofErr w:type="spellEnd"/>
+      <w:proofErr w:type="gramEnd"/>
+      <w:r>
+        <w:t xml:space="preserve"> = tipo di ordinamento: [“name”, “date”, “</w:t>
+      </w:r>
+      <w:proofErr w:type="spellStart"/>
+      <w:r>
+        <w:t>length</w:t>
+      </w:r>
+      <w:proofErr w:type="spellEnd"/>
+      <w:r>
+        <w:t>”]</w:t>
+      </w:r>
+    </w:p>
+    <w:p>
+      <w:pPr>
+        <w:pStyle w:val="Heading3"/>
+        <w:rPr>
+          <w:lang w:val="en-US"/>
+        </w:rPr>
+      </w:pPr>
+      <w:r>
+        <w:rPr>
+          <w:lang w:val="en-US"/>
+        </w:rPr>
+        <w:t>Req</w:t>
+      </w:r>
+    </w:p>
+    <w:p>
+      <w:pPr>
+        <w:rPr>
+          <w:lang w:val="en-US"/>
+        </w:rPr>
+      </w:pPr>
+      <w:r>
+        <w:rPr>
+          <w:lang w:val="en-US"/>
+        </w:rPr>
+        <w:t>{}</w:t>
+      </w:r>
+    </w:p>
+    <w:p>
+      <w:pPr>
+        <w:pStyle w:val="Heading3"/>
+        <w:rPr>
+          <w:lang w:val="en-US"/>
+        </w:rPr>
+      </w:pPr>
+      <w:r>
+        <w:rPr>
+          <w:lang w:val="en-US"/>
+        </w:rPr>
+        <w:t>Res</w:t>
+      </w:r>
+      <w:r>
+        <w:rPr>
+          <w:lang w:val="en-US"/>
+        </w:rPr>
+        <w:t xml:space="preserve"> 200</w:t>
+      </w:r>
+    </w:p>
+    <w:p>
+      <w:r>
+        <w:t xml:space="preserve"> {status: “ok”, </w:t>
+      </w:r>
+      <w:proofErr w:type="spellStart"/>
+      <w:r>
+        <w:t>value</w:t>
+      </w:r>
+      <w:proofErr w:type="spellEnd"/>
+      <w:r>
+        <w:t>: [</w:t>
+      </w:r>
+      <w:r>
+        <w:t>Pomodoro</w:t>
+      </w:r>
+      <w:r>
+        <w:t>]}</w:t>
+      </w:r>
+    </w:p>
+    <w:p>
+      <w:pPr>
+        <w:pStyle w:val="Heading2"/>
+        <w:rPr>
+          <w:lang w:val="it-IT"/>
+        </w:rPr>
+      </w:pPr>
+      <w:r>
+        <w:rPr>
+          <w:lang w:val="it-IT"/>
+        </w:rPr>
+        <w:t>GET /</w:t>
+      </w:r>
+      <w:r>
+        <w:rPr>
+          <w:lang w:val="it-IT"/>
+        </w:rPr>
+        <w:t>pomodoro</w:t>
+      </w:r>
+      <w:r>
+        <w:rPr>
+          <w:lang w:val="it-IT"/>
+        </w:rPr>
+        <w:t>/:id</w:t>
+      </w:r>
+    </w:p>
+    <w:p>
+      <w:r>
+        <w:t xml:space="preserve">Ritorna </w:t>
+      </w:r>
+      <w:r>
+        <w:t xml:space="preserve">il pomodoro </w:t>
+      </w:r>
+      <w:r>
+        <w:t>con id = param</w:t>
+      </w:r>
+      <w:r>
+        <w:t>s.id, se l’evento è dell’utente</w:t>
+      </w:r>
+    </w:p>
+    <w:p>
+      <w:pPr>
+        <w:pStyle w:val="Heading3"/>
+      </w:pPr>
+      <w:proofErr w:type="spellStart"/>
+      <w:r>
+        <w:t>Params</w:t>
+      </w:r>
+      <w:proofErr w:type="spellEnd"/>
+    </w:p>
+    <w:p>
+      <w:r>
+        <w:t xml:space="preserve">id = id </w:t>
+      </w:r>
+      <w:r>
+        <w:t>del</w:t>
+      </w:r>
+      <w:r>
+        <w:t xml:space="preserve"> pomodoro </w:t>
+      </w:r>
+      <w:r>
+        <w:t>da ritrovare</w:t>
+      </w:r>
+    </w:p>
+    <w:p>
+      <w:pPr>
+        <w:pStyle w:val="Heading3"/>
+        <w:rPr>
+          <w:lang w:val="en-US"/>
+        </w:rPr>
+      </w:pPr>
+      <w:r>
+        <w:rPr>
+          <w:lang w:val="en-US"/>
+        </w:rPr>
+        <w:t>Req</w:t>
+      </w:r>
+    </w:p>
+    <w:p>
+      <w:pPr>
+        <w:rPr>
+          <w:lang w:val="en-US"/>
+        </w:rPr>
+      </w:pPr>
+      <w:r>
+        <w:rPr>
+          <w:lang w:val="en-US"/>
+        </w:rPr>
+        <w:t>{}</w:t>
+      </w:r>
+    </w:p>
+    <w:p>
+      <w:pPr>
+        <w:pStyle w:val="Heading3"/>
+        <w:rPr>
+          <w:lang w:val="en-US"/>
+        </w:rPr>
+      </w:pPr>
+      <w:r>
+        <w:rPr>
+          <w:lang w:val="en-US"/>
+        </w:rPr>
+        <w:t>Res</w:t>
+      </w:r>
+    </w:p>
+    <w:p>
+      <w:pPr>
+        <w:rPr>
+          <w:lang w:val="en-US"/>
+        </w:rPr>
+      </w:pPr>
+      <w:r>
+        <w:rPr>
+          <w:lang w:val="en-US"/>
+        </w:rPr>
+        <w:t>{status: ok, value:</w:t>
+      </w:r>
+      <w:r>
+        <w:rPr>
+          <w:lang w:val="en-US"/>
+        </w:rPr>
+        <w:t xml:space="preserve"> </w:t>
+      </w:r>
+      <w:r>
+        <w:rPr>
+          <w:lang w:val="en-US"/>
+        </w:rPr>
         <w:t>[</w:t>
       </w:r>
-      <w:proofErr w:type="spellStart"/>
-      <w:r>
-        <w:rPr>
-          <w:lang w:val="en-US"/>
-        </w:rPr>
-        <w:t>Event</w:t>
-      </w:r>
-      <w:r>
-        <w:rPr>
-          <w:lang w:val="en-US"/>
-        </w:rPr>
-        <w:t>i</w:t>
-      </w:r>
-      <w:proofErr w:type="spellEnd"/>
+      <w:r>
+        <w:rPr>
+          <w:lang w:val="en-US"/>
+        </w:rPr>
+        <w:t>Pomodoro</w:t>
+      </w:r>
       <w:r>
         <w:rPr>
           <w:lang w:val="en-US"/>
         </w:rPr>
         <w:t>]</w:t>
       </w:r>
+      <w:r>
+        <w:rPr>
+          <w:lang w:val="en-US"/>
+        </w:rPr>
+        <w:t>}</w:t>
+      </w:r>
     </w:p>
     <w:p>
       <w:pPr>
         <w:pStyle w:val="Heading2"/>
-      </w:pPr>
-      <w:r>
+        <w:rPr>
+          <w:lang w:val="it-IT"/>
+        </w:rPr>
+      </w:pPr>
+      <w:r>
+        <w:rPr>
+          <w:lang w:val="it-IT"/>
+        </w:rPr>
+        <w:lastRenderedPageBreak/>
         <w:t>POST /events/</w:t>
       </w:r>
     </w:p>
     <w:p>
       <w:r>
-        <w:t>Inserisce un nuovo evento per l’utente loggato.</w:t>
-      </w:r>
-    </w:p>
-    <w:p>
-      <w:proofErr w:type="spellStart"/>
-      <w:r>
+        <w:t xml:space="preserve">Inserisce una o </w:t>
+      </w:r>
+      <w:proofErr w:type="gramStart"/>
+      <w:r>
+        <w:t xml:space="preserve">più </w:t>
+      </w:r>
+      <w:r>
+        <w:t>nuovi</w:t>
+      </w:r>
+      <w:r>
+        <w:t xml:space="preserve"> pomodoro</w:t>
+      </w:r>
+      <w:proofErr w:type="gramEnd"/>
+      <w:r>
+        <w:t xml:space="preserve"> per l’utente loggato.</w:t>
+      </w:r>
+    </w:p>
+    <w:p>
+      <w:pPr>
+        <w:rPr>
+          <w:lang w:val="en-US"/>
+        </w:rPr>
+      </w:pPr>
+      <w:r>
+        <w:rPr>
+          <w:lang w:val="en-US"/>
+        </w:rPr>
         <w:t>Req</w:t>
       </w:r>
-      <w:proofErr w:type="spellEnd"/>
-    </w:p>
-    <w:p>
-      <w:r>
-        <w:t>body: Event</w:t>
-      </w:r>
-    </w:p>
-    <w:p>
-      <w:r>
+    </w:p>
+    <w:p>
+      <w:pPr>
+        <w:rPr>
+          <w:lang w:val="en-US"/>
+        </w:rPr>
+      </w:pPr>
+      <w:r>
+        <w:rPr>
+          <w:lang w:val="en-US"/>
+        </w:rPr>
+        <w:t xml:space="preserve">body: </w:t>
+      </w:r>
+      <w:r>
+        <w:rPr>
+          <w:lang w:val="en-US"/>
+        </w:rPr>
+        <w:t>Note</w:t>
+      </w:r>
+    </w:p>
+    <w:p>
+      <w:pPr>
+        <w:rPr>
+          <w:lang w:val="en-US"/>
+        </w:rPr>
+      </w:pPr>
+      <w:r>
+        <w:rPr>
+          <w:lang w:val="en-US"/>
+        </w:rPr>
         <w:t>Res</w:t>
       </w:r>
     </w:p>
     <w:p>
-      <w:r>
-        <w:t xml:space="preserve">{status: ok, </w:t>
-      </w:r>
-      <w:proofErr w:type="spellStart"/>
-      <w:r>
-        <w:t>value</w:t>
-      </w:r>
-      <w:proofErr w:type="spellEnd"/>
-      <w:r>
-        <w:t>: 1}</w:t>
+      <w:pPr>
+        <w:rPr>
+          <w:lang w:val="en-US"/>
+        </w:rPr>
+      </w:pPr>
+      <w:r>
+        <w:rPr>
+          <w:lang w:val="en-US"/>
+        </w:rPr>
+        <w:t>{status: ok, value: 1}</w:t>
       </w:r>
     </w:p>
     <w:p>
@@ -746,12 +4434,36 @@
         <w:rPr>
           <w:lang w:val="it-IT"/>
         </w:rPr>
-        <w:t>PUT /events/:id</w:t>
-      </w:r>
-    </w:p>
-    <w:p>
-      <w:r>
-        <w:t>Modifica l’evento con id = params.id, se è dell’utente autenticato.</w:t>
+        <w:t>PUT /</w:t>
+      </w:r>
+      <w:r>
+        <w:rPr>
+          <w:lang w:val="it-IT"/>
+        </w:rPr>
+        <w:t>pomodoro</w:t>
+      </w:r>
+      <w:r>
+        <w:rPr>
+          <w:lang w:val="it-IT"/>
+        </w:rPr>
+        <w:t>/:id</w:t>
+      </w:r>
+    </w:p>
+    <w:p>
+      <w:r>
+        <w:t>Modifica i</w:t>
+      </w:r>
+      <w:r>
+        <w:t xml:space="preserve">l </w:t>
+      </w:r>
+      <w:r>
+        <w:t>pomodoro</w:t>
+      </w:r>
+      <w:r>
+        <w:t xml:space="preserve"> </w:t>
+      </w:r>
+      <w:r>
+        <w:t>con id = params.id, se è dell’utente autenticato.</w:t>
       </w:r>
     </w:p>
     <w:p>
@@ -777,8 +4489,34 @@
         <w:rPr>
           <w:lang w:val="en-US"/>
         </w:rPr>
-        <w:t>body: Event</w:t>
-      </w:r>
+        <w:t xml:space="preserve">body: </w:t>
+      </w:r>
+      <w:r>
+        <w:rPr>
+          <w:lang w:val="en-US"/>
+        </w:rPr>
+        <w:t>Pomodoro</w:t>
+      </w:r>
+      <w:r>
+        <w:rPr>
+          <w:lang w:val="en-US"/>
+        </w:rPr>
+        <w:t xml:space="preserve"> </w:t>
+      </w:r>
+      <w:proofErr w:type="spellStart"/>
+      <w:r>
+        <w:rPr>
+          <w:lang w:val="en-US"/>
+        </w:rPr>
+        <w:t>aggiornat</w:t>
+      </w:r>
+      <w:r>
+        <w:rPr>
+          <w:lang w:val="en-US"/>
+        </w:rPr>
+        <w:t>o</w:t>
+      </w:r>
+      <w:proofErr w:type="spellEnd"/>
     </w:p>
     <w:p>
       <w:pPr>
@@ -808,22 +4546,44 @@
     </w:p>
     <w:p>
       <w:pPr>
-        <w:rPr>
-          <w:lang w:val="en-US"/>
-        </w:rPr>
-      </w:pPr>
-    </w:p>
-    <w:p>
-      <w:pPr>
         <w:pStyle w:val="Heading2"/>
-      </w:pPr>
-      <w:r>
-        <w:t>DELETE /events/:id</w:t>
-      </w:r>
-    </w:p>
-    <w:p>
-      <w:r>
-        <w:t>Elimina l’evento con id = params.id, se è l’utente autenticato è l’</w:t>
+        <w:rPr>
+          <w:lang w:val="it-IT"/>
+        </w:rPr>
+      </w:pPr>
+      <w:r>
+        <w:rPr>
+          <w:lang w:val="it-IT"/>
+        </w:rPr>
+        <w:t>DELETE /</w:t>
+      </w:r>
+      <w:r>
+        <w:rPr>
+          <w:lang w:val="it-IT"/>
+        </w:rPr>
+        <w:t>pomodoro</w:t>
+      </w:r>
+      <w:r>
+        <w:rPr>
+          <w:lang w:val="it-IT"/>
+        </w:rPr>
+        <w:t>/:id</w:t>
+      </w:r>
+    </w:p>
+    <w:p>
+      <w:r>
+        <w:t xml:space="preserve">Elimina </w:t>
+      </w:r>
+      <w:proofErr w:type="gramStart"/>
+      <w:r>
+        <w:t>i pomodoro</w:t>
+      </w:r>
+      <w:proofErr w:type="gramEnd"/>
+      <w:r>
+        <w:t xml:space="preserve"> </w:t>
+      </w:r>
+      <w:r>
+        <w:t>con id = params.id, se è l’utente autenticato è l’</w:t>
       </w:r>
       <w:proofErr w:type="spellStart"/>
       <w:r>
@@ -854,7 +4614,7 @@
         <w:rPr>
           <w:lang w:val="en-US"/>
         </w:rPr>
-        <w:t>body: Event</w:t>
+        <w:t>{}</w:t>
       </w:r>
     </w:p>
     <w:p>
@@ -882,6 +4642,13 @@
         </w:rPr>
         <w:t>{status: ok, value: 1}</w:t>
       </w:r>
+    </w:p>
+    <w:p>
+      <w:pPr>
+        <w:rPr>
+          <w:lang w:val="en-US"/>
+        </w:rPr>
+      </w:pPr>
     </w:p>
     <w:p>
       <w:pPr>

</xml_diff>

<commit_message>
Iniziata implementazione pagina nota singola
</commit_message>
<xml_diff>
--- a/docs/API.docx
+++ b/docs/API.docx
@@ -22,12 +22,21 @@
     <w:p>
       <w:pPr>
         <w:pStyle w:val="Heading2"/>
-      </w:pPr>
-      <w:r>
+        <w:rPr>
+          <w:lang w:val="it-IT"/>
+        </w:rPr>
+      </w:pPr>
+      <w:r>
+        <w:rPr>
+          <w:lang w:val="it-IT"/>
+        </w:rPr>
         <w:t xml:space="preserve">Frequency: </w:t>
       </w:r>
       <w:proofErr w:type="spellStart"/>
       <w:r>
+        <w:rPr>
+          <w:lang w:val="it-IT"/>
+        </w:rPr>
         <w:t>enumerable</w:t>
       </w:r>
       <w:proofErr w:type="spellEnd"/>
@@ -255,10 +264,7 @@
         <w:pStyle w:val="Heading2"/>
       </w:pPr>
       <w:r>
-        <w:t>Repetition</w:t>
-      </w:r>
-      <w:r>
-        <w:t>: enumerable</w:t>
+        <w:t>Repetition: enumerable</w:t>
       </w:r>
     </w:p>
     <w:p>
@@ -270,16 +276,7 @@
         </w:numPr>
       </w:pPr>
       <w:r>
-        <w:t>“</w:t>
-      </w:r>
-      <w:r>
-        <w:t>indefinite</w:t>
-      </w:r>
-      <w:r>
-        <w:t>”</w:t>
-      </w:r>
-      <w:r>
-        <w:t xml:space="preserve"> (???)</w:t>
+        <w:t>“indefinite” (???)</w:t>
       </w:r>
     </w:p>
     <w:p>
@@ -291,13 +288,7 @@
         </w:numPr>
       </w:pPr>
       <w:r>
-        <w:t>“</w:t>
-      </w:r>
-      <w:r>
-        <w:t>N times</w:t>
-      </w:r>
-      <w:r>
-        <w:t>”</w:t>
+        <w:t>“N times”</w:t>
       </w:r>
     </w:p>
     <w:p>
@@ -1269,18 +1260,15 @@
       </w:r>
       <w:proofErr w:type="spellEnd"/>
       <w:r>
-        <w:t>=:to</w:t>
-      </w:r>
-    </w:p>
-    <w:p>
-      <w:r>
-        <w:t xml:space="preserve">Ritorna gli eventi dove l’utente </w:t>
-      </w:r>
-      <w:r>
-        <w:t>autenticato</w:t>
-      </w:r>
-      <w:r>
-        <w:t xml:space="preserve"> è l’</w:t>
+        <w:t>=:t</w:t>
+      </w:r>
+      <w:r>
+        <w:t>o</w:t>
+      </w:r>
+    </w:p>
+    <w:p>
+      <w:r>
+        <w:t>Ritorna gli eventi dove l’utente autenticato è l’</w:t>
       </w:r>
       <w:proofErr w:type="spellStart"/>
       <w:r>
@@ -1411,8 +1399,14 @@
     <w:p>
       <w:pPr>
         <w:pStyle w:val="Heading2"/>
-      </w:pPr>
-      <w:r>
+        <w:rPr>
+          <w:lang w:val="it-IT"/>
+        </w:rPr>
+      </w:pPr>
+      <w:r>
+        <w:rPr>
+          <w:lang w:val="it-IT"/>
+        </w:rPr>
         <w:t>GET /events/:id</w:t>
       </w:r>
     </w:p>
@@ -1436,49 +1430,23 @@
       <w:proofErr w:type="spellEnd"/>
     </w:p>
     <w:p>
-      <w:pPr>
-        <w:rPr>
-          <w:lang w:val="en-US"/>
-        </w:rPr>
-      </w:pPr>
-      <w:r>
-        <w:rPr>
-          <w:lang w:val="en-US"/>
-        </w:rPr>
-        <w:t xml:space="preserve">id = id </w:t>
-      </w:r>
-      <w:proofErr w:type="spellStart"/>
-      <w:r>
-        <w:rPr>
-          <w:lang w:val="en-US"/>
-        </w:rPr>
-        <w:t>dell’evento</w:t>
-      </w:r>
-      <w:proofErr w:type="spellEnd"/>
-      <w:r>
-        <w:rPr>
-          <w:lang w:val="en-US"/>
-        </w:rPr>
-        <w:t xml:space="preserve"> da </w:t>
-      </w:r>
-      <w:proofErr w:type="spellStart"/>
-      <w:r>
-        <w:rPr>
-          <w:lang w:val="en-US"/>
-        </w:rPr>
-        <w:t>ritrovare</w:t>
-      </w:r>
-      <w:proofErr w:type="spellEnd"/>
+      <w:r>
+        <w:t>id = id dell’evento da ritrovare</w:t>
+      </w:r>
     </w:p>
     <w:p>
       <w:pPr>
         <w:pStyle w:val="Heading3"/>
-      </w:pPr>
-      <w:proofErr w:type="spellStart"/>
-      <w:r>
+        <w:rPr>
+          <w:lang w:val="en-US"/>
+        </w:rPr>
+      </w:pPr>
+      <w:r>
+        <w:rPr>
+          <w:lang w:val="en-US"/>
+        </w:rPr>
         <w:t>Req</w:t>
       </w:r>
-      <w:proofErr w:type="spellEnd"/>
     </w:p>
     <w:p>
       <w:pPr>
@@ -1506,8 +1474,14 @@
     <w:p>
       <w:pPr>
         <w:pStyle w:val="Heading3"/>
-      </w:pPr>
-      <w:r>
+        <w:rPr>
+          <w:lang w:val="en-US"/>
+        </w:rPr>
+      </w:pPr>
+      <w:r>
+        <w:rPr>
+          <w:lang w:val="en-US"/>
+        </w:rPr>
         <w:t>Res</w:t>
       </w:r>
     </w:p>
@@ -1569,6 +1543,83 @@
     <w:p>
       <w:pPr>
         <w:pStyle w:val="Heading2"/>
+      </w:pPr>
+      <w:r>
+        <w:t>POST /events/</w:t>
+      </w:r>
+    </w:p>
+    <w:p>
+      <w:r>
+        <w:t>Inserisce un</w:t>
+      </w:r>
+      <w:r>
+        <w:t>o o più nuovi</w:t>
+      </w:r>
+      <w:r>
+        <w:t xml:space="preserve"> event</w:t>
+      </w:r>
+      <w:r>
+        <w:t>i</w:t>
+      </w:r>
+      <w:r>
+        <w:t xml:space="preserve"> per l’utente loggato.</w:t>
+      </w:r>
+    </w:p>
+    <w:p>
+      <w:pPr>
+        <w:rPr>
+          <w:lang w:val="en-US"/>
+        </w:rPr>
+      </w:pPr>
+      <w:r>
+        <w:rPr>
+          <w:lang w:val="en-US"/>
+        </w:rPr>
+        <w:t>Req</w:t>
+      </w:r>
+    </w:p>
+    <w:p>
+      <w:pPr>
+        <w:rPr>
+          <w:lang w:val="en-US"/>
+        </w:rPr>
+      </w:pPr>
+      <w:r>
+        <w:rPr>
+          <w:lang w:val="en-US"/>
+        </w:rPr>
+        <w:t>body: Event</w:t>
+      </w:r>
+    </w:p>
+    <w:p>
+      <w:pPr>
+        <w:rPr>
+          <w:lang w:val="en-US"/>
+        </w:rPr>
+      </w:pPr>
+      <w:r>
+        <w:rPr>
+          <w:lang w:val="en-US"/>
+        </w:rPr>
+        <w:t>Res</w:t>
+      </w:r>
+    </w:p>
+    <w:p>
+      <w:pPr>
+        <w:rPr>
+          <w:lang w:val="en-US"/>
+        </w:rPr>
+      </w:pPr>
+      <w:r>
+        <w:rPr>
+          <w:lang w:val="en-US"/>
+        </w:rPr>
+        <w:t>{status: ok, value: 1}</w:t>
+      </w:r>
+    </w:p>
+    <w:p>
+      <w:pPr>
+        <w:pStyle w:val="Heading2"/>
         <w:rPr>
           <w:lang w:val="it-IT"/>
         </w:rPr>
@@ -1577,46 +1628,524 @@
         <w:rPr>
           <w:lang w:val="it-IT"/>
         </w:rPr>
-        <w:t>POST /events/</w:t>
-      </w:r>
-    </w:p>
-    <w:p>
-      <w:r>
-        <w:t>Inserisce un</w:t>
-      </w:r>
-      <w:r>
-        <w:t>o o più nuovi</w:t>
-      </w:r>
-      <w:r>
-        <w:t xml:space="preserve"> event</w:t>
-      </w:r>
-      <w:r>
-        <w:t>i</w:t>
-      </w:r>
-      <w:r>
-        <w:t xml:space="preserve"> per l’utente loggato.</w:t>
-      </w:r>
-    </w:p>
-    <w:p>
-      <w:proofErr w:type="spellStart"/>
-      <w:r>
+        <w:t>PUT /events/:id</w:t>
+      </w:r>
+    </w:p>
+    <w:p>
+      <w:r>
+        <w:t>Modifica l’evento con id = params.id, se è dell’utente autenticato.</w:t>
+      </w:r>
+    </w:p>
+    <w:p>
+      <w:pPr>
+        <w:rPr>
+          <w:lang w:val="en-US"/>
+        </w:rPr>
+      </w:pPr>
+      <w:r>
+        <w:rPr>
+          <w:lang w:val="en-US"/>
+        </w:rPr>
         <w:t>Req</w:t>
       </w:r>
-      <w:proofErr w:type="spellEnd"/>
-    </w:p>
-    <w:p>
-      <w:r>
+    </w:p>
+    <w:p>
+      <w:pPr>
+        <w:rPr>
+          <w:lang w:val="en-US"/>
+        </w:rPr>
+      </w:pPr>
+      <w:r>
+        <w:rPr>
+          <w:lang w:val="en-US"/>
+        </w:rPr>
         <w:t>body: Event</w:t>
       </w:r>
-    </w:p>
-    <w:p>
-      <w:r>
+      <w:r>
+        <w:rPr>
+          <w:lang w:val="en-US"/>
+        </w:rPr>
+        <w:t xml:space="preserve"> </w:t>
+      </w:r>
+      <w:proofErr w:type="spellStart"/>
+      <w:r>
+        <w:rPr>
+          <w:lang w:val="en-US"/>
+        </w:rPr>
+        <w:t>modificato</w:t>
+      </w:r>
+      <w:proofErr w:type="spellEnd"/>
+    </w:p>
+    <w:p>
+      <w:pPr>
+        <w:rPr>
+          <w:lang w:val="en-US"/>
+        </w:rPr>
+      </w:pPr>
+      <w:r>
+        <w:rPr>
+          <w:lang w:val="en-US"/>
+        </w:rPr>
         <w:t>Res</w:t>
       </w:r>
     </w:p>
     <w:p>
-      <w:r>
-        <w:t xml:space="preserve">{status: ok, </w:t>
+      <w:pPr>
+        <w:rPr>
+          <w:lang w:val="en-US"/>
+        </w:rPr>
+      </w:pPr>
+      <w:r>
+        <w:rPr>
+          <w:lang w:val="en-US"/>
+        </w:rPr>
+        <w:t>{status: ok, value: 1}</w:t>
+      </w:r>
+    </w:p>
+    <w:p>
+      <w:pPr>
+        <w:rPr>
+          <w:lang w:val="en-US"/>
+        </w:rPr>
+      </w:pPr>
+    </w:p>
+    <w:p>
+      <w:pPr>
+        <w:pStyle w:val="Heading2"/>
+        <w:rPr>
+          <w:lang w:val="it-IT"/>
+        </w:rPr>
+      </w:pPr>
+      <w:r>
+        <w:rPr>
+          <w:lang w:val="it-IT"/>
+        </w:rPr>
+        <w:t>DELETE /events/:id</w:t>
+      </w:r>
+    </w:p>
+    <w:p>
+      <w:r>
+        <w:t>Elimina l’evento con id = params.id, se è l’utente autenticato è l’</w:t>
+      </w:r>
+      <w:proofErr w:type="spellStart"/>
+      <w:r>
+        <w:t>owner</w:t>
+      </w:r>
+      <w:proofErr w:type="spellEnd"/>
+    </w:p>
+    <w:p>
+      <w:pPr>
+        <w:rPr>
+          <w:lang w:val="en-US"/>
+        </w:rPr>
+      </w:pPr>
+      <w:r>
+        <w:rPr>
+          <w:lang w:val="en-US"/>
+        </w:rPr>
+        <w:t>Req</w:t>
+      </w:r>
+    </w:p>
+    <w:p>
+      <w:pPr>
+        <w:rPr>
+          <w:lang w:val="en-US"/>
+        </w:rPr>
+      </w:pPr>
+      <w:r>
+        <w:rPr>
+          <w:lang w:val="en-US"/>
+        </w:rPr>
+        <w:t>{}</w:t>
+      </w:r>
+    </w:p>
+    <w:p>
+      <w:pPr>
+        <w:rPr>
+          <w:lang w:val="en-US"/>
+        </w:rPr>
+      </w:pPr>
+      <w:r>
+        <w:rPr>
+          <w:lang w:val="en-US"/>
+        </w:rPr>
+        <w:t>Res</w:t>
+      </w:r>
+    </w:p>
+    <w:p>
+      <w:pPr>
+        <w:rPr>
+          <w:lang w:val="en-US"/>
+        </w:rPr>
+      </w:pPr>
+      <w:r>
+        <w:rPr>
+          <w:lang w:val="en-US"/>
+        </w:rPr>
+        <w:t>{status: ok, value: 1}</w:t>
+      </w:r>
+    </w:p>
+    <w:p>
+      <w:pPr>
+        <w:rPr>
+          <w:lang w:val="en-US"/>
+        </w:rPr>
+      </w:pPr>
+    </w:p>
+    <w:p>
+      <w:pPr>
+        <w:pStyle w:val="Heading1"/>
+      </w:pPr>
+      <w:r>
+        <w:t>UTENTI</w:t>
+      </w:r>
+      <w:r>
+        <w:t xml:space="preserve"> (/</w:t>
+      </w:r>
+      <w:r>
+        <w:t>users</w:t>
+      </w:r>
+      <w:r>
+        <w:t>)</w:t>
+      </w:r>
+    </w:p>
+    <w:p>
+      <w:r>
+        <w:t xml:space="preserve">Tutti i </w:t>
+      </w:r>
+      <w:proofErr w:type="spellStart"/>
+      <w:r>
+        <w:t>path</w:t>
+      </w:r>
+      <w:proofErr w:type="spellEnd"/>
+      <w:r>
+        <w:t xml:space="preserve"> devono essere autenticati</w:t>
+      </w:r>
+      <w:r>
+        <w:t xml:space="preserve">. Tutti gli input devono essere validati (query, </w:t>
+      </w:r>
+      <w:proofErr w:type="spellStart"/>
+      <w:r>
+        <w:t>params</w:t>
+      </w:r>
+      <w:proofErr w:type="spellEnd"/>
+      <w:r>
+        <w:t>, body).</w:t>
+      </w:r>
+    </w:p>
+    <w:p>
+      <w:proofErr w:type="spellStart"/>
+      <w:r>
+        <w:t>Res.status</w:t>
+      </w:r>
+      <w:proofErr w:type="spellEnd"/>
+      <w:r>
+        <w:t xml:space="preserve"> = 402 se non autorizzato</w:t>
+      </w:r>
+    </w:p>
+    <w:p>
+      <w:proofErr w:type="spellStart"/>
+      <w:r>
+        <w:t>Res.message</w:t>
+      </w:r>
+      <w:proofErr w:type="spellEnd"/>
+      <w:r>
+        <w:t xml:space="preserve"> = “Non autorizzato”</w:t>
+      </w:r>
+    </w:p>
+    <w:p>
+      <w:pPr>
+        <w:pStyle w:val="Heading2"/>
+        <w:rPr>
+          <w:lang w:val="it-IT"/>
+        </w:rPr>
+      </w:pPr>
+      <w:r>
+        <w:rPr>
+          <w:lang w:val="it-IT"/>
+        </w:rPr>
+        <w:t>GET /users/</w:t>
+      </w:r>
+    </w:p>
+    <w:p>
+      <w:r>
+        <w:t xml:space="preserve">Ritorna </w:t>
+      </w:r>
+      <w:r>
+        <w:t>i dati del</w:t>
+      </w:r>
+      <w:r>
+        <w:t>l’utente autenticato.</w:t>
+      </w:r>
+    </w:p>
+    <w:p>
+      <w:pPr>
+        <w:pStyle w:val="Heading3"/>
+        <w:rPr>
+          <w:lang w:val="en-US"/>
+        </w:rPr>
+      </w:pPr>
+      <w:r>
+        <w:rPr>
+          <w:lang w:val="en-US"/>
+        </w:rPr>
+        <w:t>Req</w:t>
+      </w:r>
+    </w:p>
+    <w:p>
+      <w:pPr>
+        <w:rPr>
+          <w:lang w:val="en-US"/>
+        </w:rPr>
+      </w:pPr>
+      <w:r>
+        <w:rPr>
+          <w:lang w:val="en-US"/>
+        </w:rPr>
+        <w:t>{}</w:t>
+      </w:r>
+    </w:p>
+    <w:p>
+      <w:pPr>
+        <w:pStyle w:val="Heading3"/>
+        <w:rPr>
+          <w:lang w:val="en-US"/>
+        </w:rPr>
+      </w:pPr>
+      <w:r>
+        <w:rPr>
+          <w:lang w:val="en-US"/>
+        </w:rPr>
+        <w:t>Res</w:t>
+      </w:r>
+      <w:r>
+        <w:rPr>
+          <w:lang w:val="en-US"/>
+        </w:rPr>
+        <w:t xml:space="preserve"> 200</w:t>
+      </w:r>
+    </w:p>
+    <w:p>
+      <w:pPr>
+        <w:rPr>
+          <w:lang w:val="en-US"/>
+        </w:rPr>
+      </w:pPr>
+      <w:r>
+        <w:rPr>
+          <w:lang w:val="en-US"/>
+        </w:rPr>
+        <w:t xml:space="preserve"> </w:t>
+      </w:r>
+      <w:r>
+        <w:rPr>
+          <w:lang w:val="en-US"/>
+        </w:rPr>
+        <w:t>{status: “ok”, value: User}</w:t>
+      </w:r>
+    </w:p>
+    <w:p>
+      <w:pPr>
+        <w:pStyle w:val="Heading2"/>
+        <w:rPr>
+          <w:lang w:val="it-IT"/>
+        </w:rPr>
+      </w:pPr>
+      <w:r>
+        <w:rPr>
+          <w:lang w:val="it-IT"/>
+        </w:rPr>
+        <w:lastRenderedPageBreak/>
+        <w:t>POST /users/</w:t>
+      </w:r>
+    </w:p>
+    <w:p>
+      <w:r>
+        <w:t>Inserisce un nuovo utente.</w:t>
+      </w:r>
+    </w:p>
+    <w:p>
+      <w:pPr>
+        <w:pStyle w:val="Heading3"/>
+        <w:rPr>
+          <w:lang w:val="en-US"/>
+        </w:rPr>
+      </w:pPr>
+      <w:r>
+        <w:rPr>
+          <w:lang w:val="en-US"/>
+        </w:rPr>
+        <w:t>Req</w:t>
+      </w:r>
+    </w:p>
+    <w:p>
+      <w:pPr>
+        <w:rPr>
+          <w:lang w:val="en-US"/>
+        </w:rPr>
+      </w:pPr>
+      <w:r>
+        <w:rPr>
+          <w:lang w:val="en-US"/>
+        </w:rPr>
+        <w:t>body: Event</w:t>
+      </w:r>
+    </w:p>
+    <w:p>
+      <w:pPr>
+        <w:pStyle w:val="Heading3"/>
+        <w:rPr>
+          <w:lang w:val="en-US"/>
+        </w:rPr>
+      </w:pPr>
+      <w:r>
+        <w:rPr>
+          <w:lang w:val="en-US"/>
+        </w:rPr>
+        <w:t>Res</w:t>
+      </w:r>
+    </w:p>
+    <w:p>
+      <w:pPr>
+        <w:rPr>
+          <w:lang w:val="en-US"/>
+        </w:rPr>
+      </w:pPr>
+      <w:r>
+        <w:rPr>
+          <w:lang w:val="en-US"/>
+        </w:rPr>
+        <w:t>{status: ok, value: 1}</w:t>
+      </w:r>
+    </w:p>
+    <w:p>
+      <w:pPr>
+        <w:pStyle w:val="Heading2"/>
+        <w:rPr>
+          <w:lang w:val="it-IT"/>
+        </w:rPr>
+      </w:pPr>
+      <w:r>
+        <w:rPr>
+          <w:lang w:val="it-IT"/>
+        </w:rPr>
+        <w:t>POST /users/</w:t>
+      </w:r>
+      <w:r>
+        <w:rPr>
+          <w:lang w:val="it-IT"/>
+        </w:rPr>
+        <w:t>login</w:t>
+      </w:r>
+    </w:p>
+    <w:p>
+      <w:r>
+        <w:t>Esegue il login dell’utente.</w:t>
+      </w:r>
+    </w:p>
+    <w:p>
+      <w:pPr>
+        <w:pStyle w:val="Heading3"/>
+        <w:rPr>
+          <w:lang w:val="en-US"/>
+        </w:rPr>
+      </w:pPr>
+      <w:r>
+        <w:rPr>
+          <w:lang w:val="en-US"/>
+        </w:rPr>
+        <w:t>Req</w:t>
+      </w:r>
+    </w:p>
+    <w:p>
+      <w:pPr>
+        <w:rPr>
+          <w:lang w:val="en-US"/>
+        </w:rPr>
+      </w:pPr>
+      <w:r>
+        <w:rPr>
+          <w:lang w:val="en-US"/>
+        </w:rPr>
+        <w:t xml:space="preserve">body: </w:t>
+      </w:r>
+      <w:r>
+        <w:rPr>
+          <w:lang w:val="en-US"/>
+        </w:rPr>
+        <w:t>{username, password}</w:t>
+      </w:r>
+    </w:p>
+    <w:p>
+      <w:pPr>
+        <w:pStyle w:val="Heading3"/>
+        <w:rPr>
+          <w:lang w:val="en-US"/>
+        </w:rPr>
+      </w:pPr>
+      <w:r>
+        <w:rPr>
+          <w:lang w:val="en-US"/>
+        </w:rPr>
+        <w:t>Res</w:t>
+      </w:r>
+      <w:r>
+        <w:rPr>
+          <w:lang w:val="en-US"/>
+        </w:rPr>
+        <w:t xml:space="preserve"> (</w:t>
+      </w:r>
+      <w:proofErr w:type="spellStart"/>
+      <w:r>
+        <w:rPr>
+          <w:lang w:val="en-US"/>
+        </w:rPr>
+        <w:t>autenticazione</w:t>
+      </w:r>
+      <w:proofErr w:type="spellEnd"/>
+      <w:r>
+        <w:rPr>
+          <w:lang w:val="en-US"/>
+        </w:rPr>
+        <w:t xml:space="preserve"> ok)</w:t>
+      </w:r>
+    </w:p>
+    <w:p>
+      <w:pPr>
+        <w:rPr>
+          <w:lang w:val="en-US"/>
+        </w:rPr>
+      </w:pPr>
+      <w:r>
+        <w:rPr>
+          <w:lang w:val="en-US"/>
+        </w:rPr>
+        <w:t xml:space="preserve">{status: ok, value: </w:t>
+      </w:r>
+      <w:r>
+        <w:rPr>
+          <w:lang w:val="en-US"/>
+        </w:rPr>
+        <w:t>true</w:t>
+      </w:r>
+      <w:r>
+        <w:rPr>
+          <w:lang w:val="en-US"/>
+        </w:rPr>
+        <w:t>}</w:t>
+      </w:r>
+    </w:p>
+    <w:p>
+      <w:pPr>
+        <w:pStyle w:val="Heading3"/>
+      </w:pPr>
+      <w:r>
+        <w:t>Res (autenticazione fallita)</w:t>
+      </w:r>
+    </w:p>
+    <w:p>
+      <w:r>
+        <w:t xml:space="preserve">{status: ko, </w:t>
       </w:r>
       <w:proofErr w:type="spellStart"/>
       <w:r>
@@ -1624,7 +2153,7 @@
       </w:r>
       <w:proofErr w:type="spellEnd"/>
       <w:r>
-        <w:t>: 1}</w:t>
+        <w:t>: false}</w:t>
       </w:r>
     </w:p>
     <w:p>
@@ -1638,595 +2167,20 @@
         <w:rPr>
           <w:lang w:val="it-IT"/>
         </w:rPr>
-        <w:t>PUT /events/:id</w:t>
-      </w:r>
-    </w:p>
-    <w:p>
-      <w:r>
-        <w:t>Modifica l’evento con id = params.id, se è dell’utente autenticato.</w:t>
-      </w:r>
-    </w:p>
-    <w:p>
-      <w:pPr>
-        <w:rPr>
-          <w:lang w:val="en-US"/>
-        </w:rPr>
-      </w:pPr>
-      <w:r>
-        <w:rPr>
-          <w:lang w:val="en-US"/>
-        </w:rPr>
-        <w:t>Req</w:t>
-      </w:r>
-    </w:p>
-    <w:p>
-      <w:pPr>
-        <w:rPr>
-          <w:lang w:val="en-US"/>
-        </w:rPr>
-      </w:pPr>
-      <w:r>
-        <w:rPr>
-          <w:lang w:val="en-US"/>
-        </w:rPr>
-        <w:t>body: Event</w:t>
-      </w:r>
-      <w:r>
-        <w:rPr>
-          <w:lang w:val="en-US"/>
-        </w:rPr>
-        <w:t xml:space="preserve"> </w:t>
-      </w:r>
-      <w:proofErr w:type="spellStart"/>
-      <w:r>
-        <w:rPr>
-          <w:lang w:val="en-US"/>
-        </w:rPr>
-        <w:t>modificato</w:t>
-      </w:r>
-      <w:proofErr w:type="spellEnd"/>
-    </w:p>
-    <w:p>
-      <w:pPr>
-        <w:rPr>
-          <w:lang w:val="en-US"/>
-        </w:rPr>
-      </w:pPr>
-      <w:r>
-        <w:rPr>
-          <w:lang w:val="en-US"/>
-        </w:rPr>
-        <w:t>Res</w:t>
-      </w:r>
-    </w:p>
-    <w:p>
-      <w:pPr>
-        <w:rPr>
-          <w:lang w:val="en-US"/>
-        </w:rPr>
-      </w:pPr>
-      <w:r>
-        <w:rPr>
-          <w:lang w:val="en-US"/>
-        </w:rPr>
-        <w:t>{status: ok, value: 1}</w:t>
-      </w:r>
-    </w:p>
-    <w:p>
-      <w:pPr>
-        <w:rPr>
-          <w:lang w:val="en-US"/>
-        </w:rPr>
-      </w:pPr>
-    </w:p>
-    <w:p>
-      <w:pPr>
-        <w:pStyle w:val="Heading2"/>
-      </w:pPr>
-      <w:r>
-        <w:t>DELETE /events/:id</w:t>
-      </w:r>
-    </w:p>
-    <w:p>
-      <w:r>
-        <w:t>Elimina l’evento con id = params.id, se è l’utente autenticato è l’</w:t>
-      </w:r>
-      <w:proofErr w:type="spellStart"/>
-      <w:r>
-        <w:t>owner</w:t>
-      </w:r>
-      <w:proofErr w:type="spellEnd"/>
-    </w:p>
-    <w:p>
-      <w:pPr>
-        <w:rPr>
-          <w:lang w:val="en-US"/>
-        </w:rPr>
-      </w:pPr>
-      <w:r>
-        <w:rPr>
-          <w:lang w:val="en-US"/>
-        </w:rPr>
-        <w:t>Req</w:t>
-      </w:r>
-    </w:p>
-    <w:p>
-      <w:pPr>
-        <w:rPr>
-          <w:lang w:val="en-US"/>
-        </w:rPr>
-      </w:pPr>
-      <w:r>
-        <w:rPr>
-          <w:lang w:val="en-US"/>
-        </w:rPr>
-        <w:t>{}</w:t>
-      </w:r>
-    </w:p>
-    <w:p>
-      <w:pPr>
-        <w:rPr>
-          <w:lang w:val="en-US"/>
-        </w:rPr>
-      </w:pPr>
-      <w:r>
-        <w:rPr>
-          <w:lang w:val="en-US"/>
-        </w:rPr>
-        <w:t>Res</w:t>
-      </w:r>
-    </w:p>
-    <w:p>
-      <w:pPr>
-        <w:rPr>
-          <w:lang w:val="en-US"/>
-        </w:rPr>
-      </w:pPr>
-      <w:r>
-        <w:rPr>
-          <w:lang w:val="en-US"/>
-        </w:rPr>
-        <w:t>{status: ok, value: 1}</w:t>
-      </w:r>
-    </w:p>
-    <w:p>
-      <w:pPr>
-        <w:rPr>
-          <w:lang w:val="en-US"/>
-        </w:rPr>
-      </w:pPr>
-    </w:p>
-    <w:p>
-      <w:pPr>
-        <w:pStyle w:val="Heading1"/>
-      </w:pPr>
-      <w:r>
-        <w:t>UTENTI</w:t>
-      </w:r>
-      <w:r>
-        <w:t xml:space="preserve"> (/</w:t>
-      </w:r>
-      <w:r>
-        <w:t>users</w:t>
-      </w:r>
-      <w:r>
-        <w:t>)</w:t>
-      </w:r>
-    </w:p>
-    <w:p>
-      <w:r>
-        <w:t xml:space="preserve">Tutti i </w:t>
-      </w:r>
-      <w:proofErr w:type="spellStart"/>
-      <w:r>
-        <w:t>path</w:t>
-      </w:r>
-      <w:proofErr w:type="spellEnd"/>
-      <w:r>
-        <w:t xml:space="preserve"> devono essere autenticati</w:t>
-      </w:r>
-      <w:r>
-        <w:t xml:space="preserve">. Tutti gli input devono essere validati (query, </w:t>
-      </w:r>
-      <w:proofErr w:type="spellStart"/>
-      <w:r>
-        <w:t>params</w:t>
-      </w:r>
-      <w:proofErr w:type="spellEnd"/>
-      <w:r>
-        <w:t>, body).</w:t>
-      </w:r>
-    </w:p>
-    <w:p>
-      <w:proofErr w:type="spellStart"/>
-      <w:r>
-        <w:t>Res.status</w:t>
-      </w:r>
-      <w:proofErr w:type="spellEnd"/>
-      <w:r>
-        <w:t xml:space="preserve"> = 402 se non autorizzato</w:t>
-      </w:r>
-    </w:p>
-    <w:p>
-      <w:proofErr w:type="spellStart"/>
-      <w:r>
-        <w:t>Res.message</w:t>
-      </w:r>
-      <w:proofErr w:type="spellEnd"/>
-      <w:r>
-        <w:t xml:space="preserve"> = “Non autorizzato”</w:t>
-      </w:r>
-    </w:p>
-    <w:p>
-      <w:pPr>
-        <w:pStyle w:val="Heading2"/>
+        <w:t>POST /users/</w:t>
+      </w:r>
+      <w:proofErr w:type="spellStart"/>
+      <w:r>
         <w:rPr>
           <w:lang w:val="it-IT"/>
         </w:rPr>
-      </w:pPr>
-      <w:r>
-        <w:rPr>
-          <w:lang w:val="it-IT"/>
-        </w:rPr>
-        <w:t>GET /</w:t>
-      </w:r>
-      <w:r>
-        <w:rPr>
-          <w:lang w:val="it-IT"/>
-        </w:rPr>
-        <w:t>users/</w:t>
-      </w:r>
-    </w:p>
-    <w:p>
-      <w:r>
-        <w:t xml:space="preserve">Ritorna </w:t>
-      </w:r>
-      <w:r>
-        <w:t>i dati del</w:t>
-      </w:r>
-      <w:r>
-        <w:t>l’utente autenticato.</w:t>
-      </w:r>
-    </w:p>
-    <w:p>
-      <w:pPr>
-        <w:pStyle w:val="Heading3"/>
-        <w:rPr>
-          <w:lang w:val="en-US"/>
-        </w:rPr>
-      </w:pPr>
-      <w:r>
-        <w:rPr>
-          <w:lang w:val="en-US"/>
-        </w:rPr>
-        <w:t>Req</w:t>
-      </w:r>
-    </w:p>
-    <w:p>
-      <w:pPr>
-        <w:rPr>
-          <w:lang w:val="en-US"/>
-        </w:rPr>
-      </w:pPr>
-      <w:r>
-        <w:rPr>
-          <w:lang w:val="en-US"/>
-        </w:rPr>
-        <w:t>{}</w:t>
-      </w:r>
-    </w:p>
-    <w:p>
-      <w:pPr>
-        <w:pStyle w:val="Heading3"/>
-        <w:rPr>
-          <w:lang w:val="en-US"/>
-        </w:rPr>
-      </w:pPr>
-      <w:r>
-        <w:rPr>
-          <w:lang w:val="en-US"/>
-        </w:rPr>
-        <w:t>Res</w:t>
-      </w:r>
-      <w:r>
-        <w:rPr>
-          <w:lang w:val="en-US"/>
-        </w:rPr>
-        <w:t xml:space="preserve"> 200</w:t>
-      </w:r>
-    </w:p>
-    <w:p>
-      <w:pPr>
-        <w:rPr>
-          <w:lang w:val="en-US"/>
-        </w:rPr>
-      </w:pPr>
-      <w:r>
-        <w:rPr>
-          <w:lang w:val="en-US"/>
-        </w:rPr>
-        <w:t xml:space="preserve"> </w:t>
-      </w:r>
-      <w:r>
-        <w:rPr>
-          <w:lang w:val="en-US"/>
-        </w:rPr>
-        <w:t xml:space="preserve">{status: “ok”, value: </w:t>
-      </w:r>
-      <w:r>
-        <w:rPr>
-          <w:lang w:val="en-US"/>
-        </w:rPr>
-        <w:t>User</w:t>
-      </w:r>
-      <w:r>
-        <w:rPr>
-          <w:lang w:val="en-US"/>
-        </w:rPr>
-        <w:t>}</w:t>
-      </w:r>
-    </w:p>
-    <w:p>
-      <w:pPr>
-        <w:pStyle w:val="Heading2"/>
-        <w:rPr>
-          <w:lang w:val="it-IT"/>
-        </w:rPr>
-      </w:pPr>
-      <w:r>
-        <w:rPr>
-          <w:lang w:val="it-IT"/>
-        </w:rPr>
-        <w:lastRenderedPageBreak/>
-        <w:t>POST /</w:t>
-      </w:r>
-      <w:r>
-        <w:rPr>
-          <w:lang w:val="it-IT"/>
-        </w:rPr>
-        <w:t>users</w:t>
-      </w:r>
-      <w:r>
-        <w:rPr>
-          <w:lang w:val="it-IT"/>
-        </w:rPr>
-        <w:t>/</w:t>
-      </w:r>
-    </w:p>
-    <w:p>
-      <w:r>
-        <w:t xml:space="preserve">Inserisce un nuovo </w:t>
-      </w:r>
-      <w:r>
-        <w:t>utente</w:t>
-      </w:r>
-      <w:r>
-        <w:t>.</w:t>
-      </w:r>
-    </w:p>
-    <w:p>
-      <w:pPr>
-        <w:pStyle w:val="Heading3"/>
-        <w:rPr>
-          <w:lang w:val="en-US"/>
-        </w:rPr>
-      </w:pPr>
-      <w:r>
-        <w:rPr>
-          <w:lang w:val="en-US"/>
-        </w:rPr>
-        <w:t>Req</w:t>
-      </w:r>
-    </w:p>
-    <w:p>
-      <w:pPr>
-        <w:rPr>
-          <w:lang w:val="en-US"/>
-        </w:rPr>
-      </w:pPr>
-      <w:r>
-        <w:rPr>
-          <w:lang w:val="en-US"/>
-        </w:rPr>
-        <w:t>body: Event</w:t>
-      </w:r>
-    </w:p>
-    <w:p>
-      <w:pPr>
-        <w:pStyle w:val="Heading3"/>
-        <w:rPr>
-          <w:lang w:val="en-US"/>
-        </w:rPr>
-      </w:pPr>
-      <w:r>
-        <w:rPr>
-          <w:lang w:val="en-US"/>
-        </w:rPr>
-        <w:t>Res</w:t>
-      </w:r>
-    </w:p>
-    <w:p>
-      <w:pPr>
-        <w:rPr>
-          <w:lang w:val="en-US"/>
-        </w:rPr>
-      </w:pPr>
-      <w:r>
-        <w:rPr>
-          <w:lang w:val="en-US"/>
-        </w:rPr>
-        <w:t>{status: ok, value: 1}</w:t>
-      </w:r>
-    </w:p>
-    <w:p>
-      <w:pPr>
-        <w:pStyle w:val="Heading2"/>
-        <w:rPr>
-          <w:lang w:val="it-IT"/>
-        </w:rPr>
-      </w:pPr>
-      <w:r>
-        <w:rPr>
-          <w:lang w:val="it-IT"/>
-        </w:rPr>
-        <w:t>POST /users/</w:t>
-      </w:r>
-      <w:r>
-        <w:rPr>
-          <w:lang w:val="it-IT"/>
-        </w:rPr>
-        <w:t>login</w:t>
-      </w:r>
-    </w:p>
-    <w:p>
-      <w:r>
-        <w:t>Esegue il login dell’utente.</w:t>
-      </w:r>
-    </w:p>
-    <w:p>
-      <w:pPr>
-        <w:pStyle w:val="Heading3"/>
-        <w:rPr>
-          <w:lang w:val="en-US"/>
-        </w:rPr>
-      </w:pPr>
-      <w:r>
-        <w:rPr>
-          <w:lang w:val="en-US"/>
-        </w:rPr>
-        <w:t>Req</w:t>
-      </w:r>
-    </w:p>
-    <w:p>
-      <w:pPr>
-        <w:rPr>
-          <w:lang w:val="en-US"/>
-        </w:rPr>
-      </w:pPr>
-      <w:r>
-        <w:rPr>
-          <w:lang w:val="en-US"/>
-        </w:rPr>
-        <w:t xml:space="preserve">body: </w:t>
-      </w:r>
-      <w:r>
-        <w:rPr>
-          <w:lang w:val="en-US"/>
-        </w:rPr>
-        <w:t>{username, password}</w:t>
-      </w:r>
-    </w:p>
-    <w:p>
-      <w:pPr>
-        <w:pStyle w:val="Heading3"/>
-        <w:rPr>
-          <w:lang w:val="en-US"/>
-        </w:rPr>
-      </w:pPr>
-      <w:r>
-        <w:rPr>
-          <w:lang w:val="en-US"/>
-        </w:rPr>
-        <w:t>Res</w:t>
-      </w:r>
-      <w:r>
-        <w:rPr>
-          <w:lang w:val="en-US"/>
-        </w:rPr>
-        <w:t xml:space="preserve"> (</w:t>
-      </w:r>
-      <w:proofErr w:type="spellStart"/>
-      <w:r>
-        <w:rPr>
-          <w:lang w:val="en-US"/>
-        </w:rPr>
-        <w:t>autenticazione</w:t>
-      </w:r>
-      <w:proofErr w:type="spellEnd"/>
-      <w:r>
-        <w:rPr>
-          <w:lang w:val="en-US"/>
-        </w:rPr>
-        <w:t xml:space="preserve"> ok)</w:t>
-      </w:r>
-    </w:p>
-    <w:p>
-      <w:pPr>
-        <w:rPr>
-          <w:lang w:val="en-US"/>
-        </w:rPr>
-      </w:pPr>
-      <w:r>
-        <w:rPr>
-          <w:lang w:val="en-US"/>
-        </w:rPr>
-        <w:t xml:space="preserve">{status: ok, value: </w:t>
-      </w:r>
-      <w:r>
-        <w:rPr>
-          <w:lang w:val="en-US"/>
-        </w:rPr>
-        <w:t>true</w:t>
-      </w:r>
-      <w:r>
-        <w:rPr>
-          <w:lang w:val="en-US"/>
-        </w:rPr>
-        <w:t>}</w:t>
-      </w:r>
-    </w:p>
-    <w:p>
-      <w:pPr>
-        <w:pStyle w:val="Heading3"/>
-      </w:pPr>
-      <w:r>
-        <w:t>Res (autenticazione fallita)</w:t>
-      </w:r>
-    </w:p>
-    <w:p>
-      <w:r>
-        <w:t xml:space="preserve">{status: ko, </w:t>
-      </w:r>
-      <w:proofErr w:type="spellStart"/>
-      <w:r>
-        <w:t>value</w:t>
-      </w:r>
-      <w:proofErr w:type="spellEnd"/>
-      <w:r>
-        <w:t>: false}</w:t>
-      </w:r>
-    </w:p>
-    <w:p>
-      <w:pPr>
-        <w:pStyle w:val="Heading2"/>
-        <w:rPr>
-          <w:lang w:val="it-IT"/>
-        </w:rPr>
-      </w:pPr>
-      <w:r>
-        <w:rPr>
-          <w:lang w:val="it-IT"/>
-        </w:rPr>
-        <w:t>POST /users/</w:t>
-      </w:r>
-      <w:proofErr w:type="spellStart"/>
-      <w:r>
-        <w:rPr>
-          <w:lang w:val="it-IT"/>
-        </w:rPr>
         <w:t>signup</w:t>
       </w:r>
       <w:proofErr w:type="spellEnd"/>
     </w:p>
     <w:p>
       <w:r>
-        <w:t xml:space="preserve">Esegue </w:t>
-      </w:r>
-      <w:r>
-        <w:t xml:space="preserve">la registrazione di un nuovo </w:t>
-      </w:r>
-      <w:r>
-        <w:t>utente.</w:t>
+        <w:t>Esegue la registrazione di un nuovo utente.</w:t>
       </w:r>
     </w:p>
     <w:p>
@@ -2338,30 +2292,111 @@
         <w:rPr>
           <w:lang w:val="it-IT"/>
         </w:rPr>
-        <w:t>PUT /</w:t>
-      </w:r>
-      <w:r>
+        <w:t>PUT /users/</w:t>
+      </w:r>
+    </w:p>
+    <w:p>
+      <w:r>
+        <w:t>Modifica i dati dell’utente attualmente autenticato.</w:t>
+      </w:r>
+    </w:p>
+    <w:p>
+      <w:pPr>
+        <w:pStyle w:val="Heading3"/>
+        <w:rPr>
+          <w:lang w:val="en-US"/>
+        </w:rPr>
+      </w:pPr>
+      <w:r>
+        <w:rPr>
+          <w:lang w:val="en-US"/>
+        </w:rPr>
+        <w:t>Req</w:t>
+      </w:r>
+    </w:p>
+    <w:p>
+      <w:pPr>
+        <w:rPr>
+          <w:lang w:val="en-US"/>
+        </w:rPr>
+      </w:pPr>
+      <w:r>
+        <w:rPr>
+          <w:lang w:val="en-US"/>
+        </w:rPr>
+        <w:t xml:space="preserve">body: </w:t>
+      </w:r>
+      <w:r>
+        <w:rPr>
+          <w:lang w:val="en-US"/>
+        </w:rPr>
+        <w:t>User</w:t>
+      </w:r>
+      <w:r>
+        <w:rPr>
+          <w:lang w:val="en-US"/>
+        </w:rPr>
+        <w:t xml:space="preserve"> </w:t>
+      </w:r>
+      <w:proofErr w:type="spellStart"/>
+      <w:r>
+        <w:rPr>
+          <w:lang w:val="en-US"/>
+        </w:rPr>
+        <w:t>modificato</w:t>
+      </w:r>
+      <w:proofErr w:type="spellEnd"/>
+    </w:p>
+    <w:p>
+      <w:pPr>
+        <w:pStyle w:val="Heading3"/>
+        <w:rPr>
+          <w:lang w:val="en-US"/>
+        </w:rPr>
+      </w:pPr>
+      <w:r>
+        <w:rPr>
+          <w:lang w:val="en-US"/>
+        </w:rPr>
+        <w:t>Res</w:t>
+      </w:r>
+    </w:p>
+    <w:p>
+      <w:pPr>
+        <w:rPr>
+          <w:lang w:val="en-US"/>
+        </w:rPr>
+      </w:pPr>
+      <w:r>
+        <w:rPr>
+          <w:lang w:val="en-US"/>
+        </w:rPr>
+        <w:t>{status: ok, value: 1}</w:t>
+      </w:r>
+    </w:p>
+    <w:p>
+      <w:pPr>
+        <w:pStyle w:val="Heading2"/>
         <w:rPr>
           <w:lang w:val="it-IT"/>
         </w:rPr>
-        <w:t>users</w:t>
-      </w:r>
+      </w:pPr>
       <w:r>
         <w:rPr>
           <w:lang w:val="it-IT"/>
         </w:rPr>
-        <w:t>/</w:t>
-      </w:r>
-    </w:p>
-    <w:p>
-      <w:r>
-        <w:t xml:space="preserve">Modifica </w:t>
-      </w:r>
-      <w:r>
-        <w:t>i dati dell’utente attualmente</w:t>
-      </w:r>
-      <w:r>
-        <w:t xml:space="preserve"> autenticato.</w:t>
+        <w:t>DELETE /</w:t>
+      </w:r>
+      <w:r>
+        <w:rPr>
+          <w:lang w:val="it-IT"/>
+        </w:rPr>
+        <w:t>users/</w:t>
+      </w:r>
+    </w:p>
+    <w:p>
+      <w:r>
+        <w:t>Elimina l’utente autenticato.</w:t>
       </w:r>
     </w:p>
     <w:p>
@@ -2388,28 +2423,8 @@
         <w:rPr>
           <w:lang w:val="en-US"/>
         </w:rPr>
-        <w:t xml:space="preserve">body: </w:t>
-      </w:r>
-      <w:r>
-        <w:rPr>
-          <w:lang w:val="en-US"/>
-        </w:rPr>
-        <w:t>User</w:t>
-      </w:r>
-      <w:r>
-        <w:rPr>
-          <w:lang w:val="en-US"/>
-        </w:rPr>
-        <w:t xml:space="preserve"> </w:t>
-      </w:r>
-      <w:proofErr w:type="spellStart"/>
-      <w:r>
-        <w:rPr>
-          <w:lang w:val="en-US"/>
-        </w:rPr>
-        <w:t>modificato</w:t>
-      </w:r>
-      <w:proofErr w:type="spellEnd"/>
+        <w:t>{}</w:t>
+      </w:r>
     </w:p>
     <w:p>
       <w:pPr>
@@ -2440,107 +2455,11 @@
     </w:p>
     <w:p>
       <w:pPr>
-        <w:pStyle w:val="Heading2"/>
-        <w:rPr>
-          <w:lang w:val="it-IT"/>
-        </w:rPr>
-      </w:pPr>
-      <w:r>
-        <w:rPr>
-          <w:lang w:val="it-IT"/>
-        </w:rPr>
-        <w:t>DELETE /</w:t>
-      </w:r>
-      <w:r>
-        <w:rPr>
-          <w:lang w:val="it-IT"/>
-        </w:rPr>
-        <w:t>users/</w:t>
-      </w:r>
-    </w:p>
-    <w:p>
-      <w:r>
-        <w:t xml:space="preserve">Elimina </w:t>
-      </w:r>
-      <w:r>
-        <w:t>l’utente</w:t>
-      </w:r>
-      <w:r>
-        <w:t xml:space="preserve"> autenticato</w:t>
-      </w:r>
-      <w:r>
-        <w:t>.</w:t>
-      </w:r>
-    </w:p>
-    <w:p>
-      <w:pPr>
         <w:pStyle w:val="Heading3"/>
-        <w:rPr>
-          <w:lang w:val="en-US"/>
-        </w:rPr>
-      </w:pPr>
-      <w:r>
-        <w:rPr>
-          <w:lang w:val="en-US"/>
-        </w:rPr>
-        <w:t>Req</w:t>
-      </w:r>
-    </w:p>
-    <w:p>
-      <w:pPr>
-        <w:rPr>
-          <w:lang w:val="en-US"/>
-        </w:rPr>
-      </w:pPr>
-      <w:r>
-        <w:rPr>
-          <w:lang w:val="en-US"/>
-        </w:rPr>
-        <w:t>{}</w:t>
-      </w:r>
-    </w:p>
-    <w:p>
-      <w:pPr>
-        <w:pStyle w:val="Heading3"/>
-        <w:rPr>
-          <w:lang w:val="en-US"/>
-        </w:rPr>
-      </w:pPr>
-      <w:r>
-        <w:rPr>
-          <w:lang w:val="en-US"/>
-        </w:rPr>
-        <w:t>Res</w:t>
-      </w:r>
-    </w:p>
-    <w:p>
-      <w:pPr>
-        <w:rPr>
-          <w:lang w:val="en-US"/>
-        </w:rPr>
-      </w:pPr>
-      <w:r>
-        <w:rPr>
-          <w:lang w:val="en-US"/>
-        </w:rPr>
-        <w:t>{status: ok, value: 1}</w:t>
-      </w:r>
-    </w:p>
-    <w:p>
-      <w:pPr>
-        <w:pStyle w:val="Heading3"/>
-        <w:rPr>
-          <w:lang w:val="en-US"/>
-        </w:rPr>
-      </w:pPr>
-      <w:proofErr w:type="spellStart"/>
-      <w:r>
-        <w:rPr>
-          <w:lang w:val="en-US"/>
-        </w:rPr>
+      </w:pPr>
+      <w:r>
         <w:t>Vincoli</w:t>
       </w:r>
-      <w:proofErr w:type="spellEnd"/>
     </w:p>
     <w:p>
       <w:r>
@@ -2756,7 +2675,167 @@
         <w:rPr>
           <w:lang w:val="en-US"/>
         </w:rPr>
-        <w:t>{status: “ok”, value: [</w:t>
+        <w:t>{status: “ok”, value: [Activity]}</w:t>
+      </w:r>
+    </w:p>
+    <w:p>
+      <w:pPr>
+        <w:pStyle w:val="Heading2"/>
+        <w:rPr>
+          <w:lang w:val="it-IT"/>
+        </w:rPr>
+      </w:pPr>
+      <w:r>
+        <w:rPr>
+          <w:lang w:val="it-IT"/>
+        </w:rPr>
+        <w:t>GET /activities/:id</w:t>
+      </w:r>
+    </w:p>
+    <w:p>
+      <w:r>
+        <w:t xml:space="preserve">Ritorna </w:t>
+      </w:r>
+      <w:r>
+        <w:t xml:space="preserve">l’attività </w:t>
+      </w:r>
+      <w:r>
+        <w:t>con id = param</w:t>
+      </w:r>
+      <w:r>
+        <w:t>s.id, se l’evento è dell’utente</w:t>
+      </w:r>
+    </w:p>
+    <w:p>
+      <w:pPr>
+        <w:pStyle w:val="Heading3"/>
+      </w:pPr>
+      <w:proofErr w:type="spellStart"/>
+      <w:r>
+        <w:t>Params</w:t>
+      </w:r>
+      <w:proofErr w:type="spellEnd"/>
+    </w:p>
+    <w:p>
+      <w:r>
+        <w:t xml:space="preserve">id = id </w:t>
+      </w:r>
+      <w:r>
+        <w:t xml:space="preserve">attività </w:t>
+      </w:r>
+      <w:r>
+        <w:t>da ritrovare</w:t>
+      </w:r>
+    </w:p>
+    <w:p>
+      <w:pPr>
+        <w:pStyle w:val="Heading3"/>
+        <w:rPr>
+          <w:lang w:val="en-US"/>
+        </w:rPr>
+      </w:pPr>
+      <w:r>
+        <w:rPr>
+          <w:lang w:val="en-US"/>
+        </w:rPr>
+        <w:t>Req</w:t>
+      </w:r>
+    </w:p>
+    <w:p>
+      <w:pPr>
+        <w:rPr>
+          <w:lang w:val="en-US"/>
+        </w:rPr>
+      </w:pPr>
+      <w:r>
+        <w:rPr>
+          <w:lang w:val="en-US"/>
+        </w:rPr>
+        <w:t>{}</w:t>
+      </w:r>
+    </w:p>
+    <w:p>
+      <w:pPr>
+        <w:pStyle w:val="Heading3"/>
+        <w:rPr>
+          <w:lang w:val="en-US"/>
+        </w:rPr>
+      </w:pPr>
+      <w:r>
+        <w:rPr>
+          <w:lang w:val="en-US"/>
+        </w:rPr>
+        <w:t>Res</w:t>
+      </w:r>
+    </w:p>
+    <w:p>
+      <w:pPr>
+        <w:rPr>
+          <w:lang w:val="en-US"/>
+        </w:rPr>
+      </w:pPr>
+      <w:r>
+        <w:rPr>
+          <w:lang w:val="en-US"/>
+        </w:rPr>
+        <w:t>{status: “ok”, value: [A</w:t>
+      </w:r>
+      <w:r>
+        <w:rPr>
+          <w:lang w:val="en-US"/>
+        </w:rPr>
+        <w:t>c</w:t>
+      </w:r>
+      <w:r>
+        <w:rPr>
+          <w:lang w:val="en-US"/>
+        </w:rPr>
+        <w:t>tivity]}</w:t>
+      </w:r>
+    </w:p>
+    <w:p>
+      <w:pPr>
+        <w:pStyle w:val="Heading2"/>
+        <w:rPr>
+          <w:lang w:val="it-IT"/>
+        </w:rPr>
+      </w:pPr>
+      <w:r>
+        <w:rPr>
+          <w:lang w:val="it-IT"/>
+        </w:rPr>
+        <w:t>POST /activities/</w:t>
+      </w:r>
+    </w:p>
+    <w:p>
+      <w:r>
+        <w:t>Inserisce una o più nuove attività per l’utente loggato.</w:t>
+      </w:r>
+    </w:p>
+    <w:p>
+      <w:pPr>
+        <w:rPr>
+          <w:lang w:val="en-US"/>
+        </w:rPr>
+      </w:pPr>
+      <w:r>
+        <w:rPr>
+          <w:lang w:val="en-US"/>
+        </w:rPr>
+        <w:t>Req</w:t>
+      </w:r>
+    </w:p>
+    <w:p>
+      <w:pPr>
+        <w:rPr>
+          <w:lang w:val="en-US"/>
+        </w:rPr>
+      </w:pPr>
+      <w:r>
+        <w:rPr>
+          <w:lang w:val="en-US"/>
+        </w:rPr>
+        <w:t xml:space="preserve">body: </w:t>
       </w:r>
       <w:r>
         <w:rPr>
@@ -2764,11 +2843,31 @@
         </w:rPr>
         <w:t>Activity</w:t>
       </w:r>
-      <w:r>
-        <w:rPr>
-          <w:lang w:val="en-US"/>
-        </w:rPr>
-        <w:t>]}</w:t>
+    </w:p>
+    <w:p>
+      <w:pPr>
+        <w:rPr>
+          <w:lang w:val="en-US"/>
+        </w:rPr>
+      </w:pPr>
+      <w:r>
+        <w:rPr>
+          <w:lang w:val="en-US"/>
+        </w:rPr>
+        <w:t>Res</w:t>
+      </w:r>
+    </w:p>
+    <w:p>
+      <w:pPr>
+        <w:rPr>
+          <w:lang w:val="en-US"/>
+        </w:rPr>
+      </w:pPr>
+      <w:r>
+        <w:rPr>
+          <w:lang w:val="en-US"/>
+        </w:rPr>
+        <w:t>{status: ok, value: 1}</w:t>
       </w:r>
     </w:p>
     <w:p>
@@ -2782,141 +2881,38 @@
         <w:rPr>
           <w:lang w:val="it-IT"/>
         </w:rPr>
-        <w:t>GET /activities/:id</w:t>
-      </w:r>
-    </w:p>
-    <w:p>
-      <w:r>
-        <w:t xml:space="preserve">Ritorna </w:t>
-      </w:r>
-      <w:r>
-        <w:t>l</w:t>
-      </w:r>
-      <w:r>
-        <w:t>’</w:t>
-      </w:r>
-      <w:r>
-        <w:t xml:space="preserve">attività </w:t>
-      </w:r>
-      <w:r>
-        <w:t>con id = param</w:t>
-      </w:r>
-      <w:r>
-        <w:t>s.id, se l’evento è dell’utente</w:t>
-      </w:r>
-    </w:p>
-    <w:p>
-      <w:pPr>
-        <w:pStyle w:val="Heading3"/>
-      </w:pPr>
-      <w:proofErr w:type="spellStart"/>
-      <w:r>
-        <w:t>Params</w:t>
-      </w:r>
-      <w:proofErr w:type="spellEnd"/>
-    </w:p>
-    <w:p>
-      <w:r>
-        <w:t xml:space="preserve">id = id </w:t>
-      </w:r>
-      <w:r>
-        <w:t xml:space="preserve">attività </w:t>
-      </w:r>
-      <w:r>
-        <w:t>da ritrovare</w:t>
-      </w:r>
-    </w:p>
-    <w:p>
-      <w:pPr>
-        <w:pStyle w:val="Heading3"/>
-      </w:pPr>
-      <w:proofErr w:type="spellStart"/>
-      <w:r>
+        <w:t>PUT /</w:t>
+      </w:r>
+      <w:r>
+        <w:rPr>
+          <w:lang w:val="it-IT"/>
+        </w:rPr>
+        <w:t>activities</w:t>
+      </w:r>
+      <w:r>
+        <w:rPr>
+          <w:lang w:val="it-IT"/>
+        </w:rPr>
+        <w:t>/:id</w:t>
+      </w:r>
+    </w:p>
+    <w:p>
+      <w:r>
+        <w:t>Modifica l’attività con id = params.id, se è dell’utente autenticato.</w:t>
+      </w:r>
+    </w:p>
+    <w:p>
+      <w:pPr>
+        <w:rPr>
+          <w:lang w:val="en-US"/>
+        </w:rPr>
+      </w:pPr>
+      <w:r>
+        <w:rPr>
+          <w:lang w:val="en-US"/>
+        </w:rPr>
         <w:t>Req</w:t>
       </w:r>
-      <w:proofErr w:type="spellEnd"/>
-    </w:p>
-    <w:p>
-      <w:r>
-        <w:t>{}</w:t>
-      </w:r>
-    </w:p>
-    <w:p>
-      <w:pPr>
-        <w:pStyle w:val="Heading3"/>
-      </w:pPr>
-      <w:r>
-        <w:t>Res</w:t>
-      </w:r>
-    </w:p>
-    <w:p>
-      <w:pPr>
-        <w:rPr>
-          <w:lang w:val="en-US"/>
-        </w:rPr>
-      </w:pPr>
-      <w:r>
-        <w:rPr>
-          <w:lang w:val="en-US"/>
-        </w:rPr>
-        <w:t>{status: “ok”, value: [A</w:t>
-      </w:r>
-      <w:r>
-        <w:rPr>
-          <w:lang w:val="en-US"/>
-        </w:rPr>
-        <w:t>c</w:t>
-      </w:r>
-      <w:r>
-        <w:rPr>
-          <w:lang w:val="en-US"/>
-        </w:rPr>
-        <w:t>tivity]}</w:t>
-      </w:r>
-    </w:p>
-    <w:p>
-      <w:pPr>
-        <w:pStyle w:val="Heading2"/>
-      </w:pPr>
-      <w:r>
-        <w:t>POST /</w:t>
-      </w:r>
-      <w:r>
-        <w:t>activities</w:t>
-      </w:r>
-      <w:r>
-        <w:t>/</w:t>
-      </w:r>
-    </w:p>
-    <w:p>
-      <w:r>
-        <w:t>Inserisce un</w:t>
-      </w:r>
-      <w:r>
-        <w:t>a</w:t>
-      </w:r>
-      <w:r>
-        <w:t xml:space="preserve"> o più nuov</w:t>
-      </w:r>
-      <w:r>
-        <w:t>e attività</w:t>
-      </w:r>
-      <w:r>
-        <w:t xml:space="preserve"> per l’utente loggato.</w:t>
-      </w:r>
-    </w:p>
-    <w:p>
-      <w:pPr>
-        <w:rPr>
-          <w:lang w:val="en-US"/>
-        </w:rPr>
-      </w:pPr>
-      <w:r>
-        <w:rPr>
-          <w:lang w:val="en-US"/>
-        </w:rPr>
-        <w:t>Req</w:t>
-      </w:r>
     </w:p>
     <w:p>
       <w:pPr>
@@ -2936,119 +2932,18 @@
         </w:rPr>
         <w:t>Activity</w:t>
       </w:r>
-    </w:p>
-    <w:p>
-      <w:pPr>
-        <w:rPr>
-          <w:lang w:val="en-US"/>
-        </w:rPr>
-      </w:pPr>
-      <w:r>
-        <w:rPr>
-          <w:lang w:val="en-US"/>
-        </w:rPr>
-        <w:t>Res</w:t>
-      </w:r>
-    </w:p>
-    <w:p>
-      <w:pPr>
-        <w:rPr>
-          <w:lang w:val="en-US"/>
-        </w:rPr>
-      </w:pPr>
-      <w:r>
-        <w:rPr>
-          <w:lang w:val="en-US"/>
-        </w:rPr>
-        <w:t>{status: ok, value: 1}</w:t>
-      </w:r>
-    </w:p>
-    <w:p>
-      <w:pPr>
-        <w:pStyle w:val="Heading2"/>
-        <w:rPr>
-          <w:lang w:val="it-IT"/>
-        </w:rPr>
-      </w:pPr>
-      <w:r>
-        <w:rPr>
-          <w:lang w:val="it-IT"/>
-        </w:rPr>
-        <w:t>PUT /</w:t>
-      </w:r>
-      <w:r>
-        <w:rPr>
-          <w:lang w:val="it-IT"/>
-        </w:rPr>
-        <w:t>activities</w:t>
-      </w:r>
-      <w:r>
-        <w:rPr>
-          <w:lang w:val="it-IT"/>
-        </w:rPr>
-        <w:t>/:id</w:t>
-      </w:r>
-    </w:p>
-    <w:p>
-      <w:r>
-        <w:t>Modifica l’attività</w:t>
-      </w:r>
-      <w:r>
+      <w:r>
+        <w:rPr>
+          <w:lang w:val="en-US"/>
+        </w:rPr>
         <w:t xml:space="preserve"> </w:t>
       </w:r>
-      <w:r>
-        <w:t>con id = params.id, se è dell’utente autenticato.</w:t>
-      </w:r>
-    </w:p>
-    <w:p>
-      <w:pPr>
-        <w:rPr>
-          <w:lang w:val="en-US"/>
-        </w:rPr>
-      </w:pPr>
-      <w:r>
-        <w:rPr>
-          <w:lang w:val="en-US"/>
-        </w:rPr>
-        <w:t>Req</w:t>
-      </w:r>
-    </w:p>
-    <w:p>
-      <w:pPr>
-        <w:rPr>
-          <w:lang w:val="en-US"/>
-        </w:rPr>
-      </w:pPr>
-      <w:r>
-        <w:rPr>
-          <w:lang w:val="en-US"/>
-        </w:rPr>
-        <w:t xml:space="preserve">body: </w:t>
-      </w:r>
-      <w:r>
-        <w:rPr>
-          <w:lang w:val="en-US"/>
-        </w:rPr>
-        <w:t>Activity</w:t>
-      </w:r>
-      <w:r>
-        <w:rPr>
-          <w:lang w:val="en-US"/>
-        </w:rPr>
-        <w:t xml:space="preserve"> </w:t>
-      </w:r>
-      <w:proofErr w:type="spellStart"/>
-      <w:r>
-        <w:rPr>
-          <w:lang w:val="en-US"/>
-        </w:rPr>
-        <w:t>modificat</w:t>
-      </w:r>
-      <w:r>
-        <w:rPr>
-          <w:lang w:val="en-US"/>
-        </w:rPr>
-        <w:t>a</w:t>
+      <w:proofErr w:type="spellStart"/>
+      <w:r>
+        <w:rPr>
+          <w:lang w:val="en-US"/>
+        </w:rPr>
+        <w:t>modificata</w:t>
       </w:r>
       <w:proofErr w:type="spellEnd"/>
     </w:p>
@@ -3114,22 +3009,279 @@
     </w:p>
     <w:p>
       <w:r>
-        <w:t>Elimina l’attività</w:t>
+        <w:t>Elimina l’attività con id = params.id, se è l’utente autenticato è l’</w:t>
+      </w:r>
+      <w:proofErr w:type="spellStart"/>
+      <w:r>
+        <w:t>owner</w:t>
+      </w:r>
+      <w:proofErr w:type="spellEnd"/>
+    </w:p>
+    <w:p>
+      <w:pPr>
+        <w:rPr>
+          <w:lang w:val="en-US"/>
+        </w:rPr>
+      </w:pPr>
+      <w:r>
+        <w:rPr>
+          <w:lang w:val="en-US"/>
+        </w:rPr>
+        <w:t>Req</w:t>
+      </w:r>
+    </w:p>
+    <w:p>
+      <w:pPr>
+        <w:rPr>
+          <w:lang w:val="en-US"/>
+        </w:rPr>
+      </w:pPr>
+      <w:r>
+        <w:rPr>
+          <w:lang w:val="en-US"/>
+        </w:rPr>
+        <w:t>{}</w:t>
+      </w:r>
+    </w:p>
+    <w:p>
+      <w:pPr>
+        <w:rPr>
+          <w:lang w:val="en-US"/>
+        </w:rPr>
+      </w:pPr>
+      <w:r>
+        <w:rPr>
+          <w:lang w:val="en-US"/>
+        </w:rPr>
+        <w:t>Res</w:t>
+      </w:r>
+    </w:p>
+    <w:p>
+      <w:pPr>
+        <w:rPr>
+          <w:lang w:val="en-US"/>
+        </w:rPr>
+      </w:pPr>
+      <w:r>
+        <w:rPr>
+          <w:lang w:val="en-US"/>
+        </w:rPr>
+        <w:t>{status: ok, value: 1}</w:t>
+      </w:r>
+    </w:p>
+    <w:p>
+      <w:pPr>
+        <w:rPr>
+          <w:lang w:val="en-US"/>
+        </w:rPr>
+      </w:pPr>
+    </w:p>
+    <w:p>
+      <w:pPr>
+        <w:pStyle w:val="Heading1"/>
+      </w:pPr>
+      <w:r>
+        <w:t>NOTE</w:t>
+      </w:r>
+      <w:r>
+        <w:t xml:space="preserve"> (/</w:t>
+      </w:r>
+      <w:r>
+        <w:t>notes</w:t>
+      </w:r>
+      <w:r>
+        <w:t>)</w:t>
+      </w:r>
+    </w:p>
+    <w:p>
+      <w:r>
+        <w:t xml:space="preserve">Tutti i </w:t>
+      </w:r>
+      <w:proofErr w:type="spellStart"/>
+      <w:r>
+        <w:t>path</w:t>
+      </w:r>
+      <w:proofErr w:type="spellEnd"/>
+      <w:r>
+        <w:t xml:space="preserve"> devono essere autenticati</w:t>
+      </w:r>
+      <w:r>
+        <w:t xml:space="preserve">. Tutti gli input devono essere validati (query, </w:t>
+      </w:r>
+      <w:proofErr w:type="spellStart"/>
+      <w:r>
+        <w:t>params</w:t>
+      </w:r>
+      <w:proofErr w:type="spellEnd"/>
+      <w:r>
+        <w:t>, body).</w:t>
+      </w:r>
+    </w:p>
+    <w:p>
+      <w:proofErr w:type="spellStart"/>
+      <w:r>
+        <w:t>Res.status</w:t>
+      </w:r>
+      <w:proofErr w:type="spellEnd"/>
+      <w:r>
+        <w:t xml:space="preserve"> = 402 se non autorizzato</w:t>
+      </w:r>
+    </w:p>
+    <w:p>
+      <w:proofErr w:type="spellStart"/>
+      <w:r>
+        <w:t>Res.message</w:t>
+      </w:r>
+      <w:proofErr w:type="spellEnd"/>
+      <w:r>
+        <w:t xml:space="preserve"> = “Non autorizzato”</w:t>
+      </w:r>
+    </w:p>
+    <w:p>
+      <w:pPr>
+        <w:pStyle w:val="Heading2"/>
+      </w:pPr>
+      <w:r>
+        <w:t>GET /</w:t>
+      </w:r>
+      <w:r>
+        <w:t>notes</w:t>
+      </w:r>
+      <w:r>
+        <w:t>/?from</w:t>
+      </w:r>
+      <w:proofErr w:type="gramStart"/>
+      <w:r>
+        <w:t>=:</w:t>
+      </w:r>
+      <w:proofErr w:type="spellStart"/>
+      <w:r>
+        <w:t>from</w:t>
+      </w:r>
+      <w:proofErr w:type="gramEnd"/>
+      <w:r>
+        <w:t>&amp;to</w:t>
+      </w:r>
+      <w:proofErr w:type="spellEnd"/>
+      <w:r>
+        <w:t>=:</w:t>
+      </w:r>
+      <w:proofErr w:type="spellStart"/>
+      <w:r>
+        <w:t>to</w:t>
+      </w:r>
+      <w:r>
+        <w:t>&amp;order</w:t>
+      </w:r>
+      <w:proofErr w:type="spellEnd"/>
+      <w:r>
+        <w:t>=:order</w:t>
+      </w:r>
+    </w:p>
+    <w:p>
+      <w:r>
+        <w:t xml:space="preserve">Ritorna </w:t>
+      </w:r>
+      <w:r>
+        <w:t xml:space="preserve">le note </w:t>
+      </w:r>
+      <w:r>
+        <w:t>dove l’utente autenticato è l’</w:t>
+      </w:r>
+      <w:proofErr w:type="spellStart"/>
+      <w:r>
+        <w:t>owner</w:t>
+      </w:r>
+      <w:proofErr w:type="spellEnd"/>
+      <w:r>
+        <w:t xml:space="preserve"> o uno dei partecipanti, filtrati per il range </w:t>
+      </w:r>
+      <w:r>
+        <w:t>definito da [from, to] e tipo di ordine (</w:t>
+      </w:r>
+      <w:proofErr w:type="spellStart"/>
+      <w:r>
+        <w:t>order</w:t>
+      </w:r>
+      <w:proofErr w:type="spellEnd"/>
+      <w:proofErr w:type="gramStart"/>
+      <w:r>
+        <w:t>)</w:t>
+      </w:r>
+      <w:r>
+        <w:t>(</w:t>
+      </w:r>
+      <w:proofErr w:type="gramEnd"/>
+      <w:r>
+        <w:t>nessun range di date -&gt; ritorna tutti).</w:t>
+      </w:r>
+    </w:p>
+    <w:p>
+      <w:pPr>
+        <w:pStyle w:val="Heading3"/>
+      </w:pPr>
+      <w:r>
+        <w:t>Query</w:t>
+      </w:r>
+    </w:p>
+    <w:p>
+      <w:proofErr w:type="spellStart"/>
+      <w:proofErr w:type="gramStart"/>
+      <w:r>
+        <w:t>query.from</w:t>
+      </w:r>
+      <w:proofErr w:type="spellEnd"/>
+      <w:proofErr w:type="gramEnd"/>
+      <w:r>
+        <w:t xml:space="preserve"> = </w:t>
+      </w:r>
+      <w:r>
+        <w:t>indice elemento</w:t>
       </w:r>
       <w:r>
         <w:t xml:space="preserve"> </w:t>
       </w:r>
       <w:r>
-        <w:t>con id = params.id, se è l’utente autenticato è l’</w:t>
-      </w:r>
-      <w:proofErr w:type="spellStart"/>
-      <w:r>
-        <w:t>owner</w:t>
-      </w:r>
-      <w:proofErr w:type="spellEnd"/>
-    </w:p>
-    <w:p>
-      <w:pPr>
+        <w:t>iniziale lista ritornata</w:t>
+      </w:r>
+    </w:p>
+    <w:p>
+      <w:r>
+        <w:t xml:space="preserve">query.to = </w:t>
+      </w:r>
+      <w:r>
+        <w:t>indice elemento</w:t>
+      </w:r>
+      <w:r>
+        <w:t xml:space="preserve"> </w:t>
+      </w:r>
+      <w:r>
+        <w:t>iniziale lista ritornata</w:t>
+      </w:r>
+    </w:p>
+    <w:p>
+      <w:proofErr w:type="spellStart"/>
+      <w:proofErr w:type="gramStart"/>
+      <w:r>
+        <w:t>query.order</w:t>
+      </w:r>
+      <w:proofErr w:type="spellEnd"/>
+      <w:proofErr w:type="gramEnd"/>
+      <w:r>
+        <w:t xml:space="preserve"> = tipo di ordinamento delle note: [“name”, “date”, “</w:t>
+      </w:r>
+      <w:proofErr w:type="spellStart"/>
+      <w:r>
+        <w:t>length</w:t>
+      </w:r>
+      <w:proofErr w:type="spellEnd"/>
+      <w:r>
+        <w:t>”]</w:t>
+      </w:r>
+    </w:p>
+    <w:p>
+      <w:pPr>
+        <w:pStyle w:val="Heading3"/>
         <w:rPr>
           <w:lang w:val="en-US"/>
         </w:rPr>
@@ -3156,6 +3308,7 @@
     </w:p>
     <w:p>
       <w:pPr>
+        <w:pStyle w:val="Heading3"/>
         <w:rPr>
           <w:lang w:val="en-US"/>
         </w:rPr>
@@ -3166,486 +3319,184 @@
         </w:rPr>
         <w:t>Res</w:t>
       </w:r>
-    </w:p>
-    <w:p>
-      <w:pPr>
-        <w:rPr>
-          <w:lang w:val="en-US"/>
-        </w:rPr>
-      </w:pPr>
-      <w:r>
-        <w:rPr>
-          <w:lang w:val="en-US"/>
-        </w:rPr>
-        <w:t>{status: ok, value: 1}</w:t>
-      </w:r>
-    </w:p>
-    <w:p>
-      <w:pPr>
-        <w:rPr>
-          <w:lang w:val="en-US"/>
-        </w:rPr>
-      </w:pPr>
-    </w:p>
-    <w:p>
-      <w:pPr>
-        <w:pStyle w:val="Heading1"/>
-      </w:pPr>
-      <w:r>
-        <w:t>NOTE</w:t>
-      </w:r>
-      <w:r>
-        <w:t xml:space="preserve"> (/</w:t>
+      <w:r>
+        <w:rPr>
+          <w:lang w:val="en-US"/>
+        </w:rPr>
+        <w:t xml:space="preserve"> 200</w:t>
+      </w:r>
+    </w:p>
+    <w:p>
+      <w:pPr>
+        <w:rPr>
+          <w:lang w:val="en-US"/>
+        </w:rPr>
+      </w:pPr>
+      <w:r>
+        <w:rPr>
+          <w:lang w:val="en-US"/>
+        </w:rPr>
+        <w:t xml:space="preserve"> </w:t>
+      </w:r>
+      <w:r>
+        <w:rPr>
+          <w:lang w:val="en-US"/>
+        </w:rPr>
+        <w:t>{status: “ok”, value: [Note]}</w:t>
+      </w:r>
+    </w:p>
+    <w:p>
+      <w:pPr>
+        <w:pStyle w:val="Heading2"/>
+        <w:rPr>
+          <w:lang w:val="it-IT"/>
+        </w:rPr>
+      </w:pPr>
+      <w:r>
+        <w:rPr>
+          <w:lang w:val="it-IT"/>
+        </w:rPr>
+        <w:t>GET /notes/:id</w:t>
+      </w:r>
+    </w:p>
+    <w:p>
+      <w:r>
+        <w:t xml:space="preserve">Ritorna </w:t>
+      </w:r>
+      <w:r>
+        <w:t xml:space="preserve">la nota </w:t>
+      </w:r>
+      <w:r>
+        <w:t>con id = param</w:t>
+      </w:r>
+      <w:r>
+        <w:t>s.id, se l’evento è dell’utente</w:t>
+      </w:r>
+    </w:p>
+    <w:p>
+      <w:pPr>
+        <w:pStyle w:val="Heading3"/>
+      </w:pPr>
+      <w:proofErr w:type="spellStart"/>
+      <w:r>
+        <w:t>Params</w:t>
+      </w:r>
+      <w:proofErr w:type="spellEnd"/>
+    </w:p>
+    <w:p>
+      <w:r>
+        <w:t xml:space="preserve">id = id </w:t>
+      </w:r>
+      <w:r>
+        <w:t xml:space="preserve">della nota </w:t>
+      </w:r>
+      <w:r>
+        <w:t>da ritrovare</w:t>
+      </w:r>
+    </w:p>
+    <w:p>
+      <w:pPr>
+        <w:pStyle w:val="Heading3"/>
+        <w:rPr>
+          <w:lang w:val="en-US"/>
+        </w:rPr>
+      </w:pPr>
+      <w:r>
+        <w:rPr>
+          <w:lang w:val="en-US"/>
+        </w:rPr>
+        <w:t>Req</w:t>
+      </w:r>
+    </w:p>
+    <w:p>
+      <w:pPr>
+        <w:rPr>
+          <w:lang w:val="en-US"/>
+        </w:rPr>
+      </w:pPr>
+      <w:proofErr w:type="spellStart"/>
+      <w:proofErr w:type="gramStart"/>
+      <w:r>
+        <w:rPr>
+          <w:lang w:val="en-US"/>
+        </w:rPr>
+        <w:t>req.body</w:t>
+      </w:r>
+      <w:proofErr w:type="spellEnd"/>
+      <w:proofErr w:type="gramEnd"/>
+      <w:r>
+        <w:rPr>
+          <w:lang w:val="en-US"/>
+        </w:rPr>
+        <w:t xml:space="preserve"> = {}</w:t>
+      </w:r>
+    </w:p>
+    <w:p>
+      <w:pPr>
+        <w:pStyle w:val="Heading3"/>
+        <w:rPr>
+          <w:lang w:val="en-US"/>
+        </w:rPr>
+      </w:pPr>
+      <w:r>
+        <w:rPr>
+          <w:lang w:val="en-US"/>
+        </w:rPr>
+        <w:t>Res</w:t>
+      </w:r>
+    </w:p>
+    <w:p>
+      <w:pPr>
+        <w:rPr>
+          <w:lang w:val="en-US"/>
+        </w:rPr>
+      </w:pPr>
+      <w:proofErr w:type="spellStart"/>
+      <w:proofErr w:type="gramStart"/>
+      <w:r>
+        <w:rPr>
+          <w:lang w:val="en-US"/>
+        </w:rPr>
+        <w:t>res.body</w:t>
+      </w:r>
+      <w:proofErr w:type="spellEnd"/>
+      <w:proofErr w:type="gramEnd"/>
+      <w:r>
+        <w:rPr>
+          <w:lang w:val="en-US"/>
+        </w:rPr>
+        <w:t xml:space="preserve"> =</w:t>
+      </w:r>
+      <w:r>
+        <w:rPr>
+          <w:lang w:val="en-US"/>
+        </w:rPr>
+        <w:t xml:space="preserve"> </w:t>
+      </w:r>
+      <w:r>
+        <w:rPr>
+          <w:lang w:val="en-US"/>
+        </w:rPr>
+        <w:t>[Note]</w:t>
+      </w:r>
+    </w:p>
+    <w:p>
+      <w:pPr>
+        <w:pStyle w:val="Heading2"/>
+      </w:pPr>
+      <w:r>
+        <w:t>POST /</w:t>
       </w:r>
       <w:r>
         <w:t>notes</w:t>
       </w:r>
       <w:r>
-        <w:t>)</w:t>
-      </w:r>
-    </w:p>
-    <w:p>
-      <w:r>
-        <w:t xml:space="preserve">Tutti i </w:t>
-      </w:r>
-      <w:proofErr w:type="spellStart"/>
-      <w:r>
-        <w:t>path</w:t>
-      </w:r>
-      <w:proofErr w:type="spellEnd"/>
-      <w:r>
-        <w:t xml:space="preserve"> devono essere autenticati</w:t>
-      </w:r>
-      <w:r>
-        <w:t xml:space="preserve">. Tutti gli input devono essere validati (query, </w:t>
-      </w:r>
-      <w:proofErr w:type="spellStart"/>
-      <w:r>
-        <w:t>params</w:t>
-      </w:r>
-      <w:proofErr w:type="spellEnd"/>
-      <w:r>
-        <w:t>, body).</w:t>
-      </w:r>
-    </w:p>
-    <w:p>
-      <w:proofErr w:type="spellStart"/>
-      <w:r>
-        <w:t>Res.status</w:t>
-      </w:r>
-      <w:proofErr w:type="spellEnd"/>
-      <w:r>
-        <w:t xml:space="preserve"> = 402 se non autorizzato</w:t>
-      </w:r>
-    </w:p>
-    <w:p>
-      <w:proofErr w:type="spellStart"/>
-      <w:r>
-        <w:t>Res.message</w:t>
-      </w:r>
-      <w:proofErr w:type="spellEnd"/>
-      <w:r>
-        <w:t xml:space="preserve"> = “Non autorizzato”</w:t>
-      </w:r>
-    </w:p>
-    <w:p>
-      <w:pPr>
-        <w:pStyle w:val="Heading2"/>
-      </w:pPr>
-      <w:r>
-        <w:t>GET /</w:t>
-      </w:r>
-      <w:r>
-        <w:t>notes</w:t>
-      </w:r>
-      <w:r>
-        <w:t>/?from</w:t>
-      </w:r>
-      <w:proofErr w:type="gramStart"/>
-      <w:r>
-        <w:t>=:</w:t>
-      </w:r>
-      <w:proofErr w:type="spellStart"/>
-      <w:r>
-        <w:t>from</w:t>
-      </w:r>
-      <w:proofErr w:type="gramEnd"/>
-      <w:r>
-        <w:t>&amp;to</w:t>
-      </w:r>
-      <w:proofErr w:type="spellEnd"/>
-      <w:r>
-        <w:t>=:</w:t>
-      </w:r>
-      <w:proofErr w:type="spellStart"/>
-      <w:r>
-        <w:t>to</w:t>
-      </w:r>
-      <w:r>
-        <w:t>&amp;order</w:t>
-      </w:r>
-      <w:proofErr w:type="spellEnd"/>
-      <w:r>
-        <w:t>=:order</w:t>
-      </w:r>
-    </w:p>
-    <w:p>
-      <w:r>
-        <w:t xml:space="preserve">Ritorna </w:t>
-      </w:r>
-      <w:r>
-        <w:t xml:space="preserve">le </w:t>
-      </w:r>
-      <w:r>
-        <w:t>not</w:t>
-      </w:r>
-      <w:r>
-        <w:t>e</w:t>
-      </w:r>
-      <w:r>
-        <w:t xml:space="preserve"> </w:t>
-      </w:r>
-      <w:r>
-        <w:t>dove l’utente autenticato è l’</w:t>
-      </w:r>
-      <w:proofErr w:type="spellStart"/>
-      <w:r>
-        <w:t>owner</w:t>
-      </w:r>
-      <w:proofErr w:type="spellEnd"/>
-      <w:r>
-        <w:t xml:space="preserve"> o uno dei partecipanti, filtrati per il range </w:t>
-      </w:r>
-      <w:r>
-        <w:t>definito da [from, to] e tipo di ordine (</w:t>
-      </w:r>
-      <w:proofErr w:type="spellStart"/>
-      <w:r>
-        <w:t>order</w:t>
-      </w:r>
-      <w:proofErr w:type="spellEnd"/>
-      <w:proofErr w:type="gramStart"/>
-      <w:r>
-        <w:t>)</w:t>
-      </w:r>
-      <w:r>
-        <w:t>(</w:t>
-      </w:r>
-      <w:proofErr w:type="gramEnd"/>
-      <w:r>
-        <w:t>nessun range di date -&gt; ritorna tutti).</w:t>
-      </w:r>
-    </w:p>
-    <w:p>
-      <w:pPr>
-        <w:pStyle w:val="Heading3"/>
-      </w:pPr>
-      <w:r>
-        <w:t>Query</w:t>
-      </w:r>
-    </w:p>
-    <w:p>
-      <w:proofErr w:type="spellStart"/>
-      <w:proofErr w:type="gramStart"/>
-      <w:r>
-        <w:t>query.from</w:t>
-      </w:r>
-      <w:proofErr w:type="spellEnd"/>
-      <w:proofErr w:type="gramEnd"/>
-      <w:r>
-        <w:t xml:space="preserve"> = </w:t>
-      </w:r>
-      <w:r>
-        <w:t>indice elemento</w:t>
-      </w:r>
-      <w:r>
-        <w:t xml:space="preserve"> </w:t>
-      </w:r>
-      <w:r>
-        <w:t>iniziale lista ritornata</w:t>
-      </w:r>
-    </w:p>
-    <w:p>
-      <w:r>
-        <w:t xml:space="preserve">query.to = </w:t>
-      </w:r>
-      <w:r>
-        <w:t>indice elemento</w:t>
-      </w:r>
-      <w:r>
-        <w:t xml:space="preserve"> </w:t>
-      </w:r>
-      <w:r>
-        <w:t>iniziale lista ritornata</w:t>
-      </w:r>
-    </w:p>
-    <w:p>
-      <w:proofErr w:type="spellStart"/>
-      <w:proofErr w:type="gramStart"/>
-      <w:r>
-        <w:t>query.order</w:t>
-      </w:r>
-      <w:proofErr w:type="spellEnd"/>
-      <w:proofErr w:type="gramEnd"/>
-      <w:r>
-        <w:t xml:space="preserve"> = tipo di ordinamento delle note: [“name”, “date”, “</w:t>
-      </w:r>
-      <w:proofErr w:type="spellStart"/>
-      <w:r>
-        <w:t>length</w:t>
-      </w:r>
-      <w:proofErr w:type="spellEnd"/>
-      <w:r>
-        <w:t>”]</w:t>
-      </w:r>
-    </w:p>
-    <w:p>
-      <w:pPr>
-        <w:pStyle w:val="Heading3"/>
-        <w:rPr>
-          <w:lang w:val="en-US"/>
-        </w:rPr>
-      </w:pPr>
-      <w:r>
-        <w:rPr>
-          <w:lang w:val="en-US"/>
-        </w:rPr>
-        <w:t>Req</w:t>
-      </w:r>
-    </w:p>
-    <w:p>
-      <w:pPr>
-        <w:rPr>
-          <w:lang w:val="en-US"/>
-        </w:rPr>
-      </w:pPr>
-      <w:r>
-        <w:rPr>
-          <w:lang w:val="en-US"/>
-        </w:rPr>
-        <w:t>{}</w:t>
-      </w:r>
-    </w:p>
-    <w:p>
-      <w:pPr>
-        <w:pStyle w:val="Heading3"/>
-        <w:rPr>
-          <w:lang w:val="en-US"/>
-        </w:rPr>
-      </w:pPr>
-      <w:r>
-        <w:rPr>
-          <w:lang w:val="en-US"/>
-        </w:rPr>
-        <w:t>Res</w:t>
-      </w:r>
-      <w:r>
-        <w:rPr>
-          <w:lang w:val="en-US"/>
-        </w:rPr>
-        <w:t xml:space="preserve"> 200</w:t>
-      </w:r>
-    </w:p>
-    <w:p>
-      <w:pPr>
-        <w:rPr>
-          <w:lang w:val="en-US"/>
-        </w:rPr>
-      </w:pPr>
-      <w:r>
-        <w:rPr>
-          <w:lang w:val="en-US"/>
-        </w:rPr>
-        <w:t xml:space="preserve"> </w:t>
-      </w:r>
-      <w:r>
-        <w:rPr>
-          <w:lang w:val="en-US"/>
-        </w:rPr>
-        <w:t>{status: “ok”, value: [</w:t>
-      </w:r>
-      <w:r>
-        <w:rPr>
-          <w:lang w:val="en-US"/>
-        </w:rPr>
-        <w:t>Note</w:t>
-      </w:r>
-      <w:r>
-        <w:rPr>
-          <w:lang w:val="en-US"/>
-        </w:rPr>
-        <w:t>]}</w:t>
-      </w:r>
-    </w:p>
-    <w:p>
-      <w:pPr>
-        <w:pStyle w:val="Heading2"/>
-      </w:pPr>
-      <w:r>
-        <w:t>GET /</w:t>
-      </w:r>
-      <w:r>
-        <w:t>notes</w:t>
-      </w:r>
-      <w:r>
-        <w:t>/:id</w:t>
-      </w:r>
-    </w:p>
-    <w:p>
-      <w:r>
-        <w:t xml:space="preserve">Ritorna </w:t>
-      </w:r>
-      <w:r>
-        <w:t xml:space="preserve">la nota </w:t>
-      </w:r>
-      <w:r>
-        <w:t>con id = param</w:t>
-      </w:r>
-      <w:r>
-        <w:t>s.id, se l’evento è dell’utente</w:t>
-      </w:r>
-    </w:p>
-    <w:p>
-      <w:pPr>
-        <w:pStyle w:val="Heading3"/>
-      </w:pPr>
-      <w:proofErr w:type="spellStart"/>
-      <w:r>
-        <w:t>Params</w:t>
-      </w:r>
-      <w:proofErr w:type="spellEnd"/>
-    </w:p>
-    <w:p>
-      <w:r>
-        <w:t xml:space="preserve">id = id </w:t>
-      </w:r>
-      <w:r>
-        <w:t>del</w:t>
-      </w:r>
-      <w:r>
-        <w:t xml:space="preserve">la nota </w:t>
-      </w:r>
-      <w:r>
-        <w:t>da ritrovare</w:t>
-      </w:r>
-    </w:p>
-    <w:p>
-      <w:pPr>
-        <w:pStyle w:val="Heading3"/>
-      </w:pPr>
-      <w:proofErr w:type="spellStart"/>
-      <w:r>
-        <w:t>Req</w:t>
-      </w:r>
-      <w:proofErr w:type="spellEnd"/>
-    </w:p>
-    <w:p>
-      <w:pPr>
-        <w:rPr>
-          <w:lang w:val="en-US"/>
-        </w:rPr>
-      </w:pPr>
-      <w:proofErr w:type="spellStart"/>
-      <w:proofErr w:type="gramStart"/>
-      <w:r>
-        <w:rPr>
-          <w:lang w:val="en-US"/>
-        </w:rPr>
-        <w:t>req.body</w:t>
-      </w:r>
-      <w:proofErr w:type="spellEnd"/>
-      <w:proofErr w:type="gramEnd"/>
-      <w:r>
-        <w:rPr>
-          <w:lang w:val="en-US"/>
-        </w:rPr>
-        <w:t xml:space="preserve"> = {}</w:t>
-      </w:r>
-    </w:p>
-    <w:p>
-      <w:pPr>
-        <w:pStyle w:val="Heading3"/>
-        <w:rPr>
-          <w:lang w:val="en-US"/>
-        </w:rPr>
-      </w:pPr>
-      <w:r>
-        <w:rPr>
-          <w:lang w:val="en-US"/>
-        </w:rPr>
-        <w:t>Res</w:t>
-      </w:r>
-    </w:p>
-    <w:p>
-      <w:pPr>
-        <w:rPr>
-          <w:lang w:val="en-US"/>
-        </w:rPr>
-      </w:pPr>
-      <w:proofErr w:type="spellStart"/>
-      <w:proofErr w:type="gramStart"/>
-      <w:r>
-        <w:rPr>
-          <w:lang w:val="en-US"/>
-        </w:rPr>
-        <w:t>res.body</w:t>
-      </w:r>
-      <w:proofErr w:type="spellEnd"/>
-      <w:proofErr w:type="gramEnd"/>
-      <w:r>
-        <w:rPr>
-          <w:lang w:val="en-US"/>
-        </w:rPr>
-        <w:t xml:space="preserve"> =</w:t>
-      </w:r>
-      <w:r>
-        <w:rPr>
-          <w:lang w:val="en-US"/>
-        </w:rPr>
-        <w:t xml:space="preserve"> </w:t>
-      </w:r>
-      <w:r>
-        <w:rPr>
-          <w:lang w:val="en-US"/>
-        </w:rPr>
-        <w:t>[Note]</w:t>
-      </w:r>
-    </w:p>
-    <w:p>
-      <w:pPr>
-        <w:pStyle w:val="Heading2"/>
-      </w:pPr>
-      <w:r>
-        <w:t>POST /</w:t>
-      </w:r>
-      <w:r>
-        <w:t>notes</w:t>
-      </w:r>
-      <w:r>
         <w:t>/</w:t>
       </w:r>
     </w:p>
     <w:p>
       <w:r>
-        <w:t>Inserisce un</w:t>
-      </w:r>
-      <w:r>
-        <w:t>a</w:t>
-      </w:r>
-      <w:r>
-        <w:t xml:space="preserve"> o più nuov</w:t>
-      </w:r>
-      <w:r>
-        <w:t xml:space="preserve">e </w:t>
-      </w:r>
-      <w:r>
-        <w:t>not</w:t>
-      </w:r>
-      <w:r>
-        <w:t>e</w:t>
-      </w:r>
-      <w:r>
-        <w:t xml:space="preserve"> per l’utente loggato.</w:t>
+        <w:t>Inserisce una o più nuove note per l’utente loggato.</w:t>
       </w:r>
     </w:p>
     <w:p>
@@ -3767,25 +3618,371 @@
         <w:rPr>
           <w:lang w:val="en-US"/>
         </w:rPr>
-        <w:t>Note</w:t>
-      </w:r>
-      <w:r>
-        <w:rPr>
-          <w:lang w:val="en-US"/>
-        </w:rPr>
+        <w:t xml:space="preserve">Note </w:t>
+      </w:r>
+      <w:proofErr w:type="spellStart"/>
+      <w:r>
+        <w:rPr>
+          <w:lang w:val="en-US"/>
+        </w:rPr>
+        <w:t>aggiornata</w:t>
+      </w:r>
+      <w:proofErr w:type="spellEnd"/>
+    </w:p>
+    <w:p>
+      <w:pPr>
+        <w:rPr>
+          <w:lang w:val="en-US"/>
+        </w:rPr>
+      </w:pPr>
+      <w:r>
+        <w:rPr>
+          <w:lang w:val="en-US"/>
+        </w:rPr>
+        <w:t>Res</w:t>
+      </w:r>
+    </w:p>
+    <w:p>
+      <w:pPr>
+        <w:rPr>
+          <w:lang w:val="en-US"/>
+        </w:rPr>
+      </w:pPr>
+      <w:r>
+        <w:rPr>
+          <w:lang w:val="en-US"/>
+        </w:rPr>
+        <w:t>{status: ok, value: 1}</w:t>
+      </w:r>
+    </w:p>
+    <w:p>
+      <w:pPr>
+        <w:pStyle w:val="Heading2"/>
+        <w:rPr>
+          <w:lang w:val="it-IT"/>
+        </w:rPr>
+      </w:pPr>
+      <w:r>
+        <w:rPr>
+          <w:lang w:val="it-IT"/>
+        </w:rPr>
+        <w:t>DELETE /</w:t>
+      </w:r>
+      <w:r>
+        <w:rPr>
+          <w:lang w:val="it-IT"/>
+        </w:rPr>
+        <w:t>notes</w:t>
+      </w:r>
+      <w:r>
+        <w:rPr>
+          <w:lang w:val="it-IT"/>
+        </w:rPr>
+        <w:t>/:id</w:t>
+      </w:r>
+    </w:p>
+    <w:p>
+      <w:r>
+        <w:t>Elimina la nota con id = params.id, se è l’utente autenticato è l’</w:t>
+      </w:r>
+      <w:proofErr w:type="spellStart"/>
+      <w:r>
+        <w:t>owner</w:t>
+      </w:r>
+      <w:proofErr w:type="spellEnd"/>
+    </w:p>
+    <w:p>
+      <w:pPr>
+        <w:rPr>
+          <w:lang w:val="en-US"/>
+        </w:rPr>
+      </w:pPr>
+      <w:r>
+        <w:rPr>
+          <w:lang w:val="en-US"/>
+        </w:rPr>
+        <w:t>Req</w:t>
+      </w:r>
+    </w:p>
+    <w:p>
+      <w:pPr>
+        <w:rPr>
+          <w:lang w:val="en-US"/>
+        </w:rPr>
+      </w:pPr>
+      <w:r>
+        <w:rPr>
+          <w:lang w:val="en-US"/>
+        </w:rPr>
+        <w:t>{}</w:t>
+      </w:r>
+    </w:p>
+    <w:p>
+      <w:pPr>
+        <w:rPr>
+          <w:lang w:val="en-US"/>
+        </w:rPr>
+      </w:pPr>
+      <w:r>
+        <w:rPr>
+          <w:lang w:val="en-US"/>
+        </w:rPr>
+        <w:t>Res</w:t>
+      </w:r>
+    </w:p>
+    <w:p>
+      <w:pPr>
+        <w:rPr>
+          <w:lang w:val="en-US"/>
+        </w:rPr>
+      </w:pPr>
+      <w:r>
+        <w:rPr>
+          <w:lang w:val="en-US"/>
+        </w:rPr>
+        <w:t>{status: ok, value: 1}</w:t>
+      </w:r>
+    </w:p>
+    <w:p>
+      <w:pPr>
+        <w:rPr>
+          <w:lang w:val="en-US"/>
+        </w:rPr>
+      </w:pPr>
+    </w:p>
+    <w:p>
+      <w:pPr>
+        <w:pStyle w:val="Heading1"/>
+      </w:pPr>
+      <w:r>
+        <w:t>POMODORO</w:t>
+      </w:r>
+      <w:r>
+        <w:t xml:space="preserve"> (/</w:t>
+      </w:r>
+      <w:r>
+        <w:t>pomodoro</w:t>
+      </w:r>
+      <w:r>
+        <w:t>)</w:t>
+      </w:r>
+    </w:p>
+    <w:p>
+      <w:r>
+        <w:t xml:space="preserve">Tutti i </w:t>
+      </w:r>
+      <w:proofErr w:type="spellStart"/>
+      <w:r>
+        <w:t>path</w:t>
+      </w:r>
+      <w:proofErr w:type="spellEnd"/>
+      <w:r>
+        <w:t xml:space="preserve"> devono essere autenticati</w:t>
+      </w:r>
+      <w:r>
+        <w:t xml:space="preserve">. Tutti gli input devono essere validati (query, </w:t>
+      </w:r>
+      <w:proofErr w:type="spellStart"/>
+      <w:r>
+        <w:t>params</w:t>
+      </w:r>
+      <w:proofErr w:type="spellEnd"/>
+      <w:r>
+        <w:t>, body).</w:t>
+      </w:r>
+    </w:p>
+    <w:p>
+      <w:proofErr w:type="spellStart"/>
+      <w:r>
+        <w:t>Res.status</w:t>
+      </w:r>
+      <w:proofErr w:type="spellEnd"/>
+      <w:r>
+        <w:t xml:space="preserve"> = 402 se non autorizzato</w:t>
+      </w:r>
+    </w:p>
+    <w:p>
+      <w:proofErr w:type="spellStart"/>
+      <w:r>
+        <w:t>Res.message</w:t>
+      </w:r>
+      <w:proofErr w:type="spellEnd"/>
+      <w:r>
+        <w:t xml:space="preserve"> = “Non autorizzato”</w:t>
+      </w:r>
+    </w:p>
+    <w:p>
+      <w:pPr>
+        <w:pStyle w:val="Heading2"/>
+      </w:pPr>
+      <w:r>
+        <w:t>GET /</w:t>
+      </w:r>
+      <w:r>
+        <w:t>pomodoro</w:t>
+      </w:r>
+      <w:r>
+        <w:t>/?from</w:t>
+      </w:r>
+      <w:proofErr w:type="gramStart"/>
+      <w:r>
+        <w:t>=:</w:t>
+      </w:r>
+      <w:proofErr w:type="spellStart"/>
+      <w:r>
+        <w:t>from</w:t>
+      </w:r>
+      <w:proofErr w:type="gramEnd"/>
+      <w:r>
+        <w:t>&amp;to</w:t>
+      </w:r>
+      <w:proofErr w:type="spellEnd"/>
+      <w:r>
+        <w:t>=:</w:t>
+      </w:r>
+      <w:proofErr w:type="spellStart"/>
+      <w:r>
+        <w:t>to</w:t>
+      </w:r>
+      <w:r>
+        <w:t>&amp;order</w:t>
+      </w:r>
+      <w:proofErr w:type="spellEnd"/>
+      <w:r>
+        <w:t>=:order</w:t>
+      </w:r>
+    </w:p>
+    <w:p>
+      <w:r>
+        <w:t xml:space="preserve">Ritorna </w:t>
+      </w:r>
+      <w:r>
+        <w:t xml:space="preserve">i pomodoro </w:t>
+      </w:r>
+      <w:r>
+        <w:t>dove l’utente autenticato è l’</w:t>
+      </w:r>
+      <w:proofErr w:type="spellStart"/>
+      <w:r>
+        <w:t>owner</w:t>
+      </w:r>
+      <w:proofErr w:type="spellEnd"/>
+      <w:r>
+        <w:t xml:space="preserve"> o uno dei partecipanti, filtrati per il range </w:t>
+      </w:r>
+      <w:r>
+        <w:t>definito da [from, to] e tipo di ordine (</w:t>
+      </w:r>
+      <w:proofErr w:type="spellStart"/>
+      <w:r>
+        <w:t>order</w:t>
+      </w:r>
+      <w:proofErr w:type="spellEnd"/>
+      <w:proofErr w:type="gramStart"/>
+      <w:r>
+        <w:t>)</w:t>
+      </w:r>
+      <w:r>
+        <w:t>(</w:t>
+      </w:r>
+      <w:proofErr w:type="gramEnd"/>
+      <w:r>
+        <w:t>nessun range di date -&gt; ritorna tutti).</w:t>
+      </w:r>
+    </w:p>
+    <w:p>
+      <w:pPr>
+        <w:pStyle w:val="Heading3"/>
+      </w:pPr>
+      <w:r>
+        <w:t>Query</w:t>
+      </w:r>
+    </w:p>
+    <w:p>
+      <w:proofErr w:type="spellStart"/>
+      <w:proofErr w:type="gramStart"/>
+      <w:r>
+        <w:t>query.from</w:t>
+      </w:r>
+      <w:proofErr w:type="spellEnd"/>
+      <w:proofErr w:type="gramEnd"/>
+      <w:r>
+        <w:t xml:space="preserve"> = </w:t>
+      </w:r>
+      <w:r>
+        <w:t>indice elemento</w:t>
+      </w:r>
+      <w:r>
         <w:t xml:space="preserve"> </w:t>
       </w:r>
-      <w:proofErr w:type="spellStart"/>
-      <w:r>
-        <w:rPr>
-          <w:lang w:val="en-US"/>
-        </w:rPr>
-        <w:t>aggiornata</w:t>
-      </w:r>
-      <w:proofErr w:type="spellEnd"/>
-    </w:p>
-    <w:p>
-      <w:pPr>
+      <w:r>
+        <w:t>iniziale lista ritornata</w:t>
+      </w:r>
+    </w:p>
+    <w:p>
+      <w:r>
+        <w:t xml:space="preserve">query.to = </w:t>
+      </w:r>
+      <w:r>
+        <w:t>indice elemento</w:t>
+      </w:r>
+      <w:r>
+        <w:t xml:space="preserve"> </w:t>
+      </w:r>
+      <w:r>
+        <w:t>iniziale lista ritornata</w:t>
+      </w:r>
+    </w:p>
+    <w:p>
+      <w:proofErr w:type="spellStart"/>
+      <w:proofErr w:type="gramStart"/>
+      <w:r>
+        <w:t>query.order</w:t>
+      </w:r>
+      <w:proofErr w:type="spellEnd"/>
+      <w:proofErr w:type="gramEnd"/>
+      <w:r>
+        <w:t xml:space="preserve"> = tipo di ordinamento: [“name”, “date”, “</w:t>
+      </w:r>
+      <w:proofErr w:type="spellStart"/>
+      <w:r>
+        <w:t>length</w:t>
+      </w:r>
+      <w:proofErr w:type="spellEnd"/>
+      <w:r>
+        <w:t>”]</w:t>
+      </w:r>
+    </w:p>
+    <w:p>
+      <w:pPr>
+        <w:pStyle w:val="Heading3"/>
+        <w:rPr>
+          <w:lang w:val="en-US"/>
+        </w:rPr>
+      </w:pPr>
+      <w:r>
+        <w:rPr>
+          <w:lang w:val="en-US"/>
+        </w:rPr>
+        <w:t>Req</w:t>
+      </w:r>
+    </w:p>
+    <w:p>
+      <w:pPr>
+        <w:rPr>
+          <w:lang w:val="en-US"/>
+        </w:rPr>
+      </w:pPr>
+      <w:r>
+        <w:rPr>
+          <w:lang w:val="en-US"/>
+        </w:rPr>
+        <w:t>{}</w:t>
+      </w:r>
+    </w:p>
+    <w:p>
+      <w:pPr>
+        <w:pStyle w:val="Heading3"/>
         <w:rPr>
           <w:lang w:val="en-US"/>
         </w:rPr>
@@ -3796,18 +3993,24 @@
         </w:rPr>
         <w:t>Res</w:t>
       </w:r>
-    </w:p>
-    <w:p>
-      <w:pPr>
-        <w:rPr>
-          <w:lang w:val="en-US"/>
-        </w:rPr>
-      </w:pPr>
-      <w:r>
-        <w:rPr>
-          <w:lang w:val="en-US"/>
-        </w:rPr>
-        <w:t>{status: ok, value: 1}</w:t>
+      <w:r>
+        <w:rPr>
+          <w:lang w:val="en-US"/>
+        </w:rPr>
+        <w:t xml:space="preserve"> 200</w:t>
+      </w:r>
+    </w:p>
+    <w:p>
+      <w:pPr>
+        <w:rPr>
+          <w:lang w:val="en-US"/>
+        </w:rPr>
+      </w:pPr>
+      <w:r>
+        <w:rPr>
+          <w:lang w:val="en-US"/>
+        </w:rPr>
+        <w:t xml:space="preserve"> {status: “ok”, value: [Pomodoro]}</w:t>
       </w:r>
     </w:p>
     <w:p>
@@ -3821,13 +4024,13 @@
         <w:rPr>
           <w:lang w:val="it-IT"/>
         </w:rPr>
-        <w:t>DELETE /</w:t>
+        <w:t>GET /</w:t>
       </w:r>
       <w:r>
         <w:rPr>
           <w:lang w:val="it-IT"/>
         </w:rPr>
-        <w:t>notes</w:t>
+        <w:t>pomodoro</w:t>
       </w:r>
       <w:r>
         <w:rPr>
@@ -3838,22 +4041,42 @@
     </w:p>
     <w:p>
       <w:r>
-        <w:t xml:space="preserve">Elimina </w:t>
-      </w:r>
-      <w:r>
-        <w:t xml:space="preserve">la nota </w:t>
-      </w:r>
-      <w:r>
-        <w:t>con id = params.id, se è l’utente autenticato è l’</w:t>
-      </w:r>
-      <w:proofErr w:type="spellStart"/>
-      <w:r>
-        <w:t>owner</w:t>
-      </w:r>
-      <w:proofErr w:type="spellEnd"/>
-    </w:p>
-    <w:p>
-      <w:pPr>
+        <w:t xml:space="preserve">Ritorna </w:t>
+      </w:r>
+      <w:r>
+        <w:t xml:space="preserve">il pomodoro </w:t>
+      </w:r>
+      <w:r>
+        <w:t>con id = param</w:t>
+      </w:r>
+      <w:r>
+        <w:t>s.id, se l’evento è dell’utente</w:t>
+      </w:r>
+    </w:p>
+    <w:p>
+      <w:pPr>
+        <w:pStyle w:val="Heading3"/>
+      </w:pPr>
+      <w:proofErr w:type="spellStart"/>
+      <w:r>
+        <w:t>Params</w:t>
+      </w:r>
+      <w:proofErr w:type="spellEnd"/>
+    </w:p>
+    <w:p>
+      <w:r>
+        <w:t xml:space="preserve">id = id </w:t>
+      </w:r>
+      <w:r>
+        <w:t xml:space="preserve">del pomodoro </w:t>
+      </w:r>
+      <w:r>
+        <w:t>da ritrovare</w:t>
+      </w:r>
+    </w:p>
+    <w:p>
+      <w:pPr>
+        <w:pStyle w:val="Heading3"/>
         <w:rPr>
           <w:lang w:val="en-US"/>
         </w:rPr>
@@ -3880,6 +4103,7 @@
     </w:p>
     <w:p>
       <w:pPr>
+        <w:pStyle w:val="Heading3"/>
         <w:rPr>
           <w:lang w:val="en-US"/>
         </w:rPr>
@@ -3901,434 +4125,19 @@
         <w:rPr>
           <w:lang w:val="en-US"/>
         </w:rPr>
-        <w:t>{status: ok, value: 1}</w:t>
-      </w:r>
-    </w:p>
-    <w:p>
-      <w:pPr>
-        <w:rPr>
-          <w:lang w:val="en-US"/>
-        </w:rPr>
-      </w:pPr>
-    </w:p>
-    <w:p>
-      <w:pPr>
-        <w:pStyle w:val="Heading1"/>
-      </w:pPr>
-      <w:r>
-        <w:t>POMODORO</w:t>
-      </w:r>
-      <w:r>
-        <w:t xml:space="preserve"> (/</w:t>
-      </w:r>
-      <w:r>
-        <w:t>pomodoro</w:t>
-      </w:r>
-      <w:r>
-        <w:t>)</w:t>
-      </w:r>
-    </w:p>
-    <w:p>
-      <w:r>
-        <w:t xml:space="preserve">Tutti i </w:t>
-      </w:r>
-      <w:proofErr w:type="spellStart"/>
-      <w:r>
-        <w:t>path</w:t>
-      </w:r>
-      <w:proofErr w:type="spellEnd"/>
-      <w:r>
-        <w:t xml:space="preserve"> devono essere autenticati</w:t>
-      </w:r>
-      <w:r>
-        <w:t xml:space="preserve">. Tutti gli input devono essere validati (query, </w:t>
-      </w:r>
-      <w:proofErr w:type="spellStart"/>
-      <w:r>
-        <w:t>params</w:t>
-      </w:r>
-      <w:proofErr w:type="spellEnd"/>
-      <w:r>
-        <w:t>, body).</w:t>
-      </w:r>
-    </w:p>
-    <w:p>
-      <w:proofErr w:type="spellStart"/>
-      <w:r>
-        <w:t>Res.status</w:t>
-      </w:r>
-      <w:proofErr w:type="spellEnd"/>
-      <w:r>
-        <w:t xml:space="preserve"> = 402 se non autorizzato</w:t>
-      </w:r>
-    </w:p>
-    <w:p>
-      <w:proofErr w:type="spellStart"/>
-      <w:r>
-        <w:t>Res.message</w:t>
-      </w:r>
-      <w:proofErr w:type="spellEnd"/>
-      <w:r>
-        <w:t xml:space="preserve"> = “Non autorizzato”</w:t>
-      </w:r>
-    </w:p>
-    <w:p>
-      <w:pPr>
-        <w:pStyle w:val="Heading2"/>
-      </w:pPr>
-      <w:r>
-        <w:t>GET /</w:t>
-      </w:r>
-      <w:r>
-        <w:t>pomodoro</w:t>
-      </w:r>
-      <w:r>
-        <w:t>/?from</w:t>
-      </w:r>
-      <w:proofErr w:type="gramStart"/>
-      <w:r>
-        <w:t>=:</w:t>
-      </w:r>
-      <w:proofErr w:type="spellStart"/>
-      <w:r>
-        <w:t>from</w:t>
-      </w:r>
-      <w:proofErr w:type="gramEnd"/>
-      <w:r>
-        <w:t>&amp;to</w:t>
-      </w:r>
-      <w:proofErr w:type="spellEnd"/>
-      <w:r>
-        <w:t>=:</w:t>
-      </w:r>
-      <w:proofErr w:type="spellStart"/>
-      <w:r>
-        <w:t>to</w:t>
-      </w:r>
-      <w:r>
-        <w:t>&amp;order</w:t>
-      </w:r>
-      <w:proofErr w:type="spellEnd"/>
-      <w:r>
-        <w:t>=:order</w:t>
-      </w:r>
-    </w:p>
-    <w:p>
-      <w:r>
-        <w:t xml:space="preserve">Ritorna </w:t>
-      </w:r>
-      <w:r>
-        <w:t>i pomodoro</w:t>
-      </w:r>
-      <w:r>
+        <w:t>{status: ok, value:</w:t>
+      </w:r>
+      <w:r>
+        <w:rPr>
+          <w:lang w:val="en-US"/>
+        </w:rPr>
         <w:t xml:space="preserve"> </w:t>
       </w:r>
       <w:r>
-        <w:t>dove l’utente autenticato è l’</w:t>
-      </w:r>
-      <w:proofErr w:type="spellStart"/>
-      <w:r>
-        <w:t>owner</w:t>
-      </w:r>
-      <w:proofErr w:type="spellEnd"/>
-      <w:r>
-        <w:t xml:space="preserve"> o uno dei partecipanti, filtrati per il range </w:t>
-      </w:r>
-      <w:r>
-        <w:t>definito da [from, to] e tipo di ordine (</w:t>
-      </w:r>
-      <w:proofErr w:type="spellStart"/>
-      <w:r>
-        <w:t>order</w:t>
-      </w:r>
-      <w:proofErr w:type="spellEnd"/>
-      <w:proofErr w:type="gramStart"/>
-      <w:r>
-        <w:t>)</w:t>
-      </w:r>
-      <w:r>
-        <w:t>(</w:t>
-      </w:r>
-      <w:proofErr w:type="gramEnd"/>
-      <w:r>
-        <w:t>nessun range di date -&gt; ritorna tutti).</w:t>
-      </w:r>
-    </w:p>
-    <w:p>
-      <w:pPr>
-        <w:pStyle w:val="Heading3"/>
-      </w:pPr>
-      <w:r>
-        <w:t>Query</w:t>
-      </w:r>
-    </w:p>
-    <w:p>
-      <w:proofErr w:type="spellStart"/>
-      <w:proofErr w:type="gramStart"/>
-      <w:r>
-        <w:t>query.from</w:t>
-      </w:r>
-      <w:proofErr w:type="spellEnd"/>
-      <w:proofErr w:type="gramEnd"/>
-      <w:r>
-        <w:t xml:space="preserve"> = </w:t>
-      </w:r>
-      <w:r>
-        <w:t>indice elemento</w:t>
-      </w:r>
-      <w:r>
-        <w:t xml:space="preserve"> </w:t>
-      </w:r>
-      <w:r>
-        <w:t>iniziale lista ritornata</w:t>
-      </w:r>
-    </w:p>
-    <w:p>
-      <w:r>
-        <w:t xml:space="preserve">query.to = </w:t>
-      </w:r>
-      <w:r>
-        <w:t>indice elemento</w:t>
-      </w:r>
-      <w:r>
-        <w:t xml:space="preserve"> </w:t>
-      </w:r>
-      <w:r>
-        <w:t>iniziale lista ritornata</w:t>
-      </w:r>
-    </w:p>
-    <w:p>
-      <w:proofErr w:type="spellStart"/>
-      <w:proofErr w:type="gramStart"/>
-      <w:r>
-        <w:t>query.order</w:t>
-      </w:r>
-      <w:proofErr w:type="spellEnd"/>
-      <w:proofErr w:type="gramEnd"/>
-      <w:r>
-        <w:t xml:space="preserve"> = tipo di ordinamento: [“name”, “date”, “</w:t>
-      </w:r>
-      <w:proofErr w:type="spellStart"/>
-      <w:r>
-        <w:t>length</w:t>
-      </w:r>
-      <w:proofErr w:type="spellEnd"/>
-      <w:r>
-        <w:t>”]</w:t>
-      </w:r>
-    </w:p>
-    <w:p>
-      <w:pPr>
-        <w:pStyle w:val="Heading3"/>
-        <w:rPr>
-          <w:lang w:val="en-US"/>
-        </w:rPr>
-      </w:pPr>
-      <w:r>
-        <w:rPr>
-          <w:lang w:val="en-US"/>
-        </w:rPr>
-        <w:t>Req</w:t>
-      </w:r>
-    </w:p>
-    <w:p>
-      <w:pPr>
-        <w:rPr>
-          <w:lang w:val="en-US"/>
-        </w:rPr>
-      </w:pPr>
-      <w:r>
-        <w:rPr>
-          <w:lang w:val="en-US"/>
-        </w:rPr>
-        <w:t>{}</w:t>
-      </w:r>
-    </w:p>
-    <w:p>
-      <w:pPr>
-        <w:pStyle w:val="Heading3"/>
-        <w:rPr>
-          <w:lang w:val="en-US"/>
-        </w:rPr>
-      </w:pPr>
-      <w:r>
-        <w:rPr>
-          <w:lang w:val="en-US"/>
-        </w:rPr>
-        <w:t>Res</w:t>
-      </w:r>
-      <w:r>
-        <w:rPr>
-          <w:lang w:val="en-US"/>
-        </w:rPr>
-        <w:t xml:space="preserve"> 200</w:t>
-      </w:r>
-    </w:p>
-    <w:p>
-      <w:r>
-        <w:t xml:space="preserve"> {status: “ok”, </w:t>
-      </w:r>
-      <w:proofErr w:type="spellStart"/>
-      <w:r>
-        <w:t>value</w:t>
-      </w:r>
-      <w:proofErr w:type="spellEnd"/>
-      <w:r>
-        <w:t>: [</w:t>
-      </w:r>
-      <w:r>
-        <w:t>Pomodoro</w:t>
-      </w:r>
-      <w:r>
-        <w:t>]}</w:t>
-      </w:r>
-    </w:p>
-    <w:p>
-      <w:pPr>
-        <w:pStyle w:val="Heading2"/>
-        <w:rPr>
-          <w:lang w:val="it-IT"/>
-        </w:rPr>
-      </w:pPr>
-      <w:r>
-        <w:rPr>
-          <w:lang w:val="it-IT"/>
-        </w:rPr>
-        <w:t>GET /</w:t>
-      </w:r>
-      <w:r>
-        <w:rPr>
-          <w:lang w:val="it-IT"/>
-        </w:rPr>
-        <w:t>pomodoro</w:t>
-      </w:r>
-      <w:r>
-        <w:rPr>
-          <w:lang w:val="it-IT"/>
-        </w:rPr>
-        <w:t>/:id</w:t>
-      </w:r>
-    </w:p>
-    <w:p>
-      <w:r>
-        <w:t xml:space="preserve">Ritorna </w:t>
-      </w:r>
-      <w:r>
-        <w:t xml:space="preserve">il pomodoro </w:t>
-      </w:r>
-      <w:r>
-        <w:t>con id = param</w:t>
-      </w:r>
-      <w:r>
-        <w:t>s.id, se l’evento è dell’utente</w:t>
-      </w:r>
-    </w:p>
-    <w:p>
-      <w:pPr>
-        <w:pStyle w:val="Heading3"/>
-      </w:pPr>
-      <w:proofErr w:type="spellStart"/>
-      <w:r>
-        <w:t>Params</w:t>
-      </w:r>
-      <w:proofErr w:type="spellEnd"/>
-    </w:p>
-    <w:p>
-      <w:r>
-        <w:t xml:space="preserve">id = id </w:t>
-      </w:r>
-      <w:r>
-        <w:t>del</w:t>
-      </w:r>
-      <w:r>
-        <w:t xml:space="preserve"> pomodoro </w:t>
-      </w:r>
-      <w:r>
-        <w:t>da ritrovare</w:t>
-      </w:r>
-    </w:p>
-    <w:p>
-      <w:pPr>
-        <w:pStyle w:val="Heading3"/>
-        <w:rPr>
-          <w:lang w:val="en-US"/>
-        </w:rPr>
-      </w:pPr>
-      <w:r>
-        <w:rPr>
-          <w:lang w:val="en-US"/>
-        </w:rPr>
-        <w:t>Req</w:t>
-      </w:r>
-    </w:p>
-    <w:p>
-      <w:pPr>
-        <w:rPr>
-          <w:lang w:val="en-US"/>
-        </w:rPr>
-      </w:pPr>
-      <w:r>
-        <w:rPr>
-          <w:lang w:val="en-US"/>
-        </w:rPr>
-        <w:t>{}</w:t>
-      </w:r>
-    </w:p>
-    <w:p>
-      <w:pPr>
-        <w:pStyle w:val="Heading3"/>
-        <w:rPr>
-          <w:lang w:val="en-US"/>
-        </w:rPr>
-      </w:pPr>
-      <w:r>
-        <w:rPr>
-          <w:lang w:val="en-US"/>
-        </w:rPr>
-        <w:t>Res</w:t>
-      </w:r>
-    </w:p>
-    <w:p>
-      <w:pPr>
-        <w:rPr>
-          <w:lang w:val="en-US"/>
-        </w:rPr>
-      </w:pPr>
-      <w:r>
-        <w:rPr>
-          <w:lang w:val="en-US"/>
-        </w:rPr>
-        <w:t>{status: ok, value:</w:t>
-      </w:r>
-      <w:r>
-        <w:rPr>
-          <w:lang w:val="en-US"/>
-        </w:rPr>
-        <w:t xml:space="preserve"> </w:t>
-      </w:r>
-      <w:r>
-        <w:rPr>
-          <w:lang w:val="en-US"/>
-        </w:rPr>
-        <w:t>[</w:t>
-      </w:r>
-      <w:r>
-        <w:rPr>
-          <w:lang w:val="en-US"/>
-        </w:rPr>
-        <w:t>Pomodoro</w:t>
-      </w:r>
-      <w:r>
-        <w:rPr>
-          <w:lang w:val="en-US"/>
-        </w:rPr>
-        <w:t>]</w:t>
-      </w:r>
-      <w:r>
-        <w:rPr>
-          <w:lang w:val="en-US"/>
-        </w:rPr>
-        <w:t>}</w:t>
+        <w:rPr>
+          <w:lang w:val="en-US"/>
+        </w:rPr>
+        <w:t>[Pomodoro]}</w:t>
       </w:r>
     </w:p>
     <w:p>
@@ -4352,13 +4161,7 @@
       </w:r>
       <w:proofErr w:type="gramStart"/>
       <w:r>
-        <w:t xml:space="preserve">più </w:t>
-      </w:r>
-      <w:r>
-        <w:t>nuovi</w:t>
-      </w:r>
-      <w:r>
-        <w:t xml:space="preserve"> pomodoro</w:t>
+        <w:t>più nuovi pomodoro</w:t>
       </w:r>
       <w:proofErr w:type="gramEnd"/>
       <w:r>
@@ -4451,122 +4254,62 @@
     </w:p>
     <w:p>
       <w:r>
-        <w:t>Modifica i</w:t>
-      </w:r>
-      <w:r>
-        <w:t xml:space="preserve">l </w:t>
-      </w:r>
-      <w:r>
+        <w:t>Modifica il pomodoro con id = params.id, se è dell’utente autenticato.</w:t>
+      </w:r>
+    </w:p>
+    <w:p>
+      <w:proofErr w:type="spellStart"/>
+      <w:r>
+        <w:t>Req</w:t>
+      </w:r>
+      <w:proofErr w:type="spellEnd"/>
+    </w:p>
+    <w:p>
+      <w:r>
+        <w:t>body: Pomodoro aggiornato</w:t>
+      </w:r>
+    </w:p>
+    <w:p>
+      <w:r>
+        <w:t>Res</w:t>
+      </w:r>
+    </w:p>
+    <w:p>
+      <w:r>
+        <w:t xml:space="preserve">{status: ok, </w:t>
+      </w:r>
+      <w:proofErr w:type="spellStart"/>
+      <w:r>
+        <w:t>value</w:t>
+      </w:r>
+      <w:proofErr w:type="spellEnd"/>
+      <w:r>
+        <w:t>: 1}</w:t>
+      </w:r>
+    </w:p>
+    <w:p>
+      <w:pPr>
+        <w:pStyle w:val="Heading2"/>
+        <w:rPr>
+          <w:lang w:val="it-IT"/>
+        </w:rPr>
+      </w:pPr>
+      <w:r>
+        <w:rPr>
+          <w:lang w:val="it-IT"/>
+        </w:rPr>
+        <w:t>DELETE /</w:t>
+      </w:r>
+      <w:r>
+        <w:rPr>
+          <w:lang w:val="it-IT"/>
+        </w:rPr>
         <w:t>pomodoro</w:t>
       </w:r>
       <w:r>
-        <w:t xml:space="preserve"> </w:t>
-      </w:r>
-      <w:r>
-        <w:t>con id = params.id, se è dell’utente autenticato.</w:t>
-      </w:r>
-    </w:p>
-    <w:p>
-      <w:pPr>
-        <w:rPr>
-          <w:lang w:val="en-US"/>
-        </w:rPr>
-      </w:pPr>
-      <w:r>
-        <w:rPr>
-          <w:lang w:val="en-US"/>
-        </w:rPr>
-        <w:t>Req</w:t>
-      </w:r>
-    </w:p>
-    <w:p>
-      <w:pPr>
-        <w:rPr>
-          <w:lang w:val="en-US"/>
-        </w:rPr>
-      </w:pPr>
-      <w:r>
-        <w:rPr>
-          <w:lang w:val="en-US"/>
-        </w:rPr>
-        <w:t xml:space="preserve">body: </w:t>
-      </w:r>
-      <w:r>
-        <w:rPr>
-          <w:lang w:val="en-US"/>
-        </w:rPr>
-        <w:t>Pomodoro</w:t>
-      </w:r>
-      <w:r>
-        <w:rPr>
-          <w:lang w:val="en-US"/>
-        </w:rPr>
-        <w:t xml:space="preserve"> </w:t>
-      </w:r>
-      <w:proofErr w:type="spellStart"/>
-      <w:r>
-        <w:rPr>
-          <w:lang w:val="en-US"/>
-        </w:rPr>
-        <w:t>aggiornat</w:t>
-      </w:r>
-      <w:r>
-        <w:rPr>
-          <w:lang w:val="en-US"/>
-        </w:rPr>
-        <w:t>o</w:t>
-      </w:r>
-      <w:proofErr w:type="spellEnd"/>
-    </w:p>
-    <w:p>
-      <w:pPr>
-        <w:rPr>
-          <w:lang w:val="en-US"/>
-        </w:rPr>
-      </w:pPr>
-      <w:r>
-        <w:rPr>
-          <w:lang w:val="en-US"/>
-        </w:rPr>
-        <w:t>Res</w:t>
-      </w:r>
-    </w:p>
-    <w:p>
-      <w:pPr>
-        <w:rPr>
-          <w:lang w:val="en-US"/>
-        </w:rPr>
-      </w:pPr>
-      <w:r>
-        <w:rPr>
-          <w:lang w:val="en-US"/>
-        </w:rPr>
-        <w:t>{status: ok, value: 1}</w:t>
-      </w:r>
-    </w:p>
-    <w:p>
-      <w:pPr>
-        <w:pStyle w:val="Heading2"/>
         <w:rPr>
           <w:lang w:val="it-IT"/>
         </w:rPr>
-      </w:pPr>
-      <w:r>
-        <w:rPr>
-          <w:lang w:val="it-IT"/>
-        </w:rPr>
-        <w:t>DELETE /</w:t>
-      </w:r>
-      <w:r>
-        <w:rPr>
-          <w:lang w:val="it-IT"/>
-        </w:rPr>
-        <w:t>pomodoro</w:t>
-      </w:r>
-      <w:r>
-        <w:rPr>
-          <w:lang w:val="it-IT"/>
-        </w:rPr>
         <w:t>/:id</w:t>
       </w:r>
     </w:p>
@@ -4580,10 +4323,7 @@
       </w:r>
       <w:proofErr w:type="gramEnd"/>
       <w:r>
-        <w:t xml:space="preserve"> </w:t>
-      </w:r>
-      <w:r>
-        <w:t>con id = params.id, se è l’utente autenticato è l’</w:t>
+        <w:t xml:space="preserve"> con id = params.id, se è l’utente autenticato è l’</w:t>
       </w:r>
       <w:proofErr w:type="spellStart"/>
       <w:r>

</xml_diff>